<commit_message>
Update resume format, copy, and also quicklinks
</commit_message>
<xml_diff>
--- a/docs/Charles-Wu-Resume.docx
+++ b/docs/Charles-Wu-Resume.docx
@@ -1,6 +1,6 @@
 
 <file path=word/document.xml><?xml version="1.0" encoding="utf-8"?>
-<w:document xmlns:wpc="http://schemas.microsoft.com/office/word/2010/wordprocessingCanvas" xmlns:mo="http://schemas.microsoft.com/office/mac/office/2008/main" xmlns:mc="http://schemas.openxmlformats.org/markup-compatibility/2006" xmlns:mv="urn:schemas-microsoft-com:mac:vml" xmlns:o="urn:schemas-microsoft-com:office:office" xmlns:r="http://schemas.openxmlformats.org/officeDocument/2006/relationships" xmlns:m="http://schemas.openxmlformats.org/officeDocument/2006/math" xmlns:v="urn:schemas-microsoft-com:vml" xmlns:wp14="http://schemas.microsoft.com/office/word/2010/wordprocessingDrawing" xmlns:wp="http://schemas.openxmlformats.org/drawingml/2006/wordprocessingDrawing" xmlns:w10="urn:schemas-microsoft-com:office:word" xmlns:w="http://schemas.openxmlformats.org/wordprocessingml/2006/main" xmlns:w14="http://schemas.microsoft.com/office/word/2010/wordml" xmlns:wpg="http://schemas.microsoft.com/office/word/2010/wordprocessingGroup" xmlns:wpi="http://schemas.microsoft.com/office/word/2010/wordprocessingInk" xmlns:wne="http://schemas.microsoft.com/office/word/2006/wordml" xmlns:wps="http://schemas.microsoft.com/office/word/2010/wordprocessingShape" mc:Ignorable="w14 wp14">
+<w:document xmlns:wpc="http://schemas.microsoft.com/office/word/2010/wordprocessingCanvas" xmlns:mc="http://schemas.openxmlformats.org/markup-compatibility/2006" xmlns:o="urn:schemas-microsoft-com:office:office" xmlns:r="http://schemas.openxmlformats.org/officeDocument/2006/relationships" xmlns:m="http://schemas.openxmlformats.org/officeDocument/2006/math" xmlns:v="urn:schemas-microsoft-com:vml" xmlns:wp14="http://schemas.microsoft.com/office/word/2010/wordprocessingDrawing" xmlns:wp="http://schemas.openxmlformats.org/drawingml/2006/wordprocessingDrawing" xmlns:w10="urn:schemas-microsoft-com:office:word" xmlns:w="http://schemas.openxmlformats.org/wordprocessingml/2006/main" xmlns:w14="http://schemas.microsoft.com/office/word/2010/wordml" xmlns:w15="http://schemas.microsoft.com/office/word/2012/wordml" xmlns:wpg="http://schemas.microsoft.com/office/word/2010/wordprocessingGroup" xmlns:wpi="http://schemas.microsoft.com/office/word/2010/wordprocessingInk" xmlns:wne="http://schemas.microsoft.com/office/word/2006/wordml" xmlns:wps="http://schemas.microsoft.com/office/word/2010/wordprocessingShape" mc:Ignorable="w14 w15 wp14">
   <w:body>
     <w:p>
       <w:pPr>
@@ -84,7 +84,7 @@
           <w:kern w:val="0"/>
           <w:sz w:val="36"/>
         </w:rPr>
-        <w:t>UX Designer &amp; Developer</w:t>
+        <w:t>UX Designer</w:t>
       </w:r>
     </w:p>
     <w:p>
@@ -132,7 +132,7 @@
         </w:rPr>
         <w:t xml:space="preserve"> </w:t>
       </w:r>
-      <w:hyperlink r:id="rId7" w:history="1">
+      <w:hyperlink r:id="rId6" w:history="1">
         <w:r>
           <w:rPr>
             <w:rStyle w:val="Hyperlink"/>
@@ -150,19 +150,12 @@
           <w:spacing w:val="0"/>
           <w:kern w:val="0"/>
         </w:rPr>
-        <w:t xml:space="preserve"> </w:t>
-      </w:r>
-      <w:r>
-        <w:rPr>
-          <w:rFonts w:ascii="Lucida Sans" w:hAnsi="Lucida Sans"/>
-          <w:spacing w:val="0"/>
-          <w:kern w:val="0"/>
-        </w:rPr>
-        <w:t xml:space="preserve">| </w:t>
-      </w:r>
-      <w:hyperlink r:id="rId8" w:history="1">
+        <w:t xml:space="preserve"> | </w:t>
+      </w:r>
+      <w:hyperlink r:id="rId7" w:history="1">
         <w:r>
           <w:rPr>
+            <w:rFonts w:ascii="Lucida Sans" w:hAnsi="Lucida Sans"/>
             <w:color w:val="7668AB"/>
             <w:u w:val="single"/>
           </w:rPr>
@@ -197,6 +190,8 @@
         </w:rPr>
         <w:t>Summary</w:t>
       </w:r>
+      <w:bookmarkStart w:id="0" w:name="_GoBack"/>
+      <w:bookmarkEnd w:id="0"/>
     </w:p>
     <w:p>
       <w:pPr>
@@ -216,7 +211,17 @@
           <w:kern w:val="0"/>
           <w:lang w:val="en-US"/>
         </w:rPr>
-        <w:t xml:space="preserve">A versatile and agile user-experience designer &amp; developer, adept in research, planning, and converting user needs into product requirements. He is efficient at converting designs into tangible results through the means of prototypes, animation, and code. </w:t>
+        <w:t>A versatile user-experience designer &amp; developer. Adept in converting user needs into product requirements, with project analysis skills. Efficient at creating designs that translate into tangible results, through the means of prototypes, animation, and code. His areas of expertise include:</w:t>
+      </w:r>
+      <w:r>
+        <w:rPr>
+          <w:rFonts w:cs="Arial"/>
+          <w:color w:val="595959" w:themeColor="text1" w:themeTint="A6"/>
+          <w:spacing w:val="0"/>
+          <w:kern w:val="0"/>
+          <w:lang w:val="en-US"/>
+        </w:rPr>
+        <w:t xml:space="preserve"> </w:t>
       </w:r>
     </w:p>
     <w:p>
@@ -266,19 +271,26 @@
       </w:r>
       <w:r>
         <w:rPr>
+          <w:b/>
           <w:color w:val="7668AB"/>
         </w:rPr>
         <w:t xml:space="preserve"> </w:t>
       </w:r>
       <w:r>
         <w:rPr>
+          <w:color w:val="7668AB"/>
+        </w:rPr>
+        <w:t xml:space="preserve"> </w:t>
+      </w:r>
+      <w:r>
+        <w:rPr>
           <w:rFonts w:cs="Arial"/>
           <w:color w:val="595959" w:themeColor="text1" w:themeTint="A6"/>
           <w:spacing w:val="0"/>
           <w:kern w:val="0"/>
           <w:lang w:val="en-US"/>
         </w:rPr>
-        <w:t xml:space="preserve">User Research, User Testing, Wireframing, Information Architecture Design, Prototyping (Adobe CS, Sketch, </w:t>
+        <w:t xml:space="preserve">User Research, User Testing, </w:t>
       </w:r>
       <w:proofErr w:type="spellStart"/>
       <w:r>
@@ -289,7 +301,7 @@
           <w:kern w:val="0"/>
           <w:lang w:val="en-US"/>
         </w:rPr>
-        <w:t>Axure</w:t>
+        <w:t>Wireframing</w:t>
       </w:r>
       <w:proofErr w:type="spellEnd"/>
       <w:r>
@@ -300,8 +312,9 @@
           <w:kern w:val="0"/>
           <w:lang w:val="en-US"/>
         </w:rPr>
-        <w:t xml:space="preserve">), </w:t>
-      </w:r>
+        <w:t xml:space="preserve">, Information Architecture Design, Prototyping (Adobe </w:t>
+      </w:r>
+      <w:proofErr w:type="spellStart"/>
       <w:proofErr w:type="gramStart"/>
       <w:r>
         <w:rPr>
@@ -311,8 +324,9 @@
           <w:kern w:val="0"/>
           <w:lang w:val="en-US"/>
         </w:rPr>
-        <w:t>Web Accessibility</w:t>
-      </w:r>
+        <w:t>Xd</w:t>
+      </w:r>
+      <w:proofErr w:type="spellEnd"/>
       <w:proofErr w:type="gramEnd"/>
       <w:r>
         <w:rPr>
@@ -322,7 +336,39 @@
           <w:kern w:val="0"/>
           <w:lang w:val="en-US"/>
         </w:rPr>
-        <w:t xml:space="preserve"> (WCAG 2.0) </w:t>
+        <w:t xml:space="preserve">, Ai, PS, Sketch, </w:t>
+      </w:r>
+      <w:proofErr w:type="spellStart"/>
+      <w:r>
+        <w:rPr>
+          <w:rFonts w:cs="Arial"/>
+          <w:color w:val="595959" w:themeColor="text1" w:themeTint="A6"/>
+          <w:spacing w:val="0"/>
+          <w:kern w:val="0"/>
+          <w:lang w:val="en-US"/>
+        </w:rPr>
+        <w:t>InVision</w:t>
+      </w:r>
+      <w:proofErr w:type="spellEnd"/>
+      <w:r>
+        <w:rPr>
+          <w:rFonts w:cs="Arial"/>
+          <w:color w:val="595959" w:themeColor="text1" w:themeTint="A6"/>
+          <w:spacing w:val="0"/>
+          <w:kern w:val="0"/>
+          <w:lang w:val="en-US"/>
+        </w:rPr>
+        <w:t>, Axure), Web Accessibility (WCAG 2.0)</w:t>
+      </w:r>
+      <w:r>
+        <w:rPr>
+          <w:rFonts w:cs="Arial"/>
+          <w:color w:val="595959" w:themeColor="text1" w:themeTint="A6"/>
+          <w:spacing w:val="0"/>
+          <w:kern w:val="0"/>
+          <w:lang w:val="en-US"/>
+        </w:rPr>
+        <w:t xml:space="preserve"> </w:t>
       </w:r>
     </w:p>
     <w:p>
@@ -356,10 +402,9 @@
           <w:kern w:val="0"/>
           <w:lang w:val="en-US"/>
         </w:rPr>
-        <w:t xml:space="preserve">HTML, CSS (SCSS, BEM), JS (Vanilla, Ember), Python, Java, </w:t>
+        <w:t xml:space="preserve">HTML, CSS (SCSS, BEM), JS (Vanilla, Ember), Python, </w:t>
       </w:r>
       <w:proofErr w:type="spellStart"/>
-      <w:proofErr w:type="gramStart"/>
       <w:r>
         <w:rPr>
           <w:rFonts w:cs="Arial"/>
@@ -371,7 +416,6 @@
         <w:t>Git</w:t>
       </w:r>
       <w:proofErr w:type="spellEnd"/>
-      <w:proofErr w:type="gramEnd"/>
       <w:r>
         <w:rPr>
           <w:rFonts w:cs="Arial"/>
@@ -435,13 +479,24 @@
           <w:kern w:val="0"/>
           <w:sz w:val="28"/>
         </w:rPr>
-        <w:t>UX Developer</w:t>
+        <w:t xml:space="preserve">UX </w:t>
+      </w:r>
+      <w:r>
+        <w:rPr>
+          <w:rStyle w:val="Heading3Char"/>
+          <w:rFonts w:ascii="Lucida Sans" w:hAnsi="Lucida Sans" w:cs="Arial"/>
+          <w:color w:val="7668AB"/>
+          <w:spacing w:val="0"/>
+          <w:kern w:val="0"/>
+          <w:sz w:val="28"/>
+        </w:rPr>
+        <w:t>Designer</w:t>
       </w:r>
     </w:p>
     <w:p>
       <w:pPr>
         <w:tabs>
-          <w:tab w:val="left" w:pos="7110"/>
+          <w:tab w:val="left" w:pos="6840"/>
         </w:tabs>
         <w:spacing w:after="120"/>
         <w:rPr>
@@ -497,7 +552,18 @@
           <w:spacing w:val="0"/>
           <w:kern w:val="0"/>
         </w:rPr>
-        <w:t>Sep 2016 – Present</w:t>
+        <w:t xml:space="preserve">Sep 2016 – </w:t>
+      </w:r>
+      <w:r>
+        <w:rPr>
+          <w:rStyle w:val="Heading3Char"/>
+          <w:rFonts w:ascii="Lucida Sans" w:hAnsi="Lucida Sans" w:cs="Arial"/>
+          <w:b w:val="0"/>
+          <w:color w:val="808080" w:themeColor="background1" w:themeShade="80"/>
+          <w:spacing w:val="0"/>
+          <w:kern w:val="0"/>
+        </w:rPr>
+        <w:t>Apr 2018</w:t>
       </w:r>
     </w:p>
     <w:p>
@@ -510,28 +576,24 @@
         <w:tabs>
           <w:tab w:val="left" w:pos="7740"/>
         </w:tabs>
-        <w:ind w:left="450" w:hanging="270"/>
         <w:jc w:val="both"/>
         <w:rPr>
-          <w:rStyle w:val="Heading3Char"/>
-          <w:rFonts w:cs="Arial"/>
-          <w:b w:val="0"/>
-          <w:color w:val="808080" w:themeColor="background1" w:themeShade="80"/>
-          <w:spacing w:val="0"/>
-          <w:kern w:val="0"/>
-          <w:lang w:val="en-US"/>
-        </w:rPr>
-      </w:pPr>
-      <w:r>
-        <w:rPr>
-          <w:rFonts w:cs="Arial"/>
-          <w:color w:val="808080" w:themeColor="background1" w:themeShade="80"/>
-          <w:spacing w:val="0"/>
-          <w:kern w:val="0"/>
-          <w:lang w:val="en-US"/>
-        </w:rPr>
-        <w:t>Designed and implemented prototypes for stakeholders -to demonstrate new Job Search Management application features</w:t>
+          <w:rFonts w:cs="Arial"/>
+          <w:color w:val="808080" w:themeColor="background1" w:themeShade="80"/>
+          <w:spacing w:val="0"/>
+          <w:kern w:val="0"/>
+          <w:lang w:val="en-US"/>
+        </w:rPr>
+      </w:pPr>
+      <w:r>
+        <w:rPr>
+          <w:rFonts w:cs="Arial"/>
+          <w:color w:val="808080" w:themeColor="background1" w:themeShade="80"/>
+          <w:spacing w:val="0"/>
+          <w:kern w:val="0"/>
+          <w:lang w:val="en-US"/>
+        </w:rPr>
+        <w:t>Designed features, wireframes, mockups, and prototypes for stakeholders to demonstrate new features</w:t>
       </w:r>
     </w:p>
     <w:p>
@@ -544,36 +606,24 @@
         <w:tabs>
           <w:tab w:val="left" w:pos="7740"/>
         </w:tabs>
-        <w:ind w:left="450" w:hanging="270"/>
-        <w:rPr>
-          <w:rStyle w:val="Heading3Char"/>
-          <w:rFonts w:cs="Arial"/>
-          <w:b w:val="0"/>
-          <w:color w:val="808080" w:themeColor="background1" w:themeShade="80"/>
-          <w:spacing w:val="0"/>
-          <w:kern w:val="0"/>
-          <w:lang w:val="en-US"/>
-        </w:rPr>
-      </w:pPr>
-      <w:r>
-        <w:rPr>
-          <w:rFonts w:cs="Arial"/>
-          <w:color w:val="808080" w:themeColor="background1" w:themeShade="80"/>
-          <w:spacing w:val="0"/>
-          <w:kern w:val="0"/>
-          <w:lang w:val="en-US"/>
-        </w:rPr>
-        <w:t>Conducted web accessibility audit and performed necessary design and code updates to</w:t>
-      </w:r>
-      <w:r>
-        <w:rPr>
-          <w:rFonts w:cs="Arial"/>
-          <w:color w:val="808080" w:themeColor="background1" w:themeShade="80"/>
-          <w:spacing w:val="0"/>
-          <w:kern w:val="0"/>
-          <w:lang w:val="en-US"/>
-        </w:rPr>
-        <w:t xml:space="preserve"> meet WCAG Level-A requirements</w:t>
+        <w:jc w:val="both"/>
+        <w:rPr>
+          <w:rFonts w:cs="Arial"/>
+          <w:color w:val="808080" w:themeColor="background1" w:themeShade="80"/>
+          <w:spacing w:val="0"/>
+          <w:kern w:val="0"/>
+          <w:lang w:val="en-US"/>
+        </w:rPr>
+      </w:pPr>
+      <w:r>
+        <w:rPr>
+          <w:rFonts w:cs="Arial"/>
+          <w:color w:val="808080" w:themeColor="background1" w:themeShade="80"/>
+          <w:spacing w:val="0"/>
+          <w:kern w:val="0"/>
+          <w:lang w:val="en-US"/>
+        </w:rPr>
+        <w:t>Conducted user testing and interviews for product validation and quality assurance</w:t>
       </w:r>
     </w:p>
     <w:p>
@@ -586,92 +636,24 @@
         <w:tabs>
           <w:tab w:val="left" w:pos="7740"/>
         </w:tabs>
-        <w:ind w:left="450" w:hanging="270"/>
-        <w:rPr>
-          <w:rStyle w:val="Heading3Char"/>
-          <w:rFonts w:cs="Arial"/>
-          <w:b w:val="0"/>
-          <w:color w:val="808080" w:themeColor="background1" w:themeShade="80"/>
-          <w:spacing w:val="0"/>
-          <w:kern w:val="0"/>
-          <w:lang w:val="en-US"/>
-        </w:rPr>
-      </w:pPr>
-      <w:r>
-        <w:rPr>
-          <w:rFonts w:cs="Arial"/>
-          <w:color w:val="808080" w:themeColor="background1" w:themeShade="80"/>
-          <w:spacing w:val="0"/>
-          <w:kern w:val="0"/>
-          <w:lang w:val="en-US"/>
-        </w:rPr>
-        <w:t>Planned and implemented user testing sessions to validate features</w:t>
-      </w:r>
-    </w:p>
-    <w:p>
-      <w:pPr>
-        <w:tabs>
-          <w:tab w:val="left" w:pos="7110"/>
-        </w:tabs>
-        <w:spacing w:before="100" w:beforeAutospacing="1"/>
-        <w:rPr>
-          <w:rStyle w:val="Heading3Char"/>
-          <w:rFonts w:ascii="Lucida Sans" w:hAnsi="Lucida Sans" w:cs="Arial"/>
-          <w:color w:val="7668AB"/>
-          <w:spacing w:val="0"/>
-          <w:kern w:val="0"/>
-          <w:sz w:val="28"/>
-        </w:rPr>
-      </w:pPr>
-      <w:r>
-        <w:rPr>
-          <w:rStyle w:val="Heading3Char"/>
-          <w:rFonts w:ascii="Lucida Sans" w:hAnsi="Lucida Sans" w:cs="Arial"/>
-          <w:color w:val="7668AB"/>
-          <w:spacing w:val="0"/>
-          <w:kern w:val="0"/>
-          <w:sz w:val="28"/>
-        </w:rPr>
-        <w:t>UX Developer</w:t>
-      </w:r>
-    </w:p>
-    <w:p>
-      <w:pPr>
-        <w:tabs>
-          <w:tab w:val="left" w:pos="6930"/>
-        </w:tabs>
-        <w:spacing w:after="120"/>
-        <w:rPr>
-          <w:rStyle w:val="Heading3Char"/>
-          <w:rFonts w:ascii="Lucida Sans" w:hAnsi="Lucida Sans" w:cs="Arial"/>
-          <w:b w:val="0"/>
-          <w:color w:val="808080" w:themeColor="background1" w:themeShade="80"/>
-          <w:spacing w:val="0"/>
-          <w:kern w:val="0"/>
-        </w:rPr>
-      </w:pPr>
-      <w:r>
-        <w:rPr>
-          <w:rStyle w:val="Heading3Char"/>
-          <w:rFonts w:ascii="Lucida Sans" w:hAnsi="Lucida Sans" w:cs="Arial"/>
-          <w:b w:val="0"/>
-          <w:color w:val="808080" w:themeColor="background1" w:themeShade="80"/>
-          <w:spacing w:val="0"/>
-          <w:kern w:val="0"/>
-        </w:rPr>
-        <w:t>DIVE Networks, Toronto</w:t>
-      </w:r>
-      <w:r>
-        <w:rPr>
-          <w:rStyle w:val="Heading3Char"/>
-          <w:rFonts w:ascii="Lucida Sans" w:hAnsi="Lucida Sans" w:cs="Arial"/>
-          <w:b w:val="0"/>
-          <w:color w:val="808080" w:themeColor="background1" w:themeShade="80"/>
-          <w:spacing w:val="0"/>
-          <w:kern w:val="0"/>
-        </w:rPr>
-        <w:tab/>
-        <w:t>Aug 2015 – Jul 2016</w:t>
+        <w:jc w:val="both"/>
+        <w:rPr>
+          <w:rFonts w:cs="Arial"/>
+          <w:color w:val="808080" w:themeColor="background1" w:themeShade="80"/>
+          <w:spacing w:val="0"/>
+          <w:kern w:val="0"/>
+          <w:lang w:val="en-US"/>
+        </w:rPr>
+      </w:pPr>
+      <w:r>
+        <w:rPr>
+          <w:rFonts w:cs="Arial"/>
+          <w:color w:val="808080" w:themeColor="background1" w:themeShade="80"/>
+          <w:spacing w:val="0"/>
+          <w:kern w:val="0"/>
+          <w:lang w:val="en-US"/>
+        </w:rPr>
+        <w:t>Tracked and analyzed user data for KPI validation</w:t>
       </w:r>
     </w:p>
     <w:p>
@@ -684,36 +666,24 @@
         <w:tabs>
           <w:tab w:val="left" w:pos="7740"/>
         </w:tabs>
-        <w:ind w:left="450" w:hanging="270"/>
-        <w:rPr>
-          <w:rStyle w:val="Heading3Char"/>
-          <w:rFonts w:cs="Arial"/>
-          <w:b w:val="0"/>
-          <w:color w:val="808080" w:themeColor="background1" w:themeShade="80"/>
-          <w:spacing w:val="0"/>
-          <w:kern w:val="0"/>
-          <w:lang w:val="en-US"/>
-        </w:rPr>
-      </w:pPr>
-      <w:r>
-        <w:rPr>
-          <w:rFonts w:cs="Arial"/>
-          <w:color w:val="808080" w:themeColor="background1" w:themeShade="80"/>
-          <w:spacing w:val="0"/>
-          <w:kern w:val="0"/>
-          <w:lang w:val="en-US"/>
-        </w:rPr>
-        <w:t>Led company UX training sessio</w:t>
-      </w:r>
-      <w:r>
-        <w:rPr>
-          <w:rFonts w:cs="Arial"/>
-          <w:color w:val="808080" w:themeColor="background1" w:themeShade="80"/>
-          <w:spacing w:val="0"/>
-          <w:kern w:val="0"/>
-          <w:lang w:val="en-US"/>
-        </w:rPr>
-        <w:t>ns to enhance product direction</w:t>
+        <w:jc w:val="both"/>
+        <w:rPr>
+          <w:rFonts w:cs="Arial"/>
+          <w:color w:val="808080" w:themeColor="background1" w:themeShade="80"/>
+          <w:spacing w:val="0"/>
+          <w:kern w:val="0"/>
+          <w:lang w:val="en-US"/>
+        </w:rPr>
+      </w:pPr>
+      <w:r>
+        <w:rPr>
+          <w:rFonts w:cs="Arial"/>
+          <w:color w:val="808080" w:themeColor="background1" w:themeShade="80"/>
+          <w:spacing w:val="0"/>
+          <w:kern w:val="0"/>
+          <w:lang w:val="en-US"/>
+        </w:rPr>
+        <w:t>Audited and implemented code for accessibility, responsiveness, and localization</w:t>
       </w:r>
     </w:p>
     <w:p>
@@ -726,59 +696,101 @@
         <w:tabs>
           <w:tab w:val="left" w:pos="7740"/>
         </w:tabs>
-        <w:ind w:left="450" w:hanging="270"/>
-        <w:rPr>
-          <w:rStyle w:val="Heading3Char"/>
-          <w:rFonts w:cs="Arial"/>
-          <w:b w:val="0"/>
-          <w:color w:val="808080" w:themeColor="background1" w:themeShade="80"/>
-          <w:spacing w:val="0"/>
-          <w:kern w:val="0"/>
-          <w:lang w:val="en-US"/>
-        </w:rPr>
-      </w:pPr>
-      <w:r>
-        <w:rPr>
-          <w:rFonts w:cs="Arial"/>
-          <w:color w:val="808080" w:themeColor="background1" w:themeShade="80"/>
-          <w:spacing w:val="0"/>
-          <w:kern w:val="0"/>
-          <w:lang w:val="en-US"/>
-        </w:rPr>
-        <w:t>Optimized visual content for web and TV displays, factoring in content size, speed, and vie</w:t>
-      </w:r>
-      <w:r>
-        <w:rPr>
-          <w:rFonts w:cs="Arial"/>
-          <w:color w:val="808080" w:themeColor="background1" w:themeShade="80"/>
-          <w:spacing w:val="0"/>
-          <w:kern w:val="0"/>
-          <w:lang w:val="en-US"/>
-        </w:rPr>
-        <w:t xml:space="preserve">wer </w:t>
-      </w:r>
-      <w:proofErr w:type="spellStart"/>
-      <w:r>
-        <w:rPr>
-          <w:rFonts w:cs="Arial"/>
-          <w:color w:val="808080" w:themeColor="background1" w:themeShade="80"/>
-          <w:spacing w:val="0"/>
-          <w:kern w:val="0"/>
-          <w:lang w:val="en-US"/>
-        </w:rPr>
-        <w:t>distanc</w:t>
-      </w:r>
-      <w:proofErr w:type="spellEnd"/>
-      <w:r>
-        <w:rPr>
-          <w:rStyle w:val="Heading3Char"/>
-          <w:rFonts w:cs="Arial"/>
-          <w:b w:val="0"/>
-          <w:color w:val="808080" w:themeColor="background1" w:themeShade="80"/>
-          <w:spacing w:val="0"/>
-          <w:kern w:val="0"/>
-        </w:rPr>
-        <w:t>e</w:t>
+        <w:jc w:val="both"/>
+        <w:rPr>
+          <w:rFonts w:cs="Arial"/>
+          <w:color w:val="808080" w:themeColor="background1" w:themeShade="80"/>
+          <w:spacing w:val="0"/>
+          <w:kern w:val="0"/>
+          <w:lang w:val="en-US"/>
+        </w:rPr>
+      </w:pPr>
+      <w:r>
+        <w:rPr>
+          <w:rFonts w:cs="Arial"/>
+          <w:color w:val="808080" w:themeColor="background1" w:themeShade="80"/>
+          <w:spacing w:val="0"/>
+          <w:kern w:val="0"/>
+          <w:lang w:val="en-US"/>
+        </w:rPr>
+        <w:t>Presented to and mentored co-workers on UX best practices</w:t>
+      </w:r>
+    </w:p>
+    <w:p>
+      <w:pPr>
+        <w:tabs>
+          <w:tab w:val="left" w:pos="7110"/>
+        </w:tabs>
+        <w:spacing w:before="100" w:beforeAutospacing="1"/>
+        <w:rPr>
+          <w:rStyle w:val="Heading3Char"/>
+          <w:rFonts w:ascii="Lucida Sans" w:hAnsi="Lucida Sans" w:cs="Arial"/>
+          <w:color w:val="7668AB"/>
+          <w:spacing w:val="0"/>
+          <w:kern w:val="0"/>
+          <w:sz w:val="28"/>
+        </w:rPr>
+      </w:pPr>
+      <w:r>
+        <w:rPr>
+          <w:rStyle w:val="Heading3Char"/>
+          <w:rFonts w:ascii="Lucida Sans" w:hAnsi="Lucida Sans" w:cs="Arial"/>
+          <w:color w:val="7668AB"/>
+          <w:spacing w:val="0"/>
+          <w:kern w:val="0"/>
+          <w:sz w:val="28"/>
+        </w:rPr>
+        <w:t xml:space="preserve">UX </w:t>
+      </w:r>
+      <w:r>
+        <w:rPr>
+          <w:rStyle w:val="Heading3Char"/>
+          <w:rFonts w:ascii="Lucida Sans" w:hAnsi="Lucida Sans" w:cs="Arial"/>
+          <w:color w:val="7668AB"/>
+          <w:spacing w:val="0"/>
+          <w:kern w:val="0"/>
+          <w:sz w:val="28"/>
+        </w:rPr>
+        <w:t>Designer</w:t>
+      </w:r>
+    </w:p>
+    <w:p>
+      <w:pPr>
+        <w:tabs>
+          <w:tab w:val="left" w:pos="6930"/>
+        </w:tabs>
+        <w:spacing w:after="120"/>
+        <w:rPr>
+          <w:rStyle w:val="Heading3Char"/>
+          <w:rFonts w:ascii="Lucida Sans" w:hAnsi="Lucida Sans" w:cs="Arial"/>
+          <w:b w:val="0"/>
+          <w:color w:val="808080" w:themeColor="background1" w:themeShade="80"/>
+          <w:spacing w:val="0"/>
+          <w:kern w:val="0"/>
+        </w:rPr>
+      </w:pPr>
+      <w:r>
+        <w:rPr>
+          <w:rStyle w:val="Heading3Char"/>
+          <w:rFonts w:ascii="Lucida Sans" w:hAnsi="Lucida Sans" w:cs="Arial"/>
+          <w:b w:val="0"/>
+          <w:color w:val="808080" w:themeColor="background1" w:themeShade="80"/>
+          <w:spacing w:val="0"/>
+          <w:kern w:val="0"/>
+        </w:rPr>
+        <w:t>DIVE Networks, Toronto</w:t>
+      </w:r>
+      <w:r>
+        <w:rPr>
+          <w:rStyle w:val="Heading3Char"/>
+          <w:rFonts w:ascii="Lucida Sans" w:hAnsi="Lucida Sans" w:cs="Arial"/>
+          <w:b w:val="0"/>
+          <w:color w:val="808080" w:themeColor="background1" w:themeShade="80"/>
+          <w:spacing w:val="0"/>
+          <w:kern w:val="0"/>
+        </w:rPr>
+        <w:tab/>
+        <w:t>Aug 2015 – Jul 2016</w:t>
       </w:r>
     </w:p>
     <w:p>
@@ -791,36 +803,23 @@
         <w:tabs>
           <w:tab w:val="left" w:pos="7740"/>
         </w:tabs>
-        <w:ind w:left="450" w:hanging="270"/>
-        <w:rPr>
-          <w:rStyle w:val="Heading3Char"/>
-          <w:rFonts w:cs="Arial"/>
-          <w:b w:val="0"/>
-          <w:color w:val="808080" w:themeColor="background1" w:themeShade="80"/>
-          <w:spacing w:val="0"/>
-          <w:kern w:val="0"/>
-          <w:lang w:val="en-US"/>
-        </w:rPr>
-      </w:pPr>
-      <w:r>
-        <w:rPr>
-          <w:rFonts w:cs="Arial"/>
-          <w:color w:val="808080" w:themeColor="background1" w:themeShade="80"/>
-          <w:spacing w:val="0"/>
-          <w:kern w:val="0"/>
-          <w:lang w:val="en-US"/>
-        </w:rPr>
-        <w:t>Created user personas and use-cases to enhance functionality a</w:t>
-      </w:r>
-      <w:r>
-        <w:rPr>
-          <w:rFonts w:cs="Arial"/>
-          <w:color w:val="808080" w:themeColor="background1" w:themeShade="80"/>
-          <w:spacing w:val="0"/>
-          <w:kern w:val="0"/>
-          <w:lang w:val="en-US"/>
-        </w:rPr>
-        <w:t>nd usability for key audiences</w:t>
+        <w:rPr>
+          <w:rFonts w:cs="Arial"/>
+          <w:color w:val="808080" w:themeColor="background1" w:themeShade="80"/>
+          <w:spacing w:val="0"/>
+          <w:kern w:val="0"/>
+          <w:lang w:val="en-US"/>
+        </w:rPr>
+      </w:pPr>
+      <w:r>
+        <w:rPr>
+          <w:rFonts w:cs="Arial"/>
+          <w:color w:val="808080" w:themeColor="background1" w:themeShade="80"/>
+          <w:spacing w:val="0"/>
+          <w:kern w:val="0"/>
+          <w:lang w:val="en-US"/>
+        </w:rPr>
+        <w:t>Led company UX training sessions to enhance overall product direction</w:t>
       </w:r>
     </w:p>
     <w:p>
@@ -833,212 +832,23 @@
         <w:tabs>
           <w:tab w:val="left" w:pos="7740"/>
         </w:tabs>
-        <w:ind w:left="450" w:hanging="270"/>
-        <w:rPr>
-          <w:rStyle w:val="Heading3Char"/>
-          <w:rFonts w:cs="Arial"/>
-          <w:b w:val="0"/>
-          <w:color w:val="808080" w:themeColor="background1" w:themeShade="80"/>
-          <w:spacing w:val="0"/>
-          <w:kern w:val="0"/>
-          <w:lang w:val="en-US"/>
-        </w:rPr>
-      </w:pPr>
-      <w:r>
-        <w:rPr>
-          <w:rFonts w:cs="Arial"/>
-          <w:color w:val="808080" w:themeColor="background1" w:themeShade="80"/>
-          <w:spacing w:val="0"/>
-          <w:kern w:val="0"/>
-          <w:lang w:val="en-US"/>
-        </w:rPr>
-        <w:t xml:space="preserve">Developed an automation script to isolate anomalies </w:t>
-      </w:r>
-      <w:r>
-        <w:rPr>
-          <w:rFonts w:cs="Arial"/>
-          <w:color w:val="808080" w:themeColor="background1" w:themeShade="80"/>
-          <w:spacing w:val="0"/>
-          <w:kern w:val="0"/>
-          <w:lang w:val="en-US"/>
-        </w:rPr>
-        <w:t>by analyzing visual differences</w:t>
-      </w:r>
-    </w:p>
-    <w:p>
-      <w:pPr>
-        <w:tabs>
-          <w:tab w:val="left" w:pos="7110"/>
-        </w:tabs>
-        <w:spacing w:before="100" w:beforeAutospacing="1"/>
-        <w:rPr>
-          <w:rStyle w:val="Heading3Char"/>
-          <w:rFonts w:ascii="Lucida Sans" w:hAnsi="Lucida Sans" w:cs="Arial"/>
-          <w:color w:val="7668AB"/>
-          <w:spacing w:val="0"/>
-          <w:kern w:val="0"/>
-          <w:sz w:val="28"/>
-        </w:rPr>
-      </w:pPr>
-      <w:r>
-        <w:rPr>
-          <w:rStyle w:val="Heading3Char"/>
-          <w:rFonts w:ascii="Lucida Sans" w:hAnsi="Lucida Sans" w:cs="Arial"/>
-          <w:color w:val="7668AB"/>
-          <w:spacing w:val="0"/>
-          <w:kern w:val="0"/>
-          <w:sz w:val="28"/>
-        </w:rPr>
-        <w:t xml:space="preserve">UX </w:t>
-      </w:r>
-      <w:r>
-        <w:rPr>
-          <w:rStyle w:val="Heading3Char"/>
-          <w:rFonts w:ascii="Lucida Sans" w:hAnsi="Lucida Sans" w:cs="Arial"/>
-          <w:color w:val="7668AB"/>
-          <w:spacing w:val="0"/>
-          <w:kern w:val="0"/>
-          <w:sz w:val="28"/>
-        </w:rPr>
-        <w:t>Designer &amp; Developer</w:t>
-      </w:r>
-    </w:p>
-    <w:p>
-      <w:pPr>
-        <w:tabs>
-          <w:tab w:val="left" w:pos="6966"/>
-        </w:tabs>
-        <w:spacing w:after="120"/>
-        <w:rPr>
-          <w:rStyle w:val="Heading3Char"/>
-          <w:rFonts w:ascii="Lucida Sans" w:hAnsi="Lucida Sans" w:cs="Arial"/>
-          <w:b w:val="0"/>
-          <w:color w:val="808080" w:themeColor="background1" w:themeShade="80"/>
-          <w:spacing w:val="0"/>
-          <w:kern w:val="0"/>
-        </w:rPr>
-      </w:pPr>
-      <w:r>
-        <w:rPr>
-          <w:rStyle w:val="Heading3Char"/>
-          <w:rFonts w:ascii="Lucida Sans" w:hAnsi="Lucida Sans" w:cs="Arial"/>
-          <w:b w:val="0"/>
-          <w:color w:val="808080" w:themeColor="background1" w:themeShade="80"/>
-          <w:spacing w:val="0"/>
-          <w:kern w:val="0"/>
-        </w:rPr>
-        <w:t>Crowd Curio</w:t>
-      </w:r>
-      <w:r>
-        <w:rPr>
-          <w:rStyle w:val="Heading3Char"/>
-          <w:rFonts w:ascii="Lucida Sans" w:hAnsi="Lucida Sans" w:cs="Arial"/>
-          <w:b w:val="0"/>
-          <w:color w:val="808080" w:themeColor="background1" w:themeShade="80"/>
-          <w:spacing w:val="0"/>
-          <w:kern w:val="0"/>
-        </w:rPr>
-        <w:t xml:space="preserve">, </w:t>
-      </w:r>
-      <w:r>
-        <w:rPr>
-          <w:rStyle w:val="Heading3Char"/>
-          <w:rFonts w:ascii="Lucida Sans" w:hAnsi="Lucida Sans" w:cs="Arial"/>
-          <w:b w:val="0"/>
-          <w:color w:val="808080" w:themeColor="background1" w:themeShade="80"/>
-          <w:spacing w:val="0"/>
-          <w:kern w:val="0"/>
-        </w:rPr>
-        <w:t>Waterloo</w:t>
-      </w:r>
-      <w:r>
-        <w:rPr>
-          <w:rStyle w:val="Heading3Char"/>
-          <w:rFonts w:ascii="Lucida Sans" w:hAnsi="Lucida Sans" w:cs="Arial"/>
-          <w:b w:val="0"/>
-          <w:color w:val="808080" w:themeColor="background1" w:themeShade="80"/>
-          <w:spacing w:val="0"/>
-          <w:kern w:val="0"/>
-        </w:rPr>
-        <w:tab/>
-      </w:r>
-      <w:r>
-        <w:rPr>
-          <w:rStyle w:val="Heading3Char"/>
-          <w:rFonts w:ascii="Lucida Sans" w:hAnsi="Lucida Sans" w:cs="Arial"/>
-          <w:b w:val="0"/>
-          <w:color w:val="808080" w:themeColor="background1" w:themeShade="80"/>
-          <w:spacing w:val="0"/>
-          <w:kern w:val="0"/>
-        </w:rPr>
-        <w:t>Jan</w:t>
-      </w:r>
-      <w:r>
-        <w:rPr>
-          <w:rStyle w:val="Heading3Char"/>
-          <w:rFonts w:ascii="Lucida Sans" w:hAnsi="Lucida Sans" w:cs="Arial"/>
-          <w:b w:val="0"/>
-          <w:color w:val="808080" w:themeColor="background1" w:themeShade="80"/>
-          <w:spacing w:val="0"/>
-          <w:kern w:val="0"/>
-        </w:rPr>
-        <w:t xml:space="preserve"> 2015 –</w:t>
-      </w:r>
-      <w:r>
-        <w:rPr>
-          <w:rStyle w:val="Heading3Char"/>
-          <w:rFonts w:ascii="Lucida Sans" w:hAnsi="Lucida Sans" w:cs="Arial"/>
-          <w:b w:val="0"/>
-          <w:color w:val="808080" w:themeColor="background1" w:themeShade="80"/>
-          <w:spacing w:val="0"/>
-          <w:kern w:val="0"/>
-          <w:sz w:val="20"/>
-        </w:rPr>
-        <w:t xml:space="preserve"> </w:t>
-      </w:r>
-      <w:r>
-        <w:rPr>
-          <w:rStyle w:val="Heading3Char"/>
-          <w:rFonts w:ascii="Lucida Sans" w:hAnsi="Lucida Sans" w:cs="Arial"/>
-          <w:b w:val="0"/>
-          <w:color w:val="808080" w:themeColor="background1" w:themeShade="80"/>
-          <w:spacing w:val="0"/>
-          <w:kern w:val="0"/>
-        </w:rPr>
-        <w:t>Ju</w:t>
-      </w:r>
-      <w:r>
-        <w:rPr>
-          <w:rStyle w:val="Heading3Char"/>
-          <w:rFonts w:ascii="Lucida Sans" w:hAnsi="Lucida Sans" w:cs="Arial"/>
-          <w:b w:val="0"/>
-          <w:color w:val="808080" w:themeColor="background1" w:themeShade="80"/>
-          <w:spacing w:val="0"/>
-          <w:kern w:val="0"/>
-        </w:rPr>
-        <w:t>n</w:t>
-      </w:r>
-      <w:r>
-        <w:rPr>
-          <w:rStyle w:val="Heading3Char"/>
-          <w:rFonts w:ascii="Lucida Sans" w:hAnsi="Lucida Sans" w:cs="Arial"/>
-          <w:b w:val="0"/>
-          <w:color w:val="808080" w:themeColor="background1" w:themeShade="80"/>
-          <w:spacing w:val="0"/>
-          <w:kern w:val="0"/>
-        </w:rPr>
-        <w:t xml:space="preserve"> 201</w:t>
-      </w:r>
-      <w:r>
-        <w:rPr>
-          <w:rStyle w:val="Heading3Char"/>
-          <w:rFonts w:ascii="Lucida Sans" w:hAnsi="Lucida Sans" w:cs="Arial"/>
-          <w:b w:val="0"/>
-          <w:color w:val="808080" w:themeColor="background1" w:themeShade="80"/>
-          <w:spacing w:val="0"/>
-          <w:kern w:val="0"/>
-        </w:rPr>
-        <w:t>5</w:t>
+        <w:rPr>
+          <w:rFonts w:cs="Arial"/>
+          <w:color w:val="808080" w:themeColor="background1" w:themeShade="80"/>
+          <w:spacing w:val="0"/>
+          <w:kern w:val="0"/>
+          <w:lang w:val="en-US"/>
+        </w:rPr>
+      </w:pPr>
+      <w:r>
+        <w:rPr>
+          <w:rFonts w:cs="Arial"/>
+          <w:color w:val="808080" w:themeColor="background1" w:themeShade="80"/>
+          <w:spacing w:val="0"/>
+          <w:kern w:val="0"/>
+          <w:lang w:val="en-US"/>
+        </w:rPr>
+        <w:t>Optimized content for web and TV displays, factoring in content size, speed, and viewer distance</w:t>
       </w:r>
     </w:p>
     <w:p>
@@ -1051,58 +861,23 @@
         <w:tabs>
           <w:tab w:val="left" w:pos="7740"/>
         </w:tabs>
-        <w:ind w:left="450" w:hanging="270"/>
-        <w:rPr>
-          <w:rStyle w:val="Heading3Char"/>
-          <w:rFonts w:cs="Arial"/>
-          <w:b w:val="0"/>
-          <w:color w:val="808080" w:themeColor="background1" w:themeShade="80"/>
-          <w:spacing w:val="0"/>
-          <w:kern w:val="0"/>
-          <w:lang w:val="en-US"/>
-        </w:rPr>
-      </w:pPr>
-      <w:r>
-        <w:rPr>
-          <w:rFonts w:cs="Arial"/>
-          <w:color w:val="808080" w:themeColor="background1" w:themeShade="80"/>
-          <w:spacing w:val="0"/>
-          <w:kern w:val="0"/>
-          <w:lang w:val="en-US"/>
-        </w:rPr>
-        <w:t>Improved user engagement by testing and optimizing different layouts, and throu</w:t>
-      </w:r>
-      <w:r>
-        <w:rPr>
-          <w:rFonts w:cs="Arial"/>
-          <w:color w:val="808080" w:themeColor="background1" w:themeShade="80"/>
-          <w:spacing w:val="0"/>
-          <w:kern w:val="0"/>
-          <w:lang w:val="en-US"/>
-        </w:rPr>
-        <w:t xml:space="preserve">gh added </w:t>
-      </w:r>
-      <w:proofErr w:type="spellStart"/>
-      <w:r>
-        <w:rPr>
-          <w:rFonts w:cs="Arial"/>
-          <w:color w:val="808080" w:themeColor="background1" w:themeShade="80"/>
-          <w:spacing w:val="0"/>
-          <w:kern w:val="0"/>
-          <w:lang w:val="en-US"/>
-        </w:rPr>
-        <w:t>gamification</w:t>
-      </w:r>
-      <w:proofErr w:type="spellEnd"/>
-      <w:r>
-        <w:rPr>
-          <w:rFonts w:cs="Arial"/>
-          <w:color w:val="808080" w:themeColor="background1" w:themeShade="80"/>
-          <w:spacing w:val="0"/>
-          <w:kern w:val="0"/>
-          <w:lang w:val="en-US"/>
-        </w:rPr>
-        <w:t xml:space="preserve"> elements</w:t>
+        <w:rPr>
+          <w:rFonts w:cs="Arial"/>
+          <w:color w:val="808080" w:themeColor="background1" w:themeShade="80"/>
+          <w:spacing w:val="0"/>
+          <w:kern w:val="0"/>
+          <w:lang w:val="en-US"/>
+        </w:rPr>
+      </w:pPr>
+      <w:r>
+        <w:rPr>
+          <w:rFonts w:cs="Arial"/>
+          <w:color w:val="808080" w:themeColor="background1" w:themeShade="80"/>
+          <w:spacing w:val="0"/>
+          <w:kern w:val="0"/>
+          <w:lang w:val="en-US"/>
+        </w:rPr>
+        <w:t>Created user personas and use-cases to enhance functionality and usability for key audiences</w:t>
       </w:r>
     </w:p>
     <w:p>
@@ -1115,92 +890,129 @@
         <w:tabs>
           <w:tab w:val="left" w:pos="7740"/>
         </w:tabs>
-        <w:ind w:left="450" w:hanging="270"/>
-        <w:rPr>
-          <w:rStyle w:val="Heading3Char"/>
-          <w:rFonts w:cs="Arial"/>
-          <w:b w:val="0"/>
-          <w:color w:val="808080" w:themeColor="background1" w:themeShade="80"/>
-          <w:spacing w:val="0"/>
-          <w:kern w:val="0"/>
-          <w:lang w:val="en-US"/>
-        </w:rPr>
-      </w:pPr>
-      <w:r>
-        <w:rPr>
-          <w:rFonts w:cs="Arial"/>
-          <w:color w:val="808080" w:themeColor="background1" w:themeShade="80"/>
-          <w:spacing w:val="0"/>
-          <w:kern w:val="0"/>
-          <w:lang w:val="en-US"/>
-        </w:rPr>
-        <w:t>Created information architecture ma</w:t>
-      </w:r>
-      <w:r>
-        <w:rPr>
-          <w:rFonts w:cs="Arial"/>
-          <w:color w:val="808080" w:themeColor="background1" w:themeShade="80"/>
-          <w:spacing w:val="0"/>
-          <w:kern w:val="0"/>
-          <w:lang w:val="en-US"/>
-        </w:rPr>
-        <w:t>ps, wireframes, and prototypes</w:t>
+        <w:rPr>
+          <w:rFonts w:cs="Arial"/>
+          <w:color w:val="808080" w:themeColor="background1" w:themeShade="80"/>
+          <w:spacing w:val="0"/>
+          <w:kern w:val="0"/>
+          <w:lang w:val="en-US"/>
+        </w:rPr>
+      </w:pPr>
+      <w:r>
+        <w:rPr>
+          <w:rFonts w:cs="Arial"/>
+          <w:color w:val="808080" w:themeColor="background1" w:themeShade="80"/>
+          <w:spacing w:val="0"/>
+          <w:kern w:val="0"/>
+          <w:lang w:val="en-US"/>
+        </w:rPr>
+        <w:t>Developed an automation script to isolat</w:t>
+      </w:r>
+      <w:r>
+        <w:rPr>
+          <w:rFonts w:cs="Arial"/>
+          <w:color w:val="808080" w:themeColor="background1" w:themeShade="80"/>
+          <w:spacing w:val="0"/>
+          <w:kern w:val="0"/>
+          <w:lang w:val="en-US"/>
+        </w:rPr>
+        <w:t>e anomalies by analyzing visual</w:t>
+      </w:r>
+      <w:r>
+        <w:rPr>
+          <w:rFonts w:cs="Arial"/>
+          <w:color w:val="808080" w:themeColor="background1" w:themeShade="80"/>
+          <w:spacing w:val="0"/>
+          <w:kern w:val="0"/>
+          <w:lang w:val="en-US"/>
+        </w:rPr>
+        <w:t xml:space="preserve"> </w:t>
+      </w:r>
+      <w:r>
+        <w:rPr>
+          <w:rFonts w:cs="Arial"/>
+          <w:color w:val="808080" w:themeColor="background1" w:themeShade="80"/>
+          <w:spacing w:val="0"/>
+          <w:kern w:val="0"/>
+          <w:lang w:val="en-US"/>
+        </w:rPr>
+        <w:t>differences</w:t>
+      </w:r>
+      <w:r>
+        <w:rPr>
+          <w:rFonts w:cs="Arial"/>
+          <w:color w:val="808080" w:themeColor="background1" w:themeShade="80"/>
+          <w:spacing w:val="0"/>
+          <w:kern w:val="0"/>
+          <w:lang w:val="en-US"/>
+        </w:rPr>
+        <w:br/>
       </w:r>
     </w:p>
     <w:p>
       <w:pPr>
-        <w:tabs>
-          <w:tab w:val="left" w:pos="7110"/>
-        </w:tabs>
-        <w:spacing w:before="100" w:beforeAutospacing="1"/>
-        <w:rPr>
-          <w:rStyle w:val="Heading3Char"/>
-          <w:rFonts w:ascii="Lucida Sans" w:hAnsi="Lucida Sans" w:cs="Arial"/>
-          <w:color w:val="7668AB"/>
-          <w:spacing w:val="0"/>
-          <w:kern w:val="0"/>
-          <w:sz w:val="28"/>
-        </w:rPr>
-      </w:pPr>
-      <w:r>
-        <w:rPr>
-          <w:rStyle w:val="Heading3Char"/>
-          <w:rFonts w:ascii="Lucida Sans" w:hAnsi="Lucida Sans" w:cs="Arial"/>
-          <w:color w:val="7668AB"/>
-          <w:spacing w:val="0"/>
-          <w:kern w:val="0"/>
-          <w:sz w:val="28"/>
-        </w:rPr>
-        <w:lastRenderedPageBreak/>
-        <w:t>U</w:t>
-      </w:r>
-      <w:r>
-        <w:rPr>
-          <w:rStyle w:val="Heading3Char"/>
-          <w:rFonts w:ascii="Lucida Sans" w:hAnsi="Lucida Sans" w:cs="Arial"/>
-          <w:color w:val="7668AB"/>
-          <w:spacing w:val="0"/>
-          <w:kern w:val="0"/>
-          <w:sz w:val="28"/>
-        </w:rPr>
-        <w:t>X</w:t>
-      </w:r>
-      <w:r>
-        <w:rPr>
-          <w:rStyle w:val="Heading3Char"/>
-          <w:rFonts w:ascii="Lucida Sans" w:hAnsi="Lucida Sans" w:cs="Arial"/>
-          <w:color w:val="7668AB"/>
-          <w:spacing w:val="0"/>
-          <w:kern w:val="0"/>
-          <w:sz w:val="28"/>
-        </w:rPr>
-        <w:t xml:space="preserve"> Designer (Co-op)</w:t>
+        <w:rPr>
+          <w:rFonts w:cs="Arial"/>
+          <w:color w:val="808080" w:themeColor="background1" w:themeShade="80"/>
+          <w:spacing w:val="0"/>
+          <w:kern w:val="0"/>
+          <w:lang w:val="en-US"/>
+        </w:rPr>
+      </w:pPr>
+      <w:r>
+        <w:rPr>
+          <w:rFonts w:cs="Arial"/>
+          <w:color w:val="808080" w:themeColor="background1" w:themeShade="80"/>
+          <w:spacing w:val="0"/>
+          <w:kern w:val="0"/>
+          <w:lang w:val="en-US"/>
+        </w:rPr>
+        <w:br w:type="page"/>
       </w:r>
     </w:p>
     <w:p>
       <w:pPr>
         <w:tabs>
-          <w:tab w:val="left" w:pos="6867"/>
+          <w:tab w:val="left" w:pos="7110"/>
+        </w:tabs>
+        <w:spacing w:before="100" w:beforeAutospacing="1"/>
+        <w:rPr>
+          <w:rStyle w:val="Heading3Char"/>
+          <w:rFonts w:ascii="Lucida Sans" w:hAnsi="Lucida Sans" w:cs="Arial"/>
+          <w:color w:val="7668AB"/>
+          <w:spacing w:val="0"/>
+          <w:kern w:val="0"/>
+          <w:sz w:val="28"/>
+        </w:rPr>
+      </w:pPr>
+      <w:r>
+        <w:rPr>
+          <w:rStyle w:val="Heading3Char"/>
+          <w:rFonts w:ascii="Lucida Sans" w:hAnsi="Lucida Sans" w:cs="Arial"/>
+          <w:color w:val="7668AB"/>
+          <w:spacing w:val="0"/>
+          <w:kern w:val="0"/>
+          <w:sz w:val="28"/>
+        </w:rPr>
+        <w:lastRenderedPageBreak/>
+        <w:t xml:space="preserve">UX </w:t>
+      </w:r>
+      <w:r>
+        <w:rPr>
+          <w:rStyle w:val="Heading3Char"/>
+          <w:rFonts w:ascii="Lucida Sans" w:hAnsi="Lucida Sans" w:cs="Arial"/>
+          <w:color w:val="7668AB"/>
+          <w:spacing w:val="0"/>
+          <w:kern w:val="0"/>
+          <w:sz w:val="28"/>
+        </w:rPr>
+        <w:t>Designer</w:t>
+      </w:r>
+    </w:p>
+    <w:p>
+      <w:pPr>
+        <w:tabs>
+          <w:tab w:val="left" w:pos="6966"/>
         </w:tabs>
         <w:spacing w:after="120"/>
         <w:rPr>
@@ -1221,7 +1033,29 @@
           <w:spacing w:val="0"/>
           <w:kern w:val="0"/>
         </w:rPr>
-        <w:t>McKinsey Digital Labs, New York</w:t>
+        <w:t>Crowd Curio</w:t>
+      </w:r>
+      <w:r>
+        <w:rPr>
+          <w:rStyle w:val="Heading3Char"/>
+          <w:rFonts w:ascii="Lucida Sans" w:hAnsi="Lucida Sans" w:cs="Arial"/>
+          <w:b w:val="0"/>
+          <w:color w:val="808080" w:themeColor="background1" w:themeShade="80"/>
+          <w:spacing w:val="0"/>
+          <w:kern w:val="0"/>
+        </w:rPr>
+        <w:t xml:space="preserve">, </w:t>
+      </w:r>
+      <w:r>
+        <w:rPr>
+          <w:rStyle w:val="Heading3Char"/>
+          <w:rFonts w:ascii="Lucida Sans" w:hAnsi="Lucida Sans" w:cs="Arial"/>
+          <w:b w:val="0"/>
+          <w:color w:val="808080" w:themeColor="background1" w:themeShade="80"/>
+          <w:spacing w:val="0"/>
+          <w:kern w:val="0"/>
+        </w:rPr>
+        <w:t>Waterloo</w:t>
       </w:r>
       <w:r>
         <w:rPr>
@@ -1243,7 +1077,74 @@
           <w:spacing w:val="0"/>
           <w:kern w:val="0"/>
         </w:rPr>
-        <w:t>Jun 2014 – Aug 2014</w:t>
+        <w:t>Jan</w:t>
+      </w:r>
+      <w:r>
+        <w:rPr>
+          <w:rStyle w:val="Heading3Char"/>
+          <w:rFonts w:ascii="Lucida Sans" w:hAnsi="Lucida Sans" w:cs="Arial"/>
+          <w:b w:val="0"/>
+          <w:color w:val="808080" w:themeColor="background1" w:themeShade="80"/>
+          <w:spacing w:val="0"/>
+          <w:kern w:val="0"/>
+        </w:rPr>
+        <w:t xml:space="preserve"> 2015 –</w:t>
+      </w:r>
+      <w:r>
+        <w:rPr>
+          <w:rStyle w:val="Heading3Char"/>
+          <w:rFonts w:ascii="Lucida Sans" w:hAnsi="Lucida Sans" w:cs="Arial"/>
+          <w:b w:val="0"/>
+          <w:color w:val="808080" w:themeColor="background1" w:themeShade="80"/>
+          <w:spacing w:val="0"/>
+          <w:kern w:val="0"/>
+          <w:sz w:val="20"/>
+        </w:rPr>
+        <w:t xml:space="preserve"> </w:t>
+      </w:r>
+      <w:r>
+        <w:rPr>
+          <w:rStyle w:val="Heading3Char"/>
+          <w:rFonts w:ascii="Lucida Sans" w:hAnsi="Lucida Sans" w:cs="Arial"/>
+          <w:b w:val="0"/>
+          <w:color w:val="808080" w:themeColor="background1" w:themeShade="80"/>
+          <w:spacing w:val="0"/>
+          <w:kern w:val="0"/>
+        </w:rPr>
+        <w:t>Ju</w:t>
+      </w:r>
+      <w:r>
+        <w:rPr>
+          <w:rStyle w:val="Heading3Char"/>
+          <w:rFonts w:ascii="Lucida Sans" w:hAnsi="Lucida Sans" w:cs="Arial"/>
+          <w:b w:val="0"/>
+          <w:color w:val="808080" w:themeColor="background1" w:themeShade="80"/>
+          <w:spacing w:val="0"/>
+          <w:kern w:val="0"/>
+        </w:rPr>
+        <w:t>n</w:t>
+      </w:r>
+      <w:r>
+        <w:rPr>
+          <w:rStyle w:val="Heading3Char"/>
+          <w:rFonts w:ascii="Lucida Sans" w:hAnsi="Lucida Sans" w:cs="Arial"/>
+          <w:b w:val="0"/>
+          <w:color w:val="808080" w:themeColor="background1" w:themeShade="80"/>
+          <w:spacing w:val="0"/>
+          <w:kern w:val="0"/>
+        </w:rPr>
+        <w:t xml:space="preserve"> 201</w:t>
+      </w:r>
+      <w:r>
+        <w:rPr>
+          <w:rStyle w:val="Heading3Char"/>
+          <w:rFonts w:ascii="Lucida Sans" w:hAnsi="Lucida Sans" w:cs="Arial"/>
+          <w:b w:val="0"/>
+          <w:color w:val="808080" w:themeColor="background1" w:themeShade="80"/>
+          <w:spacing w:val="0"/>
+          <w:kern w:val="0"/>
+        </w:rPr>
+        <w:t>5</w:t>
       </w:r>
     </w:p>
     <w:p>
@@ -1256,34 +1157,23 @@
         <w:tabs>
           <w:tab w:val="left" w:pos="7740"/>
         </w:tabs>
-        <w:ind w:left="450" w:hanging="270"/>
-        <w:rPr>
-          <w:rFonts w:cs="Arial"/>
-          <w:color w:val="808080" w:themeColor="background1" w:themeShade="80"/>
-          <w:spacing w:val="0"/>
-          <w:kern w:val="0"/>
-          <w:lang w:val="en-US"/>
-        </w:rPr>
-      </w:pPr>
-      <w:r>
-        <w:rPr>
-          <w:rFonts w:cs="Arial"/>
-          <w:color w:val="808080" w:themeColor="background1" w:themeShade="80"/>
-          <w:spacing w:val="0"/>
-          <w:kern w:val="0"/>
-          <w:lang w:val="en-US"/>
-        </w:rPr>
-        <w:t xml:space="preserve">Produced wireframes, storyboards, and mock-ups, making use of user research and </w:t>
-      </w:r>
-      <w:r>
-        <w:rPr>
-          <w:rFonts w:cs="Arial"/>
-          <w:color w:val="808080" w:themeColor="background1" w:themeShade="80"/>
-          <w:spacing w:val="0"/>
-          <w:kern w:val="0"/>
-          <w:lang w:val="en-US"/>
-        </w:rPr>
-        <w:t>user-centered design principles</w:t>
+        <w:rPr>
+          <w:rFonts w:cs="Arial"/>
+          <w:color w:val="808080" w:themeColor="background1" w:themeShade="80"/>
+          <w:spacing w:val="0"/>
+          <w:kern w:val="0"/>
+          <w:lang w:val="en-US"/>
+        </w:rPr>
+      </w:pPr>
+      <w:r>
+        <w:rPr>
+          <w:rFonts w:cs="Arial"/>
+          <w:color w:val="808080" w:themeColor="background1" w:themeShade="80"/>
+          <w:spacing w:val="0"/>
+          <w:kern w:val="0"/>
+          <w:lang w:val="en-US"/>
+        </w:rPr>
+        <w:t>Created a crowd-sourced, citizen science website and platform</w:t>
       </w:r>
     </w:p>
     <w:p>
@@ -1296,138 +1186,23 @@
         <w:tabs>
           <w:tab w:val="left" w:pos="7740"/>
         </w:tabs>
-        <w:ind w:left="450" w:hanging="270"/>
-        <w:rPr>
-          <w:rFonts w:cs="Arial"/>
-          <w:color w:val="808080" w:themeColor="background1" w:themeShade="80"/>
-          <w:spacing w:val="0"/>
-          <w:kern w:val="0"/>
-          <w:lang w:val="en-US"/>
-        </w:rPr>
-      </w:pPr>
-      <w:r>
-        <w:rPr>
-          <w:rFonts w:cs="Arial"/>
-          <w:color w:val="808080" w:themeColor="background1" w:themeShade="80"/>
-          <w:spacing w:val="0"/>
-          <w:kern w:val="0"/>
-          <w:lang w:val="en-US"/>
-        </w:rPr>
-        <w:t>Consulted with clients to translate business requirement</w:t>
-      </w:r>
-      <w:r>
-        <w:rPr>
-          <w:rFonts w:cs="Arial"/>
-          <w:color w:val="808080" w:themeColor="background1" w:themeShade="80"/>
-          <w:spacing w:val="0"/>
-          <w:kern w:val="0"/>
-          <w:lang w:val="en-US"/>
-        </w:rPr>
-        <w:t>s into feature sets and designs</w:t>
-      </w:r>
-    </w:p>
-    <w:p>
-      <w:pPr>
-        <w:tabs>
-          <w:tab w:val="left" w:pos="7110"/>
-        </w:tabs>
-        <w:spacing w:before="100" w:beforeAutospacing="1"/>
-        <w:rPr>
-          <w:rStyle w:val="Heading3Char"/>
-          <w:rFonts w:ascii="Lucida Sans" w:hAnsi="Lucida Sans" w:cs="Arial"/>
-          <w:color w:val="7668AB"/>
-          <w:spacing w:val="0"/>
-          <w:kern w:val="0"/>
-          <w:sz w:val="28"/>
-        </w:rPr>
-      </w:pPr>
-      <w:proofErr w:type="spellStart"/>
-      <w:proofErr w:type="gramStart"/>
-      <w:r>
-        <w:rPr>
-          <w:rStyle w:val="Heading3Char"/>
-          <w:rFonts w:ascii="Lucida Sans" w:hAnsi="Lucida Sans" w:cs="Arial"/>
-          <w:color w:val="7668AB"/>
-          <w:spacing w:val="0"/>
-          <w:kern w:val="0"/>
-          <w:sz w:val="28"/>
-        </w:rPr>
-        <w:t>iOS</w:t>
-      </w:r>
-      <w:proofErr w:type="spellEnd"/>
-      <w:proofErr w:type="gramEnd"/>
-      <w:r>
-        <w:rPr>
-          <w:rStyle w:val="Heading3Char"/>
-          <w:rFonts w:ascii="Lucida Sans" w:hAnsi="Lucida Sans" w:cs="Arial"/>
-          <w:color w:val="7668AB"/>
-          <w:spacing w:val="0"/>
-          <w:kern w:val="0"/>
-          <w:sz w:val="28"/>
-        </w:rPr>
-        <w:t xml:space="preserve"> Developer &amp; Product Designer (Co-op)</w:t>
-      </w:r>
-    </w:p>
-    <w:p>
-      <w:pPr>
-        <w:tabs>
-          <w:tab w:val="left" w:pos="6930"/>
-        </w:tabs>
-        <w:spacing w:after="120"/>
-        <w:rPr>
-          <w:rStyle w:val="Heading3Char"/>
-          <w:rFonts w:ascii="Lucida Sans" w:hAnsi="Lucida Sans" w:cs="Arial"/>
-          <w:b w:val="0"/>
-          <w:color w:val="808080" w:themeColor="background1" w:themeShade="80"/>
-          <w:spacing w:val="0"/>
-          <w:kern w:val="0"/>
-        </w:rPr>
-      </w:pPr>
-      <w:proofErr w:type="spellStart"/>
-      <w:r>
-        <w:rPr>
-          <w:rStyle w:val="Heading3Char"/>
-          <w:rFonts w:ascii="Lucida Sans" w:hAnsi="Lucida Sans" w:cs="Arial"/>
-          <w:b w:val="0"/>
-          <w:color w:val="808080" w:themeColor="background1" w:themeShade="80"/>
-          <w:spacing w:val="0"/>
-          <w:kern w:val="0"/>
-        </w:rPr>
-        <w:t>AlphaBroder</w:t>
-      </w:r>
-      <w:proofErr w:type="spellEnd"/>
-      <w:r>
-        <w:rPr>
-          <w:rStyle w:val="Heading3Char"/>
-          <w:rFonts w:ascii="Lucida Sans" w:hAnsi="Lucida Sans" w:cs="Arial"/>
-          <w:b w:val="0"/>
-          <w:color w:val="808080" w:themeColor="background1" w:themeShade="80"/>
-          <w:spacing w:val="0"/>
-          <w:kern w:val="0"/>
-        </w:rPr>
-        <w:t xml:space="preserve"> (formerly Ash City), Richmond Hill</w:t>
-      </w:r>
-      <w:r>
-        <w:rPr>
-          <w:rStyle w:val="Heading3Char"/>
-          <w:rFonts w:ascii="Lucida Sans" w:hAnsi="Lucida Sans" w:cs="Arial"/>
-          <w:b w:val="0"/>
-          <w:color w:val="808080" w:themeColor="background1" w:themeShade="80"/>
-          <w:spacing w:val="0"/>
-          <w:kern w:val="0"/>
-        </w:rPr>
-        <w:tab/>
-      </w:r>
-      <w:r>
-        <w:rPr>
-          <w:rStyle w:val="Heading3Char"/>
-          <w:rFonts w:ascii="Lucida Sans" w:hAnsi="Lucida Sans" w:cs="Arial"/>
-          <w:b w:val="0"/>
-          <w:color w:val="808080" w:themeColor="background1" w:themeShade="80"/>
-          <w:spacing w:val="0"/>
-          <w:kern w:val="0"/>
-        </w:rPr>
-        <w:t>Jan 2013 – Apr 2013</w:t>
+        <w:rPr>
+          <w:rFonts w:cs="Arial"/>
+          <w:color w:val="808080" w:themeColor="background1" w:themeShade="80"/>
+          <w:spacing w:val="0"/>
+          <w:kern w:val="0"/>
+          <w:lang w:val="en-US"/>
+        </w:rPr>
+      </w:pPr>
+      <w:r>
+        <w:rPr>
+          <w:rFonts w:cs="Arial"/>
+          <w:color w:val="808080" w:themeColor="background1" w:themeShade="80"/>
+          <w:spacing w:val="0"/>
+          <w:kern w:val="0"/>
+          <w:lang w:val="en-US"/>
+        </w:rPr>
+        <w:t>Improved user engagement by testing and optimizing different layouts and through added gamification elements</w:t>
       </w:r>
     </w:p>
     <w:p>
@@ -1440,37 +1215,123 @@
         <w:tabs>
           <w:tab w:val="left" w:pos="7740"/>
         </w:tabs>
-        <w:ind w:left="450" w:hanging="270"/>
-        <w:jc w:val="both"/>
-        <w:rPr>
-          <w:rStyle w:val="Heading3Char"/>
-          <w:rFonts w:cs="Arial"/>
-          <w:b w:val="0"/>
-          <w:color w:val="808080" w:themeColor="background1" w:themeShade="80"/>
-          <w:spacing w:val="0"/>
-          <w:kern w:val="0"/>
-          <w:lang w:val="en-US"/>
-        </w:rPr>
-      </w:pPr>
-      <w:r>
-        <w:rPr>
-          <w:rFonts w:cs="Arial"/>
-          <w:color w:val="808080" w:themeColor="background1" w:themeShade="80"/>
-          <w:spacing w:val="0"/>
-          <w:kern w:val="0"/>
-          <w:lang w:val="en-US"/>
-        </w:rPr>
-        <w:t>Independently managed, designed, and developed a mobile catalog and ordering app, from conception to deli</w:t>
-      </w:r>
-      <w:r>
-        <w:rPr>
-          <w:rFonts w:cs="Arial"/>
-          <w:color w:val="808080" w:themeColor="background1" w:themeShade="80"/>
-          <w:spacing w:val="0"/>
-          <w:kern w:val="0"/>
-          <w:lang w:val="en-US"/>
-        </w:rPr>
-        <w:t>very within a 4 month deadline</w:t>
+        <w:rPr>
+          <w:rStyle w:val="Heading3Char"/>
+          <w:rFonts w:cs="Arial"/>
+          <w:b w:val="0"/>
+          <w:color w:val="808080" w:themeColor="background1" w:themeShade="80"/>
+          <w:spacing w:val="0"/>
+          <w:kern w:val="0"/>
+          <w:lang w:val="en-US"/>
+        </w:rPr>
+      </w:pPr>
+      <w:r>
+        <w:rPr>
+          <w:rFonts w:cs="Arial"/>
+          <w:color w:val="808080" w:themeColor="background1" w:themeShade="80"/>
+          <w:spacing w:val="0"/>
+          <w:kern w:val="0"/>
+          <w:lang w:val="en-US"/>
+        </w:rPr>
+        <w:t>Designed information architecture maps, wireframes, and prototypes, implemented with HTML/CSS/JS</w:t>
+      </w:r>
+    </w:p>
+    <w:p>
+      <w:pPr>
+        <w:tabs>
+          <w:tab w:val="left" w:pos="7110"/>
+        </w:tabs>
+        <w:spacing w:before="100" w:beforeAutospacing="1"/>
+        <w:rPr>
+          <w:rStyle w:val="Heading3Char"/>
+          <w:rFonts w:ascii="Lucida Sans" w:hAnsi="Lucida Sans" w:cs="Arial"/>
+          <w:color w:val="7668AB"/>
+          <w:spacing w:val="0"/>
+          <w:kern w:val="0"/>
+          <w:sz w:val="28"/>
+        </w:rPr>
+      </w:pPr>
+      <w:r>
+        <w:rPr>
+          <w:rStyle w:val="Heading3Char"/>
+          <w:rFonts w:ascii="Lucida Sans" w:hAnsi="Lucida Sans" w:cs="Arial"/>
+          <w:color w:val="7668AB"/>
+          <w:spacing w:val="0"/>
+          <w:kern w:val="0"/>
+          <w:sz w:val="28"/>
+        </w:rPr>
+        <w:t>U</w:t>
+      </w:r>
+      <w:r>
+        <w:rPr>
+          <w:rStyle w:val="Heading3Char"/>
+          <w:rFonts w:ascii="Lucida Sans" w:hAnsi="Lucida Sans" w:cs="Arial"/>
+          <w:color w:val="7668AB"/>
+          <w:spacing w:val="0"/>
+          <w:kern w:val="0"/>
+          <w:sz w:val="28"/>
+        </w:rPr>
+        <w:t>X</w:t>
+      </w:r>
+      <w:r>
+        <w:rPr>
+          <w:rStyle w:val="Heading3Char"/>
+          <w:rFonts w:ascii="Lucida Sans" w:hAnsi="Lucida Sans" w:cs="Arial"/>
+          <w:color w:val="7668AB"/>
+          <w:spacing w:val="0"/>
+          <w:kern w:val="0"/>
+          <w:sz w:val="28"/>
+        </w:rPr>
+        <w:t xml:space="preserve"> Designer (Co-op)</w:t>
+      </w:r>
+    </w:p>
+    <w:p>
+      <w:pPr>
+        <w:tabs>
+          <w:tab w:val="left" w:pos="6867"/>
+        </w:tabs>
+        <w:spacing w:after="120"/>
+        <w:rPr>
+          <w:rStyle w:val="Heading3Char"/>
+          <w:rFonts w:ascii="Lucida Sans" w:hAnsi="Lucida Sans" w:cs="Arial"/>
+          <w:b w:val="0"/>
+          <w:color w:val="808080" w:themeColor="background1" w:themeShade="80"/>
+          <w:spacing w:val="0"/>
+          <w:kern w:val="0"/>
+        </w:rPr>
+      </w:pPr>
+      <w:r>
+        <w:rPr>
+          <w:rStyle w:val="Heading3Char"/>
+          <w:rFonts w:ascii="Lucida Sans" w:hAnsi="Lucida Sans" w:cs="Arial"/>
+          <w:b w:val="0"/>
+          <w:color w:val="808080" w:themeColor="background1" w:themeShade="80"/>
+          <w:spacing w:val="0"/>
+          <w:kern w:val="0"/>
+        </w:rPr>
+        <w:t>McKinsey Digital Labs, New York</w:t>
+      </w:r>
+      <w:r>
+        <w:rPr>
+          <w:rStyle w:val="Heading3Char"/>
+          <w:rFonts w:ascii="Lucida Sans" w:hAnsi="Lucida Sans" w:cs="Arial"/>
+          <w:b w:val="0"/>
+          <w:color w:val="808080" w:themeColor="background1" w:themeShade="80"/>
+          <w:spacing w:val="0"/>
+          <w:kern w:val="0"/>
+        </w:rPr>
+        <w:tab/>
+      </w:r>
+      <w:r>
+        <w:rPr>
+          <w:rStyle w:val="Heading3Char"/>
+          <w:rFonts w:ascii="Lucida Sans" w:hAnsi="Lucida Sans" w:cs="Arial"/>
+          <w:b w:val="0"/>
+          <w:color w:val="808080" w:themeColor="background1" w:themeShade="80"/>
+          <w:spacing w:val="0"/>
+          <w:kern w:val="0"/>
+        </w:rPr>
+        <w:t>Jun 2014 – Aug 2014</w:t>
       </w:r>
     </w:p>
     <w:p>
@@ -1483,224 +1344,23 @@
         <w:tabs>
           <w:tab w:val="left" w:pos="7740"/>
         </w:tabs>
-        <w:ind w:left="450" w:hanging="270"/>
-        <w:rPr>
-          <w:rStyle w:val="Heading3Char"/>
-          <w:rFonts w:cs="Arial"/>
-          <w:b w:val="0"/>
-          <w:color w:val="808080" w:themeColor="background1" w:themeShade="80"/>
-          <w:spacing w:val="0"/>
-          <w:kern w:val="0"/>
-          <w:lang w:val="en-US"/>
-        </w:rPr>
-      </w:pPr>
-      <w:r>
-        <w:rPr>
-          <w:rFonts w:cs="Arial"/>
-          <w:color w:val="808080" w:themeColor="background1" w:themeShade="80"/>
-          <w:spacing w:val="0"/>
-          <w:kern w:val="0"/>
-          <w:lang w:val="en-US"/>
-        </w:rPr>
-        <w:t>Organized and led on</w:t>
-      </w:r>
-      <w:r>
-        <w:rPr>
-          <w:rFonts w:cs="Arial"/>
-          <w:color w:val="808080" w:themeColor="background1" w:themeShade="80"/>
-          <w:spacing w:val="0"/>
-          <w:kern w:val="0"/>
-          <w:lang w:val="en-US"/>
-        </w:rPr>
-        <w:t>e-on-one user testing sessions</w:t>
-      </w:r>
-    </w:p>
-    <w:p>
-      <w:pPr>
-        <w:pStyle w:val="Heading2"/>
-        <w:spacing w:before="360" w:after="120"/>
-        <w:rPr>
-          <w:rFonts w:ascii="Lucida Sans" w:hAnsi="Lucida Sans"/>
-          <w:spacing w:val="0"/>
-          <w:kern w:val="0"/>
-        </w:rPr>
-      </w:pPr>
-      <w:r>
-        <w:rPr>
-          <w:rFonts w:ascii="Lucida Sans" w:hAnsi="Lucida Sans"/>
-          <w:b w:val="0"/>
-          <w:bCs/>
-          <w:spacing w:val="-10"/>
-          <w:kern w:val="0"/>
-          <w:sz w:val="36"/>
-          <w:szCs w:val="32"/>
-        </w:rPr>
-        <w:t>Education</w:t>
-      </w:r>
-    </w:p>
-    <w:p>
-      <w:pPr>
-        <w:tabs>
-          <w:tab w:val="left" w:pos="7110"/>
-        </w:tabs>
-        <w:spacing w:before="100" w:beforeAutospacing="1"/>
-        <w:rPr>
-          <w:rStyle w:val="Heading3Char"/>
-          <w:rFonts w:ascii="Lucida Sans" w:hAnsi="Lucida Sans" w:cs="Arial"/>
-          <w:color w:val="7668AB"/>
-          <w:spacing w:val="0"/>
-          <w:kern w:val="0"/>
-        </w:rPr>
-      </w:pPr>
-      <w:r>
-        <w:rPr>
-          <w:rStyle w:val="Heading3Char"/>
-          <w:rFonts w:ascii="Lucida Sans" w:hAnsi="Lucida Sans" w:cs="Arial"/>
-          <w:color w:val="7668AB"/>
-          <w:spacing w:val="0"/>
-          <w:kern w:val="0"/>
-        </w:rPr>
-        <w:t>Bachelors of Applied Science (</w:t>
-      </w:r>
-      <w:proofErr w:type="spellStart"/>
-      <w:r>
-        <w:rPr>
-          <w:rStyle w:val="Heading3Char"/>
-          <w:rFonts w:ascii="Lucida Sans" w:hAnsi="Lucida Sans" w:cs="Arial"/>
-          <w:color w:val="7668AB"/>
-          <w:spacing w:val="0"/>
-          <w:kern w:val="0"/>
-        </w:rPr>
-        <w:t>BAS</w:t>
-      </w:r>
-      <w:r>
-        <w:rPr>
-          <w:rStyle w:val="Heading3Char"/>
-          <w:rFonts w:ascii="Lucida Sans" w:hAnsi="Lucida Sans" w:cs="Arial"/>
-          <w:color w:val="7668AB"/>
-          <w:spacing w:val="0"/>
-          <w:kern w:val="0"/>
-        </w:rPr>
-        <w:t>c</w:t>
-      </w:r>
-      <w:proofErr w:type="spellEnd"/>
-      <w:r>
-        <w:rPr>
-          <w:rStyle w:val="Heading3Char"/>
-          <w:rFonts w:ascii="Lucida Sans" w:hAnsi="Lucida Sans" w:cs="Arial"/>
-          <w:color w:val="7668AB"/>
-          <w:spacing w:val="0"/>
-          <w:kern w:val="0"/>
-        </w:rPr>
-        <w:t xml:space="preserve">), </w:t>
-      </w:r>
-      <w:r>
-        <w:rPr>
-          <w:rStyle w:val="Heading3Char"/>
-          <w:rFonts w:ascii="Lucida Sans" w:hAnsi="Lucida Sans" w:cs="Arial"/>
-          <w:color w:val="7668AB"/>
-          <w:spacing w:val="0"/>
-          <w:kern w:val="0"/>
-        </w:rPr>
-        <w:t>University of Waterloo</w:t>
-      </w:r>
-    </w:p>
-    <w:p>
-      <w:pPr>
-        <w:tabs>
-          <w:tab w:val="left" w:pos="6930"/>
-        </w:tabs>
-        <w:spacing w:after="120"/>
-        <w:rPr>
-          <w:rStyle w:val="Heading3Char"/>
-          <w:rFonts w:ascii="Lucida Sans" w:hAnsi="Lucida Sans" w:cs="Arial"/>
-          <w:color w:val="808080" w:themeColor="background1" w:themeShade="80"/>
-          <w:spacing w:val="0"/>
-          <w:kern w:val="0"/>
-        </w:rPr>
-      </w:pPr>
-      <w:r>
-        <w:rPr>
-          <w:rStyle w:val="Heading3Char"/>
-          <w:rFonts w:ascii="Lucida Sans" w:hAnsi="Lucida Sans" w:cs="Arial"/>
-          <w:b w:val="0"/>
-          <w:color w:val="808080" w:themeColor="background1" w:themeShade="80"/>
-          <w:spacing w:val="0"/>
-          <w:kern w:val="0"/>
-        </w:rPr>
-        <w:t xml:space="preserve">Systems Design Engineering, </w:t>
-      </w:r>
-      <w:r>
-        <w:rPr>
-          <w:rStyle w:val="Heading3Char"/>
-          <w:rFonts w:ascii="Lucida Sans" w:hAnsi="Lucida Sans" w:cs="Arial"/>
-          <w:b w:val="0"/>
-          <w:color w:val="808080" w:themeColor="background1" w:themeShade="80"/>
-          <w:spacing w:val="0"/>
-          <w:kern w:val="0"/>
-        </w:rPr>
-        <w:t>Option in Management Science</w:t>
-      </w:r>
-      <w:r>
-        <w:rPr>
-          <w:rStyle w:val="Heading3Char"/>
-          <w:rFonts w:ascii="Lucida Sans" w:hAnsi="Lucida Sans" w:cs="Arial"/>
-          <w:b w:val="0"/>
-          <w:color w:val="808080" w:themeColor="background1" w:themeShade="80"/>
-          <w:spacing w:val="0"/>
-          <w:kern w:val="0"/>
-        </w:rPr>
-        <w:tab/>
-      </w:r>
-    </w:p>
-    <w:p>
-      <w:pPr>
-        <w:pStyle w:val="Heading2"/>
-        <w:spacing w:before="360" w:after="120"/>
-        <w:rPr>
-          <w:rFonts w:ascii="Lucida Sans" w:hAnsi="Lucida Sans"/>
-          <w:b w:val="0"/>
-          <w:bCs/>
-          <w:spacing w:val="-10"/>
-          <w:kern w:val="0"/>
-          <w:sz w:val="36"/>
-          <w:szCs w:val="32"/>
-        </w:rPr>
-      </w:pPr>
-      <w:r>
-        <w:rPr>
-          <w:rFonts w:ascii="Lucida Sans" w:hAnsi="Lucida Sans"/>
-          <w:b w:val="0"/>
-          <w:bCs/>
-          <w:spacing w:val="-10"/>
-          <w:kern w:val="0"/>
-          <w:sz w:val="36"/>
-          <w:szCs w:val="32"/>
-        </w:rPr>
-        <w:t>Projects and Interests</w:t>
-      </w:r>
-    </w:p>
-    <w:p>
-      <w:pPr>
-        <w:tabs>
-          <w:tab w:val="left" w:pos="7110"/>
-        </w:tabs>
-        <w:spacing w:before="100" w:beforeAutospacing="1"/>
-        <w:rPr>
-          <w:rFonts w:ascii="Lucida Sans" w:hAnsi="Lucida Sans"/>
-          <w:spacing w:val="0"/>
-          <w:kern w:val="0"/>
-        </w:rPr>
-      </w:pPr>
-      <w:r>
-        <w:rPr>
-          <w:rStyle w:val="Heading3Char"/>
-          <w:rFonts w:ascii="Lucida Sans" w:hAnsi="Lucida Sans" w:cs="Arial"/>
-          <w:color w:val="7668AB"/>
-          <w:spacing w:val="0"/>
-          <w:kern w:val="0"/>
-        </w:rPr>
-        <w:t>Projects</w:t>
+        <w:rPr>
+          <w:rFonts w:cs="Arial"/>
+          <w:color w:val="808080" w:themeColor="background1" w:themeShade="80"/>
+          <w:spacing w:val="0"/>
+          <w:kern w:val="0"/>
+          <w:lang w:val="en-US"/>
+        </w:rPr>
+      </w:pPr>
+      <w:r>
+        <w:rPr>
+          <w:rFonts w:cs="Arial"/>
+          <w:color w:val="808080" w:themeColor="background1" w:themeShade="80"/>
+          <w:spacing w:val="0"/>
+          <w:kern w:val="0"/>
+          <w:lang w:val="en-US"/>
+        </w:rPr>
+        <w:t>Assessed 4 client projects, analyzed feature requirements, and generated designs</w:t>
       </w:r>
     </w:p>
     <w:p>
@@ -1713,69 +1373,23 @@
         <w:tabs>
           <w:tab w:val="left" w:pos="7740"/>
         </w:tabs>
-        <w:ind w:left="450" w:hanging="270"/>
-        <w:rPr>
-          <w:rStyle w:val="Heading3Char"/>
-          <w:rFonts w:cs="Arial"/>
-          <w:b w:val="0"/>
-          <w:color w:val="808080" w:themeColor="background1" w:themeShade="80"/>
-          <w:spacing w:val="0"/>
-          <w:kern w:val="0"/>
-          <w:lang w:val="en-US"/>
-        </w:rPr>
-      </w:pPr>
-      <w:r>
-        <w:rPr>
-          <w:rStyle w:val="Heading3Char"/>
-          <w:rFonts w:cs="Arial"/>
-          <w:b w:val="0"/>
-          <w:color w:val="808080" w:themeColor="background1" w:themeShade="80"/>
-          <w:spacing w:val="0"/>
-          <w:kern w:val="0"/>
-        </w:rPr>
-        <w:t xml:space="preserve">Curio-X: </w:t>
-      </w:r>
-      <w:r>
-        <w:rPr>
-          <w:rFonts w:cs="Arial"/>
-          <w:color w:val="808080" w:themeColor="background1" w:themeShade="80"/>
-          <w:spacing w:val="0"/>
-          <w:kern w:val="0"/>
-          <w:lang w:val="en-US"/>
-        </w:rPr>
-        <w:t xml:space="preserve">Designed and optimized a citizen science and </w:t>
-      </w:r>
-      <w:proofErr w:type="spellStart"/>
-      <w:r>
-        <w:rPr>
-          <w:rFonts w:cs="Arial"/>
-          <w:color w:val="808080" w:themeColor="background1" w:themeShade="80"/>
-          <w:spacing w:val="0"/>
-          <w:kern w:val="0"/>
-          <w:lang w:val="en-US"/>
-        </w:rPr>
-        <w:t>gamification</w:t>
-      </w:r>
-      <w:proofErr w:type="spellEnd"/>
-      <w:r>
-        <w:rPr>
-          <w:rFonts w:cs="Arial"/>
-          <w:color w:val="808080" w:themeColor="background1" w:themeShade="80"/>
-          <w:spacing w:val="0"/>
-          <w:kern w:val="0"/>
-          <w:lang w:val="en-US"/>
-        </w:rPr>
-        <w:t xml:space="preserve"> proj</w:t>
-      </w:r>
-      <w:r>
-        <w:rPr>
-          <w:rFonts w:cs="Arial"/>
-          <w:color w:val="808080" w:themeColor="background1" w:themeShade="80"/>
-          <w:spacing w:val="0"/>
-          <w:kern w:val="0"/>
-          <w:lang w:val="en-US"/>
-        </w:rPr>
-        <w:t>ect to digitally catalog images</w:t>
+        <w:rPr>
+          <w:rFonts w:cs="Arial"/>
+          <w:color w:val="808080" w:themeColor="background1" w:themeShade="80"/>
+          <w:spacing w:val="0"/>
+          <w:kern w:val="0"/>
+          <w:lang w:val="en-US"/>
+        </w:rPr>
+      </w:pPr>
+      <w:r>
+        <w:rPr>
+          <w:rFonts w:cs="Arial"/>
+          <w:color w:val="808080" w:themeColor="background1" w:themeShade="80"/>
+          <w:spacing w:val="0"/>
+          <w:kern w:val="0"/>
+          <w:lang w:val="en-US"/>
+        </w:rPr>
+        <w:t>Produced wireframes, storyboards, and mock-ups, making use of user research and user-centered design principles</w:t>
       </w:r>
     </w:p>
     <w:p>
@@ -1788,39 +1402,137 @@
         <w:tabs>
           <w:tab w:val="left" w:pos="7740"/>
         </w:tabs>
-        <w:ind w:left="450" w:hanging="270"/>
-        <w:rPr>
-          <w:rStyle w:val="Heading3Char"/>
-          <w:rFonts w:cs="Arial"/>
-          <w:b w:val="0"/>
-          <w:color w:val="808080" w:themeColor="background1" w:themeShade="80"/>
-          <w:spacing w:val="0"/>
-          <w:kern w:val="0"/>
-        </w:rPr>
-      </w:pPr>
+        <w:rPr>
+          <w:rFonts w:cs="Arial"/>
+          <w:color w:val="808080" w:themeColor="background1" w:themeShade="80"/>
+          <w:spacing w:val="0"/>
+          <w:kern w:val="0"/>
+          <w:lang w:val="en-US"/>
+        </w:rPr>
+      </w:pPr>
+      <w:r>
+        <w:rPr>
+          <w:rFonts w:cs="Arial"/>
+          <w:color w:val="808080" w:themeColor="background1" w:themeShade="80"/>
+          <w:spacing w:val="0"/>
+          <w:kern w:val="0"/>
+          <w:lang w:val="en-US"/>
+        </w:rPr>
+        <w:t xml:space="preserve">Developed and presented interactive prototypes with </w:t>
+      </w:r>
       <w:proofErr w:type="spellStart"/>
       <w:r>
         <w:rPr>
-          <w:rStyle w:val="Heading3Char"/>
-          <w:rFonts w:cs="Arial"/>
-          <w:b w:val="0"/>
-          <w:color w:val="808080" w:themeColor="background1" w:themeShade="80"/>
-          <w:spacing w:val="0"/>
-          <w:kern w:val="0"/>
-        </w:rPr>
-        <w:t>BufferBox</w:t>
+          <w:rFonts w:cs="Arial"/>
+          <w:color w:val="808080" w:themeColor="background1" w:themeShade="80"/>
+          <w:spacing w:val="0"/>
+          <w:kern w:val="0"/>
+          <w:lang w:val="en-US"/>
+        </w:rPr>
+        <w:t>FramerJS</w:t>
       </w:r>
       <w:proofErr w:type="spellEnd"/>
-      <w:r>
-        <w:rPr>
-          <w:rStyle w:val="Heading3Char"/>
-          <w:rFonts w:cs="Arial"/>
-          <w:b w:val="0"/>
-          <w:color w:val="808080" w:themeColor="background1" w:themeShade="80"/>
-          <w:spacing w:val="0"/>
-          <w:kern w:val="0"/>
-        </w:rPr>
-        <w:t xml:space="preserve"> (acquired by Google): Led a team of 3 designers and marketers</w:t>
+    </w:p>
+    <w:p>
+      <w:pPr>
+        <w:tabs>
+          <w:tab w:val="left" w:pos="7110"/>
+        </w:tabs>
+        <w:spacing w:before="100" w:beforeAutospacing="1"/>
+        <w:rPr>
+          <w:rStyle w:val="Heading3Char"/>
+          <w:rFonts w:ascii="Lucida Sans" w:hAnsi="Lucida Sans" w:cs="Arial"/>
+          <w:color w:val="7668AB"/>
+          <w:spacing w:val="0"/>
+          <w:kern w:val="0"/>
+          <w:sz w:val="28"/>
+        </w:rPr>
+      </w:pPr>
+      <w:proofErr w:type="gramStart"/>
+      <w:r>
+        <w:rPr>
+          <w:rStyle w:val="Heading3Char"/>
+          <w:rFonts w:ascii="Lucida Sans" w:hAnsi="Lucida Sans" w:cs="Arial"/>
+          <w:color w:val="7668AB"/>
+          <w:spacing w:val="0"/>
+          <w:kern w:val="0"/>
+          <w:sz w:val="28"/>
+        </w:rPr>
+        <w:t>iOS</w:t>
+      </w:r>
+      <w:proofErr w:type="gramEnd"/>
+      <w:r>
+        <w:rPr>
+          <w:rStyle w:val="Heading3Char"/>
+          <w:rFonts w:ascii="Lucida Sans" w:hAnsi="Lucida Sans" w:cs="Arial"/>
+          <w:color w:val="7668AB"/>
+          <w:spacing w:val="0"/>
+          <w:kern w:val="0"/>
+          <w:sz w:val="28"/>
+        </w:rPr>
+        <w:t xml:space="preserve"> Developer &amp; Product Designer (Co-op)</w:t>
+      </w:r>
+    </w:p>
+    <w:p>
+      <w:pPr>
+        <w:tabs>
+          <w:tab w:val="left" w:pos="6930"/>
+        </w:tabs>
+        <w:spacing w:after="120"/>
+        <w:rPr>
+          <w:rStyle w:val="Heading3Char"/>
+          <w:rFonts w:ascii="Lucida Sans" w:hAnsi="Lucida Sans" w:cs="Arial"/>
+          <w:b w:val="0"/>
+          <w:color w:val="808080" w:themeColor="background1" w:themeShade="80"/>
+          <w:spacing w:val="0"/>
+          <w:kern w:val="0"/>
+        </w:rPr>
+      </w:pPr>
+      <w:proofErr w:type="spellStart"/>
+      <w:r>
+        <w:rPr>
+          <w:rStyle w:val="Heading3Char"/>
+          <w:rFonts w:ascii="Lucida Sans" w:hAnsi="Lucida Sans" w:cs="Arial"/>
+          <w:b w:val="0"/>
+          <w:color w:val="808080" w:themeColor="background1" w:themeShade="80"/>
+          <w:spacing w:val="0"/>
+          <w:kern w:val="0"/>
+        </w:rPr>
+        <w:t>AlphaBroder</w:t>
+      </w:r>
+      <w:proofErr w:type="spellEnd"/>
+      <w:r>
+        <w:rPr>
+          <w:rStyle w:val="Heading3Char"/>
+          <w:rFonts w:ascii="Lucida Sans" w:hAnsi="Lucida Sans" w:cs="Arial"/>
+          <w:b w:val="0"/>
+          <w:color w:val="808080" w:themeColor="background1" w:themeShade="80"/>
+          <w:spacing w:val="0"/>
+          <w:kern w:val="0"/>
+        </w:rPr>
+        <w:t xml:space="preserve"> (formerly Ash City), Richmond Hill</w:t>
+      </w:r>
+      <w:r>
+        <w:rPr>
+          <w:rStyle w:val="Heading3Char"/>
+          <w:rFonts w:ascii="Lucida Sans" w:hAnsi="Lucida Sans" w:cs="Arial"/>
+          <w:b w:val="0"/>
+          <w:color w:val="808080" w:themeColor="background1" w:themeShade="80"/>
+          <w:spacing w:val="0"/>
+          <w:kern w:val="0"/>
+        </w:rPr>
+        <w:tab/>
+      </w:r>
+      <w:r>
+        <w:rPr>
+          <w:rStyle w:val="Heading3Char"/>
+          <w:rFonts w:ascii="Lucida Sans" w:hAnsi="Lucida Sans" w:cs="Arial"/>
+          <w:b w:val="0"/>
+          <w:color w:val="808080" w:themeColor="background1" w:themeShade="80"/>
+          <w:spacing w:val="0"/>
+          <w:kern w:val="0"/>
+        </w:rPr>
+        <w:t>Jan 2013 – Apr 2013</w:t>
       </w:r>
     </w:p>
     <w:p>
@@ -1833,61 +1545,24 @@
         <w:tabs>
           <w:tab w:val="left" w:pos="7740"/>
         </w:tabs>
-        <w:ind w:left="450" w:hanging="270"/>
-        <w:rPr>
-          <w:rStyle w:val="Heading3Char"/>
-          <w:rFonts w:cs="Arial"/>
-          <w:b w:val="0"/>
-          <w:color w:val="808080" w:themeColor="background1" w:themeShade="80"/>
-          <w:spacing w:val="0"/>
-          <w:kern w:val="0"/>
-          <w:lang w:val="en-US"/>
-        </w:rPr>
-      </w:pPr>
-      <w:proofErr w:type="spellStart"/>
-      <w:r>
-        <w:rPr>
-          <w:rStyle w:val="Heading3Char"/>
-          <w:rFonts w:cs="Arial"/>
-          <w:b w:val="0"/>
-          <w:color w:val="808080" w:themeColor="background1" w:themeShade="80"/>
-          <w:spacing w:val="0"/>
-          <w:kern w:val="0"/>
-        </w:rPr>
-        <w:t>Proxima</w:t>
-      </w:r>
-      <w:proofErr w:type="spellEnd"/>
-      <w:r>
-        <w:rPr>
-          <w:rStyle w:val="Heading3Char"/>
-          <w:rFonts w:cs="Arial"/>
-          <w:b w:val="0"/>
-          <w:color w:val="808080" w:themeColor="background1" w:themeShade="80"/>
-          <w:spacing w:val="0"/>
-          <w:kern w:val="0"/>
-        </w:rPr>
-        <w:t xml:space="preserve">: </w:t>
-      </w:r>
-      <w:r>
-        <w:rPr>
-          <w:rFonts w:cs="Arial"/>
-          <w:color w:val="808080" w:themeColor="background1" w:themeShade="80"/>
-          <w:spacing w:val="0"/>
-          <w:kern w:val="0"/>
-          <w:lang w:val="en-US"/>
-        </w:rPr>
-        <w:t xml:space="preserve">Fabricated and tested -a glove to wirelessly transfer data </w:t>
-      </w:r>
-      <w:r>
-        <w:rPr>
-          <w:rFonts w:cs="Arial"/>
-          <w:color w:val="808080" w:themeColor="background1" w:themeShade="80"/>
-          <w:spacing w:val="0"/>
-          <w:kern w:val="0"/>
-          <w:lang w:val="en-US"/>
-        </w:rPr>
-        <w:t>via gestures</w:t>
+        <w:jc w:val="both"/>
+        <w:rPr>
+          <w:rFonts w:cs="Arial"/>
+          <w:color w:val="808080" w:themeColor="background1" w:themeShade="80"/>
+          <w:spacing w:val="0"/>
+          <w:kern w:val="0"/>
+          <w:lang w:val="en-US"/>
+        </w:rPr>
+      </w:pPr>
+      <w:r>
+        <w:rPr>
+          <w:rFonts w:cs="Arial"/>
+          <w:color w:val="808080" w:themeColor="background1" w:themeShade="80"/>
+          <w:spacing w:val="0"/>
+          <w:kern w:val="0"/>
+          <w:lang w:val="en-US"/>
+        </w:rPr>
+        <w:t>Conducted user research and needs analyses to improve user accessibility, while ensuring safety and law compliance</w:t>
       </w:r>
     </w:p>
     <w:p>
@@ -1900,26 +1575,214 @@
         <w:tabs>
           <w:tab w:val="left" w:pos="7740"/>
         </w:tabs>
-        <w:ind w:left="450" w:hanging="270"/>
-        <w:rPr>
-          <w:rStyle w:val="Heading3Char"/>
-          <w:rFonts w:cs="Arial"/>
-          <w:b w:val="0"/>
-          <w:color w:val="808080" w:themeColor="background1" w:themeShade="80"/>
-          <w:spacing w:val="0"/>
-          <w:kern w:val="0"/>
-        </w:rPr>
-      </w:pPr>
-      <w:r>
-        <w:rPr>
-          <w:rStyle w:val="Heading3Char"/>
-          <w:rFonts w:cs="Arial"/>
-          <w:b w:val="0"/>
-          <w:color w:val="808080" w:themeColor="background1" w:themeShade="80"/>
-          <w:spacing w:val="0"/>
-          <w:kern w:val="0"/>
-        </w:rPr>
-        <w:t>Focus: Built and published a study tool</w:t>
+        <w:jc w:val="both"/>
+        <w:rPr>
+          <w:rStyle w:val="Heading3Char"/>
+          <w:rFonts w:cs="Arial"/>
+          <w:b w:val="0"/>
+          <w:color w:val="808080" w:themeColor="background1" w:themeShade="80"/>
+          <w:spacing w:val="0"/>
+          <w:kern w:val="0"/>
+          <w:lang w:val="en-US"/>
+        </w:rPr>
+      </w:pPr>
+      <w:r>
+        <w:rPr>
+          <w:rFonts w:cs="Arial"/>
+          <w:color w:val="808080" w:themeColor="background1" w:themeShade="80"/>
+          <w:spacing w:val="0"/>
+          <w:kern w:val="0"/>
+          <w:lang w:val="en-US"/>
+        </w:rPr>
+        <w:t>Enhanced application interface and code optimization</w:t>
+      </w:r>
+    </w:p>
+    <w:p>
+      <w:pPr>
+        <w:pStyle w:val="Heading2"/>
+        <w:spacing w:before="360" w:after="120"/>
+        <w:rPr>
+          <w:rFonts w:ascii="Lucida Sans" w:hAnsi="Lucida Sans"/>
+          <w:spacing w:val="0"/>
+          <w:kern w:val="0"/>
+        </w:rPr>
+      </w:pPr>
+      <w:r>
+        <w:rPr>
+          <w:rFonts w:ascii="Lucida Sans" w:hAnsi="Lucida Sans"/>
+          <w:b w:val="0"/>
+          <w:bCs/>
+          <w:spacing w:val="-10"/>
+          <w:kern w:val="0"/>
+          <w:sz w:val="36"/>
+          <w:szCs w:val="32"/>
+        </w:rPr>
+        <w:t>Education</w:t>
+      </w:r>
+    </w:p>
+    <w:p>
+      <w:pPr>
+        <w:tabs>
+          <w:tab w:val="left" w:pos="7110"/>
+        </w:tabs>
+        <w:spacing w:before="100" w:beforeAutospacing="1"/>
+        <w:rPr>
+          <w:rStyle w:val="Heading3Char"/>
+          <w:rFonts w:ascii="Lucida Sans" w:hAnsi="Lucida Sans" w:cs="Arial"/>
+          <w:color w:val="7668AB"/>
+          <w:spacing w:val="0"/>
+          <w:kern w:val="0"/>
+        </w:rPr>
+      </w:pPr>
+      <w:r>
+        <w:rPr>
+          <w:rStyle w:val="Heading3Char"/>
+          <w:rFonts w:ascii="Lucida Sans" w:hAnsi="Lucida Sans" w:cs="Arial"/>
+          <w:color w:val="7668AB"/>
+          <w:spacing w:val="0"/>
+          <w:kern w:val="0"/>
+        </w:rPr>
+        <w:t>Bachelors of Applied Science (</w:t>
+      </w:r>
+      <w:proofErr w:type="spellStart"/>
+      <w:r>
+        <w:rPr>
+          <w:rStyle w:val="Heading3Char"/>
+          <w:rFonts w:ascii="Lucida Sans" w:hAnsi="Lucida Sans" w:cs="Arial"/>
+          <w:color w:val="7668AB"/>
+          <w:spacing w:val="0"/>
+          <w:kern w:val="0"/>
+        </w:rPr>
+        <w:t>BAS</w:t>
+      </w:r>
+      <w:r>
+        <w:rPr>
+          <w:rStyle w:val="Heading3Char"/>
+          <w:rFonts w:ascii="Lucida Sans" w:hAnsi="Lucida Sans" w:cs="Arial"/>
+          <w:color w:val="7668AB"/>
+          <w:spacing w:val="0"/>
+          <w:kern w:val="0"/>
+        </w:rPr>
+        <w:t>c</w:t>
+      </w:r>
+      <w:proofErr w:type="spellEnd"/>
+      <w:r>
+        <w:rPr>
+          <w:rStyle w:val="Heading3Char"/>
+          <w:rFonts w:ascii="Lucida Sans" w:hAnsi="Lucida Sans" w:cs="Arial"/>
+          <w:color w:val="7668AB"/>
+          <w:spacing w:val="0"/>
+          <w:kern w:val="0"/>
+        </w:rPr>
+        <w:t xml:space="preserve">), </w:t>
+      </w:r>
+      <w:r>
+        <w:rPr>
+          <w:rStyle w:val="Heading3Char"/>
+          <w:rFonts w:ascii="Lucida Sans" w:hAnsi="Lucida Sans" w:cs="Arial"/>
+          <w:color w:val="7668AB"/>
+          <w:spacing w:val="0"/>
+          <w:kern w:val="0"/>
+        </w:rPr>
+        <w:t>University of Waterloo</w:t>
+      </w:r>
+    </w:p>
+    <w:p>
+      <w:pPr>
+        <w:tabs>
+          <w:tab w:val="left" w:pos="6930"/>
+        </w:tabs>
+        <w:spacing w:after="120"/>
+        <w:rPr>
+          <w:rStyle w:val="Heading3Char"/>
+          <w:rFonts w:ascii="Lucida Sans" w:hAnsi="Lucida Sans" w:cs="Arial"/>
+          <w:color w:val="808080" w:themeColor="background1" w:themeShade="80"/>
+          <w:spacing w:val="0"/>
+          <w:kern w:val="0"/>
+        </w:rPr>
+      </w:pPr>
+      <w:r>
+        <w:rPr>
+          <w:rStyle w:val="Heading3Char"/>
+          <w:rFonts w:ascii="Lucida Sans" w:hAnsi="Lucida Sans" w:cs="Arial"/>
+          <w:b w:val="0"/>
+          <w:color w:val="808080" w:themeColor="background1" w:themeShade="80"/>
+          <w:spacing w:val="0"/>
+          <w:kern w:val="0"/>
+        </w:rPr>
+        <w:t xml:space="preserve">Systems Design Engineering, </w:t>
+      </w:r>
+      <w:r>
+        <w:rPr>
+          <w:rStyle w:val="Heading3Char"/>
+          <w:rFonts w:ascii="Lucida Sans" w:hAnsi="Lucida Sans" w:cs="Arial"/>
+          <w:b w:val="0"/>
+          <w:color w:val="808080" w:themeColor="background1" w:themeShade="80"/>
+          <w:spacing w:val="0"/>
+          <w:kern w:val="0"/>
+        </w:rPr>
+        <w:t>Option in Management Science</w:t>
+      </w:r>
+      <w:r>
+        <w:rPr>
+          <w:rStyle w:val="Heading3Char"/>
+          <w:rFonts w:ascii="Lucida Sans" w:hAnsi="Lucida Sans" w:cs="Arial"/>
+          <w:b w:val="0"/>
+          <w:color w:val="808080" w:themeColor="background1" w:themeShade="80"/>
+          <w:spacing w:val="0"/>
+          <w:kern w:val="0"/>
+        </w:rPr>
+        <w:tab/>
+      </w:r>
+    </w:p>
+    <w:p>
+      <w:pPr>
+        <w:pStyle w:val="Heading2"/>
+        <w:spacing w:before="360" w:after="120"/>
+        <w:rPr>
+          <w:rFonts w:ascii="Lucida Sans" w:hAnsi="Lucida Sans"/>
+          <w:b w:val="0"/>
+          <w:bCs/>
+          <w:spacing w:val="-10"/>
+          <w:kern w:val="0"/>
+          <w:sz w:val="36"/>
+          <w:szCs w:val="32"/>
+        </w:rPr>
+      </w:pPr>
+      <w:r>
+        <w:rPr>
+          <w:rFonts w:ascii="Lucida Sans" w:hAnsi="Lucida Sans"/>
+          <w:b w:val="0"/>
+          <w:bCs/>
+          <w:spacing w:val="-10"/>
+          <w:kern w:val="0"/>
+          <w:sz w:val="36"/>
+          <w:szCs w:val="32"/>
+        </w:rPr>
+        <w:t>Projects and Interests</w:t>
+      </w:r>
+    </w:p>
+    <w:p>
+      <w:pPr>
+        <w:tabs>
+          <w:tab w:val="left" w:pos="7110"/>
+        </w:tabs>
+        <w:spacing w:before="100" w:beforeAutospacing="1"/>
+        <w:rPr>
+          <w:rFonts w:ascii="Lucida Sans" w:hAnsi="Lucida Sans"/>
+          <w:spacing w:val="0"/>
+          <w:kern w:val="0"/>
+        </w:rPr>
+      </w:pPr>
+      <w:r>
+        <w:rPr>
+          <w:rStyle w:val="Heading3Char"/>
+          <w:rFonts w:ascii="Lucida Sans" w:hAnsi="Lucida Sans" w:cs="Arial"/>
+          <w:color w:val="7668AB"/>
+          <w:spacing w:val="0"/>
+          <w:kern w:val="0"/>
+        </w:rPr>
+        <w:t>Projects</w:t>
       </w:r>
     </w:p>
     <w:p>
@@ -1932,83 +1795,36 @@
         <w:tabs>
           <w:tab w:val="left" w:pos="7740"/>
         </w:tabs>
-        <w:ind w:left="450" w:hanging="270"/>
-        <w:rPr>
-          <w:rStyle w:val="Heading3Char"/>
-          <w:rFonts w:cs="Arial"/>
-          <w:b w:val="0"/>
-          <w:color w:val="808080" w:themeColor="background1" w:themeShade="80"/>
-          <w:spacing w:val="0"/>
-          <w:kern w:val="0"/>
-          <w:lang w:val="en-US"/>
-        </w:rPr>
-      </w:pPr>
-      <w:proofErr w:type="spellStart"/>
-      <w:r>
-        <w:rPr>
-          <w:rStyle w:val="Heading3Char"/>
-          <w:rFonts w:cs="Arial"/>
-          <w:b w:val="0"/>
-          <w:color w:val="808080" w:themeColor="background1" w:themeShade="80"/>
-          <w:spacing w:val="0"/>
-          <w:kern w:val="0"/>
-        </w:rPr>
-        <w:t>InFit</w:t>
-      </w:r>
-      <w:proofErr w:type="spellEnd"/>
-      <w:r>
-        <w:rPr>
-          <w:rStyle w:val="Heading3Char"/>
-          <w:rFonts w:cs="Arial"/>
-          <w:b w:val="0"/>
-          <w:color w:val="808080" w:themeColor="background1" w:themeShade="80"/>
-          <w:spacing w:val="0"/>
-          <w:kern w:val="0"/>
-        </w:rPr>
-        <w:t xml:space="preserve">: </w:t>
-      </w:r>
-      <w:r>
-        <w:rPr>
-          <w:rFonts w:cs="Arial"/>
-          <w:color w:val="808080" w:themeColor="background1" w:themeShade="80"/>
-          <w:spacing w:val="0"/>
-          <w:kern w:val="0"/>
-          <w:lang w:val="en-US"/>
-        </w:rPr>
-        <w:t>Developed a fitness trackin</w:t>
-      </w:r>
-      <w:r>
-        <w:rPr>
-          <w:rFonts w:cs="Arial"/>
-          <w:color w:val="808080" w:themeColor="background1" w:themeShade="80"/>
-          <w:spacing w:val="0"/>
-          <w:kern w:val="0"/>
-          <w:lang w:val="en-US"/>
-        </w:rPr>
-        <w:t>g app to process biometric data</w:t>
-      </w:r>
-    </w:p>
-    <w:p>
-      <w:pPr>
-        <w:tabs>
-          <w:tab w:val="left" w:pos="7110"/>
-        </w:tabs>
-        <w:spacing w:before="100" w:beforeAutospacing="1"/>
-        <w:rPr>
-          <w:rFonts w:ascii="Lucida Sans" w:hAnsi="Lucida Sans"/>
-          <w:spacing w:val="0"/>
-          <w:kern w:val="0"/>
-        </w:rPr>
-      </w:pPr>
-      <w:r>
-        <w:rPr>
-          <w:rStyle w:val="Heading3Char"/>
-          <w:rFonts w:ascii="Lucida Sans" w:hAnsi="Lucida Sans" w:cs="Arial"/>
-          <w:color w:val="7668AB"/>
-          <w:spacing w:val="0"/>
-          <w:kern w:val="0"/>
-        </w:rPr>
-        <w:t>Volunteer</w:t>
+        <w:rPr>
+          <w:rStyle w:val="Heading3Char"/>
+          <w:rFonts w:cs="Arial"/>
+          <w:b w:val="0"/>
+          <w:color w:val="808080" w:themeColor="background1" w:themeShade="80"/>
+          <w:spacing w:val="0"/>
+          <w:kern w:val="0"/>
+          <w:lang w:val="en-US"/>
+        </w:rPr>
+      </w:pPr>
+      <w:r>
+        <w:rPr>
+          <w:rStyle w:val="Heading3Char"/>
+          <w:rFonts w:cs="Arial"/>
+          <w:b w:val="0"/>
+          <w:color w:val="808080" w:themeColor="background1" w:themeShade="80"/>
+          <w:spacing w:val="0"/>
+          <w:kern w:val="0"/>
+        </w:rPr>
+        <w:t xml:space="preserve">Curio-X: </w:t>
+      </w:r>
+      <w:r>
+        <w:rPr>
+          <w:rFonts w:cs="Arial"/>
+          <w:color w:val="808080" w:themeColor="background1" w:themeShade="80"/>
+          <w:spacing w:val="0"/>
+          <w:kern w:val="0"/>
+          <w:lang w:val="en-US"/>
+        </w:rPr>
+        <w:t>Designed and optimized a citizen science and gamification project to digitally catalog plant images</w:t>
       </w:r>
     </w:p>
     <w:p>
@@ -2021,26 +1837,36 @@
         <w:tabs>
           <w:tab w:val="left" w:pos="7740"/>
         </w:tabs>
-        <w:ind w:left="450" w:hanging="270"/>
-        <w:rPr>
-          <w:rStyle w:val="Heading3Char"/>
-          <w:rFonts w:cs="Arial"/>
-          <w:b w:val="0"/>
-          <w:color w:val="808080" w:themeColor="background1" w:themeShade="80"/>
-          <w:spacing w:val="0"/>
-          <w:kern w:val="0"/>
-        </w:rPr>
-      </w:pPr>
-      <w:r>
-        <w:rPr>
-          <w:rStyle w:val="Heading3Char"/>
-          <w:rFonts w:cs="Arial"/>
-          <w:b w:val="0"/>
-          <w:color w:val="808080" w:themeColor="background1" w:themeShade="80"/>
-          <w:spacing w:val="0"/>
-          <w:kern w:val="0"/>
-        </w:rPr>
-        <w:t>Engineering Society Class Rep for Systems Design 2015</w:t>
+        <w:rPr>
+          <w:rStyle w:val="Heading3Char"/>
+          <w:rFonts w:cs="Arial"/>
+          <w:b w:val="0"/>
+          <w:color w:val="808080" w:themeColor="background1" w:themeShade="80"/>
+          <w:spacing w:val="0"/>
+          <w:kern w:val="0"/>
+        </w:rPr>
+      </w:pPr>
+      <w:r>
+        <w:rPr>
+          <w:rStyle w:val="Heading3Char"/>
+          <w:rFonts w:cs="Arial"/>
+          <w:b w:val="0"/>
+          <w:color w:val="808080" w:themeColor="background1" w:themeShade="80"/>
+          <w:spacing w:val="0"/>
+          <w:kern w:val="0"/>
+        </w:rPr>
+        <w:t xml:space="preserve">BufferBox (acquired by Google): </w:t>
+      </w:r>
+      <w:r>
+        <w:rPr>
+          <w:rStyle w:val="Heading3Char"/>
+          <w:rFonts w:cs="Arial"/>
+          <w:b w:val="0"/>
+          <w:color w:val="808080" w:themeColor="background1" w:themeShade="80"/>
+          <w:spacing w:val="0"/>
+          <w:kern w:val="0"/>
+        </w:rPr>
+        <w:t>Led a team of 3 student designers and marketers for product growth</w:t>
       </w:r>
     </w:p>
     <w:p>
@@ -2053,97 +1879,91 @@
         <w:tabs>
           <w:tab w:val="left" w:pos="7740"/>
         </w:tabs>
-        <w:ind w:left="450" w:hanging="270"/>
-        <w:rPr>
-          <w:rStyle w:val="Heading3Char"/>
-          <w:rFonts w:cs="Arial"/>
-          <w:b w:val="0"/>
-          <w:color w:val="808080" w:themeColor="background1" w:themeShade="80"/>
-          <w:spacing w:val="0"/>
-          <w:kern w:val="0"/>
-        </w:rPr>
-      </w:pPr>
-      <w:r>
-        <w:rPr>
-          <w:rStyle w:val="Heading3Char"/>
-          <w:rFonts w:cs="Arial"/>
-          <w:b w:val="0"/>
-          <w:color w:val="808080" w:themeColor="background1" w:themeShade="80"/>
-          <w:spacing w:val="0"/>
-          <w:kern w:val="0"/>
-        </w:rPr>
-        <w:t>Orientation Week Directo</w:t>
-      </w:r>
-      <w:r>
-        <w:rPr>
-          <w:rStyle w:val="Heading3Char"/>
-          <w:rFonts w:cs="Arial"/>
-          <w:b w:val="0"/>
-          <w:color w:val="808080" w:themeColor="background1" w:themeShade="80"/>
-          <w:spacing w:val="0"/>
-          <w:kern w:val="0"/>
-        </w:rPr>
-        <w:t xml:space="preserve">r, </w:t>
-      </w:r>
-      <w:r>
-        <w:rPr>
-          <w:rStyle w:val="Heading3Char"/>
-          <w:rFonts w:cs="Arial"/>
-          <w:b w:val="0"/>
-          <w:color w:val="808080" w:themeColor="background1" w:themeShade="80"/>
-          <w:spacing w:val="0"/>
-          <w:kern w:val="0"/>
-        </w:rPr>
-        <w:t>2013</w:t>
-      </w:r>
-      <w:r>
-        <w:rPr>
-          <w:rStyle w:val="Heading3Char"/>
-          <w:rFonts w:cs="Arial"/>
-          <w:b w:val="0"/>
-          <w:color w:val="808080" w:themeColor="background1" w:themeShade="80"/>
-          <w:spacing w:val="0"/>
-          <w:kern w:val="0"/>
-        </w:rPr>
-        <w:t xml:space="preserve"> – </w:t>
-      </w:r>
-      <w:r>
-        <w:rPr>
-          <w:rStyle w:val="Heading3Char"/>
-          <w:rFonts w:cs="Arial"/>
-          <w:b w:val="0"/>
-          <w:color w:val="808080" w:themeColor="background1" w:themeShade="80"/>
-          <w:spacing w:val="0"/>
-          <w:kern w:val="0"/>
-        </w:rPr>
-        <w:t>2014</w:t>
+        <w:rPr>
+          <w:rStyle w:val="Heading3Char"/>
+          <w:rFonts w:cs="Arial"/>
+          <w:b w:val="0"/>
+          <w:color w:val="808080" w:themeColor="background1" w:themeShade="80"/>
+          <w:spacing w:val="0"/>
+          <w:kern w:val="0"/>
+        </w:rPr>
+      </w:pPr>
+      <w:proofErr w:type="spellStart"/>
+      <w:r>
+        <w:rPr>
+          <w:rStyle w:val="Heading3Char"/>
+          <w:rFonts w:cs="Arial"/>
+          <w:b w:val="0"/>
+          <w:color w:val="808080" w:themeColor="background1" w:themeShade="80"/>
+          <w:spacing w:val="0"/>
+          <w:kern w:val="0"/>
+        </w:rPr>
+        <w:t>Proxima</w:t>
+      </w:r>
+      <w:proofErr w:type="spellEnd"/>
+      <w:r>
+        <w:rPr>
+          <w:rStyle w:val="Heading3Char"/>
+          <w:rFonts w:cs="Arial"/>
+          <w:b w:val="0"/>
+          <w:color w:val="808080" w:themeColor="background1" w:themeShade="80"/>
+          <w:spacing w:val="0"/>
+          <w:kern w:val="0"/>
+        </w:rPr>
+        <w:t>: Fabricated a glove to wirelessly transfer data via gestures</w:t>
       </w:r>
     </w:p>
     <w:p>
       <w:pPr>
-        <w:tabs>
-          <w:tab w:val="left" w:pos="7110"/>
-        </w:tabs>
-        <w:spacing w:before="100" w:beforeAutospacing="1"/>
-        <w:rPr>
-          <w:rFonts w:ascii="Lucida Sans" w:hAnsi="Lucida Sans"/>
-          <w:spacing w:val="0"/>
-          <w:kern w:val="0"/>
-        </w:rPr>
-      </w:pPr>
-      <w:r>
-        <w:rPr>
-          <w:rStyle w:val="Heading3Char"/>
-          <w:rFonts w:ascii="Lucida Sans" w:hAnsi="Lucida Sans" w:cs="Arial"/>
-          <w:color w:val="7668AB"/>
-          <w:spacing w:val="0"/>
-          <w:kern w:val="0"/>
-        </w:rPr>
-        <w:t>Recreation</w:t>
-      </w:r>
+        <w:pStyle w:val="ListParagraph"/>
+        <w:numPr>
+          <w:ilvl w:val="0"/>
+          <w:numId w:val="22"/>
+        </w:numPr>
+        <w:tabs>
+          <w:tab w:val="left" w:pos="7740"/>
+        </w:tabs>
+        <w:rPr>
+          <w:rStyle w:val="Heading3Char"/>
+          <w:rFonts w:cs="Arial"/>
+          <w:b w:val="0"/>
+          <w:color w:val="808080" w:themeColor="background1" w:themeShade="80"/>
+          <w:spacing w:val="0"/>
+          <w:kern w:val="0"/>
+        </w:rPr>
+      </w:pPr>
+      <w:r>
+        <w:rPr>
+          <w:rStyle w:val="Heading3Char"/>
+          <w:rFonts w:cs="Arial"/>
+          <w:b w:val="0"/>
+          <w:color w:val="808080" w:themeColor="background1" w:themeShade="80"/>
+          <w:spacing w:val="0"/>
+          <w:kern w:val="0"/>
+        </w:rPr>
+        <w:t xml:space="preserve">Focus: Built and published a study tool on </w:t>
+      </w:r>
+      <w:proofErr w:type="spellStart"/>
+      <w:r>
+        <w:rPr>
+          <w:rStyle w:val="Heading3Char"/>
+          <w:rFonts w:cs="Arial"/>
+          <w:b w:val="0"/>
+          <w:color w:val="808080" w:themeColor="background1" w:themeShade="80"/>
+          <w:spacing w:val="0"/>
+          <w:kern w:val="0"/>
+        </w:rPr>
+        <w:t>Android</w:t>
+      </w:r>
+      <w:proofErr w:type="spellEnd"/>
     </w:p>
     <w:p>
       <w:pPr>
+        <w:pStyle w:val="ListParagraph"/>
+        <w:numPr>
+          <w:ilvl w:val="0"/>
+          <w:numId w:val="22"/>
+        </w:numPr>
         <w:tabs>
           <w:tab w:val="left" w:pos="7740"/>
         </w:tabs>
@@ -2154,54 +1974,81 @@
           <w:color w:val="808080" w:themeColor="background1" w:themeShade="80"/>
           <w:spacing w:val="0"/>
           <w:kern w:val="0"/>
-          <w:lang w:val="en-US"/>
-        </w:rPr>
-      </w:pPr>
-      <w:r>
-        <w:rPr>
-          <w:rFonts w:cs="Arial"/>
-          <w:color w:val="808080" w:themeColor="background1" w:themeShade="80"/>
-          <w:spacing w:val="0"/>
-          <w:kern w:val="0"/>
-          <w:lang w:val="en-US"/>
-        </w:rPr>
-        <w:t>In my free time, I enjoy rock climbing, photography, volleyball, biking</w:t>
-      </w:r>
-      <w:proofErr w:type="gramStart"/>
-      <w:r>
-        <w:rPr>
-          <w:rFonts w:cs="Arial"/>
-          <w:color w:val="808080" w:themeColor="background1" w:themeShade="80"/>
-          <w:spacing w:val="0"/>
-          <w:kern w:val="0"/>
-          <w:lang w:val="en-US"/>
-        </w:rPr>
-        <w:t>, -</w:t>
-      </w:r>
-      <w:proofErr w:type="gramEnd"/>
-      <w:r>
-        <w:rPr>
-          <w:rFonts w:cs="Arial"/>
-          <w:color w:val="808080" w:themeColor="background1" w:themeShade="80"/>
-          <w:spacing w:val="0"/>
-          <w:kern w:val="0"/>
-          <w:lang w:val="en-US"/>
-        </w:rPr>
-        <w:t>cooking, and traveling. I also work on my Android app, which uses AI and machine learning to improve personal schedules</w:t>
-      </w:r>
-      <w:r>
-        <w:rPr>
-          <w:rFonts w:cs="Arial"/>
-          <w:color w:val="808080" w:themeColor="background1" w:themeShade="80"/>
-          <w:spacing w:val="0"/>
-          <w:kern w:val="0"/>
-          <w:lang w:val="en-US"/>
-        </w:rPr>
-        <w:t>.</w:t>
-      </w:r>
-      <w:bookmarkStart w:id="0" w:name="_GoBack"/>
-      <w:bookmarkEnd w:id="0"/>
+        </w:rPr>
+      </w:pPr>
+      <w:proofErr w:type="spellStart"/>
+      <w:r>
+        <w:rPr>
+          <w:rStyle w:val="Heading3Char"/>
+          <w:rFonts w:cs="Arial"/>
+          <w:b w:val="0"/>
+          <w:color w:val="808080" w:themeColor="background1" w:themeShade="80"/>
+          <w:spacing w:val="0"/>
+          <w:kern w:val="0"/>
+        </w:rPr>
+        <w:t>InFit</w:t>
+      </w:r>
+      <w:proofErr w:type="spellEnd"/>
+      <w:r>
+        <w:rPr>
+          <w:rStyle w:val="Heading3Char"/>
+          <w:rFonts w:cs="Arial"/>
+          <w:b w:val="0"/>
+          <w:color w:val="808080" w:themeColor="background1" w:themeShade="80"/>
+          <w:spacing w:val="0"/>
+          <w:kern w:val="0"/>
+        </w:rPr>
+        <w:t>: Developed a fitness tracking app to process biometric data</w:t>
+      </w:r>
+    </w:p>
+    <w:p>
+      <w:pPr>
+        <w:tabs>
+          <w:tab w:val="left" w:pos="7110"/>
+        </w:tabs>
+        <w:spacing w:before="100" w:beforeAutospacing="1"/>
+        <w:rPr>
+          <w:rFonts w:ascii="Lucida Sans" w:hAnsi="Lucida Sans"/>
+          <w:spacing w:val="0"/>
+          <w:kern w:val="0"/>
+        </w:rPr>
+      </w:pPr>
+      <w:r>
+        <w:rPr>
+          <w:rStyle w:val="Heading3Char"/>
+          <w:rFonts w:ascii="Lucida Sans" w:hAnsi="Lucida Sans" w:cs="Arial"/>
+          <w:color w:val="7668AB"/>
+          <w:spacing w:val="0"/>
+          <w:kern w:val="0"/>
+        </w:rPr>
+        <w:t>Recreation</w:t>
+      </w:r>
+    </w:p>
+    <w:p>
+      <w:pPr>
+        <w:tabs>
+          <w:tab w:val="left" w:pos="7740"/>
+        </w:tabs>
+        <w:rPr>
+          <w:rStyle w:val="Heading3Char"/>
+          <w:rFonts w:cs="Arial"/>
+          <w:b w:val="0"/>
+          <w:color w:val="808080" w:themeColor="background1" w:themeShade="80"/>
+          <w:spacing w:val="0"/>
+          <w:kern w:val="0"/>
+          <w:lang w:val="en-US"/>
+        </w:rPr>
+      </w:pPr>
+      <w:r>
+        <w:rPr>
+          <w:rFonts w:cs="Arial"/>
+          <w:color w:val="808080" w:themeColor="background1" w:themeShade="80"/>
+          <w:spacing w:val="0"/>
+          <w:kern w:val="0"/>
+          <w:lang w:val="en-US"/>
+        </w:rPr>
+        <w:t>In my free time, I enjoy rock climbing, photography, volleyball, biking, cooking, and traveling</w:t>
+      </w:r>
     </w:p>
     <w:sectPr>
       <w:pgSz w:w="12240" w:h="15840"/>
@@ -2214,8 +2061,8 @@
 </file>
 
 <file path=word/numbering.xml><?xml version="1.0" encoding="utf-8"?>
-<w:numbering xmlns:wpc="http://schemas.microsoft.com/office/word/2010/wordprocessingCanvas" xmlns:mo="http://schemas.microsoft.com/office/mac/office/2008/main" xmlns:mc="http://schemas.openxmlformats.org/markup-compatibility/2006" xmlns:mv="urn:schemas-microsoft-com:mac:vml" xmlns:o="urn:schemas-microsoft-com:office:office" xmlns:r="http://schemas.openxmlformats.org/officeDocument/2006/relationships" xmlns:m="http://schemas.openxmlformats.org/officeDocument/2006/math" xmlns:v="urn:schemas-microsoft-com:vml" xmlns:wp14="http://schemas.microsoft.com/office/word/2010/wordprocessingDrawing" xmlns:wp="http://schemas.openxmlformats.org/drawingml/2006/wordprocessingDrawing" xmlns:w10="urn:schemas-microsoft-com:office:word" xmlns:w="http://schemas.openxmlformats.org/wordprocessingml/2006/main" xmlns:w14="http://schemas.microsoft.com/office/word/2010/wordml" xmlns:wpg="http://schemas.microsoft.com/office/word/2010/wordprocessingGroup" xmlns:wpi="http://schemas.microsoft.com/office/word/2010/wordprocessingInk" xmlns:wne="http://schemas.microsoft.com/office/word/2006/wordml" xmlns:wps="http://schemas.microsoft.com/office/word/2010/wordprocessingShape" mc:Ignorable="w14 wp14">
-  <w:abstractNum w:abstractNumId="0">
+<w:numbering xmlns:wpc="http://schemas.microsoft.com/office/word/2010/wordprocessingCanvas" xmlns:mc="http://schemas.openxmlformats.org/markup-compatibility/2006" xmlns:o="urn:schemas-microsoft-com:office:office" xmlns:r="http://schemas.openxmlformats.org/officeDocument/2006/relationships" xmlns:m="http://schemas.openxmlformats.org/officeDocument/2006/math" xmlns:v="urn:schemas-microsoft-com:vml" xmlns:wp14="http://schemas.microsoft.com/office/word/2010/wordprocessingDrawing" xmlns:wp="http://schemas.openxmlformats.org/drawingml/2006/wordprocessingDrawing" xmlns:w10="urn:schemas-microsoft-com:office:word" xmlns:w="http://schemas.openxmlformats.org/wordprocessingml/2006/main" xmlns:w14="http://schemas.microsoft.com/office/word/2010/wordml" xmlns:w15="http://schemas.microsoft.com/office/word/2012/wordml" xmlns:wpg="http://schemas.microsoft.com/office/word/2010/wordprocessingGroup" xmlns:wpi="http://schemas.microsoft.com/office/word/2010/wordprocessingInk" xmlns:wne="http://schemas.microsoft.com/office/word/2006/wordml" xmlns:wps="http://schemas.microsoft.com/office/word/2010/wordprocessingShape" mc:Ignorable="w14 w15 wp14">
+  <w:abstractNum w:abstractNumId="0" w15:restartNumberingAfterBreak="0">
     <w:nsid w:val="00000001"/>
     <w:multiLevelType w:val="hybridMultilevel"/>
     <w:tmpl w:val="00000001"/>
@@ -2269,7 +2116,7 @@
       <w:lvlJc w:val="left"/>
     </w:lvl>
   </w:abstractNum>
-  <w:abstractNum w:abstractNumId="1">
+  <w:abstractNum w:abstractNumId="1" w15:restartNumberingAfterBreak="0">
     <w:nsid w:val="020641CD"/>
     <w:multiLevelType w:val="multilevel"/>
     <w:tmpl w:val="2332AE70"/>
@@ -2418,7 +2265,7 @@
       </w:rPr>
     </w:lvl>
   </w:abstractNum>
-  <w:abstractNum w:abstractNumId="2">
+  <w:abstractNum w:abstractNumId="2" w15:restartNumberingAfterBreak="0">
     <w:nsid w:val="0DEA799A"/>
     <w:multiLevelType w:val="multilevel"/>
     <w:tmpl w:val="AE2C5E98"/>
@@ -2567,7 +2414,7 @@
       </w:rPr>
     </w:lvl>
   </w:abstractNum>
-  <w:abstractNum w:abstractNumId="3">
+  <w:abstractNum w:abstractNumId="3" w15:restartNumberingAfterBreak="0">
     <w:nsid w:val="17F534F9"/>
     <w:multiLevelType w:val="multilevel"/>
     <w:tmpl w:val="F810284E"/>
@@ -2716,7 +2563,7 @@
       </w:rPr>
     </w:lvl>
   </w:abstractNum>
-  <w:abstractNum w:abstractNumId="4">
+  <w:abstractNum w:abstractNumId="4" w15:restartNumberingAfterBreak="0">
     <w:nsid w:val="35DD21EB"/>
     <w:multiLevelType w:val="multilevel"/>
     <w:tmpl w:val="B5E49956"/>
@@ -2865,7 +2712,7 @@
       </w:rPr>
     </w:lvl>
   </w:abstractNum>
-  <w:abstractNum w:abstractNumId="5">
+  <w:abstractNum w:abstractNumId="5" w15:restartNumberingAfterBreak="0">
     <w:nsid w:val="3FD919C5"/>
     <w:multiLevelType w:val="multilevel"/>
     <w:tmpl w:val="99FCF4A4"/>
@@ -3014,7 +2861,7 @@
       </w:rPr>
     </w:lvl>
   </w:abstractNum>
-  <w:abstractNum w:abstractNumId="6">
+  <w:abstractNum w:abstractNumId="6" w15:restartNumberingAfterBreak="0">
     <w:nsid w:val="41011800"/>
     <w:multiLevelType w:val="hybridMultilevel"/>
     <w:tmpl w:val="B6B26002"/>
@@ -3024,7 +2871,7 @@
       <w:lvlText w:val=""/>
       <w:lvlJc w:val="left"/>
       <w:pPr>
-        <w:ind w:left="720" w:hanging="360"/>
+        <w:ind w:left="360" w:hanging="360"/>
       </w:pPr>
       <w:rPr>
         <w:rFonts w:ascii="Symbol" w:hAnsi="Symbol" w:hint="default"/>
@@ -3036,7 +2883,7 @@
       <w:lvlText w:val="o"/>
       <w:lvlJc w:val="left"/>
       <w:pPr>
-        <w:ind w:left="1440" w:hanging="360"/>
+        <w:ind w:left="1080" w:hanging="360"/>
       </w:pPr>
       <w:rPr>
         <w:rFonts w:ascii="Courier New" w:hAnsi="Courier New" w:hint="default"/>
@@ -3048,7 +2895,7 @@
       <w:lvlText w:val=""/>
       <w:lvlJc w:val="left"/>
       <w:pPr>
-        <w:ind w:left="2160" w:hanging="360"/>
+        <w:ind w:left="1800" w:hanging="360"/>
       </w:pPr>
       <w:rPr>
         <w:rFonts w:ascii="Wingdings" w:hAnsi="Wingdings" w:hint="default"/>
@@ -3060,7 +2907,7 @@
       <w:lvlText w:val=""/>
       <w:lvlJc w:val="left"/>
       <w:pPr>
-        <w:ind w:left="2880" w:hanging="360"/>
+        <w:ind w:left="2520" w:hanging="360"/>
       </w:pPr>
       <w:rPr>
         <w:rFonts w:ascii="Symbol" w:hAnsi="Symbol" w:hint="default"/>
@@ -3072,7 +2919,7 @@
       <w:lvlText w:val="o"/>
       <w:lvlJc w:val="left"/>
       <w:pPr>
-        <w:ind w:left="3600" w:hanging="360"/>
+        <w:ind w:left="3240" w:hanging="360"/>
       </w:pPr>
       <w:rPr>
         <w:rFonts w:ascii="Courier New" w:hAnsi="Courier New" w:hint="default"/>
@@ -3084,7 +2931,7 @@
       <w:lvlText w:val=""/>
       <w:lvlJc w:val="left"/>
       <w:pPr>
-        <w:ind w:left="4320" w:hanging="360"/>
+        <w:ind w:left="3960" w:hanging="360"/>
       </w:pPr>
       <w:rPr>
         <w:rFonts w:ascii="Wingdings" w:hAnsi="Wingdings" w:hint="default"/>
@@ -3096,7 +2943,7 @@
       <w:lvlText w:val=""/>
       <w:lvlJc w:val="left"/>
       <w:pPr>
-        <w:ind w:left="5040" w:hanging="360"/>
+        <w:ind w:left="4680" w:hanging="360"/>
       </w:pPr>
       <w:rPr>
         <w:rFonts w:ascii="Symbol" w:hAnsi="Symbol" w:hint="default"/>
@@ -3108,7 +2955,7 @@
       <w:lvlText w:val="o"/>
       <w:lvlJc w:val="left"/>
       <w:pPr>
-        <w:ind w:left="5760" w:hanging="360"/>
+        <w:ind w:left="5400" w:hanging="360"/>
       </w:pPr>
       <w:rPr>
         <w:rFonts w:ascii="Courier New" w:hAnsi="Courier New" w:hint="default"/>
@@ -3120,14 +2967,14 @@
       <w:lvlText w:val=""/>
       <w:lvlJc w:val="left"/>
       <w:pPr>
-        <w:ind w:left="6480" w:hanging="360"/>
+        <w:ind w:left="6120" w:hanging="360"/>
       </w:pPr>
       <w:rPr>
         <w:rFonts w:ascii="Wingdings" w:hAnsi="Wingdings" w:hint="default"/>
       </w:rPr>
     </w:lvl>
   </w:abstractNum>
-  <w:abstractNum w:abstractNumId="7">
+  <w:abstractNum w:abstractNumId="7" w15:restartNumberingAfterBreak="0">
     <w:nsid w:val="42EC2260"/>
     <w:multiLevelType w:val="multilevel"/>
     <w:tmpl w:val="01EC0162"/>
@@ -3276,7 +3123,7 @@
       </w:rPr>
     </w:lvl>
   </w:abstractNum>
-  <w:abstractNum w:abstractNumId="8">
+  <w:abstractNum w:abstractNumId="8" w15:restartNumberingAfterBreak="0">
     <w:nsid w:val="48035118"/>
     <w:multiLevelType w:val="multilevel"/>
     <w:tmpl w:val="961080FE"/>
@@ -3425,7 +3272,7 @@
       </w:rPr>
     </w:lvl>
   </w:abstractNum>
-  <w:abstractNum w:abstractNumId="9">
+  <w:abstractNum w:abstractNumId="9" w15:restartNumberingAfterBreak="0">
     <w:nsid w:val="569E2C56"/>
     <w:multiLevelType w:val="hybridMultilevel"/>
     <w:tmpl w:val="3A820568"/>
@@ -3538,7 +3385,7 @@
       </w:rPr>
     </w:lvl>
   </w:abstractNum>
-  <w:abstractNum w:abstractNumId="10">
+  <w:abstractNum w:abstractNumId="10" w15:restartNumberingAfterBreak="0">
     <w:nsid w:val="62B741B3"/>
     <w:multiLevelType w:val="multilevel"/>
     <w:tmpl w:val="7082CB7C"/>
@@ -3687,7 +3534,7 @@
       </w:rPr>
     </w:lvl>
   </w:abstractNum>
-  <w:abstractNum w:abstractNumId="11">
+  <w:abstractNum w:abstractNumId="11" w15:restartNumberingAfterBreak="0">
     <w:nsid w:val="646B2CA4"/>
     <w:multiLevelType w:val="hybridMultilevel"/>
     <w:tmpl w:val="F648BE82"/>
@@ -3800,7 +3647,7 @@
       </w:rPr>
     </w:lvl>
   </w:abstractNum>
-  <w:abstractNum w:abstractNumId="12">
+  <w:abstractNum w:abstractNumId="12" w15:restartNumberingAfterBreak="0">
     <w:nsid w:val="6ED4001E"/>
     <w:multiLevelType w:val="hybridMultilevel"/>
     <w:tmpl w:val="35F0895C"/>
@@ -3913,7 +3760,7 @@
       </w:rPr>
     </w:lvl>
   </w:abstractNum>
-  <w:abstractNum w:abstractNumId="13">
+  <w:abstractNum w:abstractNumId="13" w15:restartNumberingAfterBreak="0">
     <w:nsid w:val="71A92123"/>
     <w:multiLevelType w:val="multilevel"/>
     <w:tmpl w:val="C3647BEE"/>
@@ -4062,7 +3909,7 @@
       </w:rPr>
     </w:lvl>
   </w:abstractNum>
-  <w:abstractNum w:abstractNumId="14">
+  <w:abstractNum w:abstractNumId="14" w15:restartNumberingAfterBreak="0">
     <w:nsid w:val="73281797"/>
     <w:multiLevelType w:val="hybridMultilevel"/>
     <w:tmpl w:val="3DE0365E"/>
@@ -4175,7 +4022,7 @@
       </w:rPr>
     </w:lvl>
   </w:abstractNum>
-  <w:abstractNum w:abstractNumId="15">
+  <w:abstractNum w:abstractNumId="15" w15:restartNumberingAfterBreak="0">
     <w:nsid w:val="7C9656E9"/>
     <w:multiLevelType w:val="hybridMultilevel"/>
     <w:tmpl w:val="F3CC6F3C"/>
@@ -4288,7 +4135,7 @@
       </w:rPr>
     </w:lvl>
   </w:abstractNum>
-  <w:abstractNum w:abstractNumId="16">
+  <w:abstractNum w:abstractNumId="16" w15:restartNumberingAfterBreak="0">
     <w:nsid w:val="7D2B2C18"/>
     <w:multiLevelType w:val="hybridMultilevel"/>
     <w:tmpl w:val="18FA8BF6"/>
@@ -4526,7 +4373,7 @@
 </file>
 
 <file path=word/styles.xml><?xml version="1.0" encoding="utf-8"?>
-<w:styles xmlns:mc="http://schemas.openxmlformats.org/markup-compatibility/2006" xmlns:r="http://schemas.openxmlformats.org/officeDocument/2006/relationships" xmlns:w="http://schemas.openxmlformats.org/wordprocessingml/2006/main" xmlns:w14="http://schemas.microsoft.com/office/word/2010/wordml" mc:Ignorable="w14">
+<w:styles xmlns:mc="http://schemas.openxmlformats.org/markup-compatibility/2006" xmlns:r="http://schemas.openxmlformats.org/officeDocument/2006/relationships" xmlns:w="http://schemas.openxmlformats.org/wordprocessingml/2006/main" xmlns:w14="http://schemas.microsoft.com/office/word/2010/wordml" xmlns:w15="http://schemas.microsoft.com/office/word/2012/wordml" mc:Ignorable="w14 w15">
   <w:docDefaults>
     <w:rPrDefault>
       <w:rPr>
@@ -4538,568 +4385,369 @@
     </w:rPrDefault>
     <w:pPrDefault/>
   </w:docDefaults>
-  <w:latentStyles w:defLockedState="0" w:defUIPriority="99" w:defSemiHidden="1" w:defUnhideWhenUsed="1" w:defQFormat="0" w:count="276">
-    <w:lsdException w:name="Normal" w:semiHidden="0" w:uiPriority="0" w:unhideWhenUsed="0" w:qFormat="1"/>
-    <w:lsdException w:name="heading 1" w:semiHidden="0" w:uiPriority="9" w:unhideWhenUsed="0" w:qFormat="1"/>
-    <w:lsdException w:name="heading 2" w:uiPriority="9" w:qFormat="1"/>
-    <w:lsdException w:name="heading 3" w:uiPriority="9" w:qFormat="1"/>
-    <w:lsdException w:name="heading 4" w:uiPriority="9" w:qFormat="1"/>
-    <w:lsdException w:name="heading 5" w:uiPriority="9" w:qFormat="1"/>
-    <w:lsdException w:name="heading 6" w:uiPriority="9" w:qFormat="1"/>
-    <w:lsdException w:name="heading 7" w:uiPriority="9" w:qFormat="1"/>
-    <w:lsdException w:name="heading 8" w:uiPriority="9" w:qFormat="1"/>
-    <w:lsdException w:name="heading 9" w:uiPriority="9" w:qFormat="1"/>
-    <w:lsdException w:name="toc 1" w:uiPriority="39"/>
-    <w:lsdException w:name="toc 2" w:uiPriority="39"/>
-    <w:lsdException w:name="toc 3" w:uiPriority="39"/>
-    <w:lsdException w:name="toc 4" w:uiPriority="39"/>
-    <w:lsdException w:name="toc 5" w:uiPriority="39"/>
-    <w:lsdException w:name="toc 6" w:uiPriority="39"/>
-    <w:lsdException w:name="toc 7" w:uiPriority="39"/>
-    <w:lsdException w:name="toc 8" w:uiPriority="39"/>
-    <w:lsdException w:name="toc 9" w:uiPriority="39"/>
-    <w:lsdException w:name="caption" w:uiPriority="35" w:qFormat="1"/>
-    <w:lsdException w:name="Title" w:semiHidden="0" w:uiPriority="10" w:unhideWhenUsed="0" w:qFormat="1"/>
-    <w:lsdException w:name="Default Paragraph Font" w:uiPriority="1"/>
-    <w:lsdException w:name="Subtitle" w:semiHidden="0" w:uiPriority="11" w:unhideWhenUsed="0" w:qFormat="1"/>
-    <w:lsdException w:name="Strong" w:semiHidden="0" w:uiPriority="22" w:unhideWhenUsed="0" w:qFormat="1"/>
-    <w:lsdException w:name="Emphasis" w:semiHidden="0" w:uiPriority="20" w:unhideWhenUsed="0" w:qFormat="1"/>
-    <w:lsdException w:name="Table Grid" w:semiHidden="0" w:uiPriority="59" w:unhideWhenUsed="0"/>
-    <w:lsdException w:name="Placeholder Text" w:unhideWhenUsed="0"/>
-    <w:lsdException w:name="No Spacing" w:semiHidden="0" w:uiPriority="1" w:unhideWhenUsed="0" w:qFormat="1"/>
-    <w:lsdException w:name="Light Shading" w:semiHidden="0" w:uiPriority="60" w:unhideWhenUsed="0"/>
-    <w:lsdException w:name="Light List" w:semiHidden="0" w:uiPriority="61" w:unhideWhenUsed="0"/>
-    <w:lsdException w:name="Light Grid" w:semiHidden="0" w:uiPriority="62" w:unhideWhenUsed="0"/>
-    <w:lsdException w:name="Medium Shading 1" w:semiHidden="0" w:uiPriority="63" w:unhideWhenUsed="0"/>
-    <w:lsdException w:name="Medium Shading 2" w:semiHidden="0" w:uiPriority="64" w:unhideWhenUsed="0"/>
-    <w:lsdException w:name="Medium List 1" w:semiHidden="0" w:uiPriority="65" w:unhideWhenUsed="0"/>
-    <w:lsdException w:name="Medium List 2" w:semiHidden="0" w:uiPriority="66" w:unhideWhenUsed="0"/>
-    <w:lsdException w:name="Medium Grid 1" w:semiHidden="0" w:uiPriority="67" w:unhideWhenUsed="0"/>
-    <w:lsdException w:name="Medium Grid 2" w:semiHidden="0" w:uiPriority="68" w:unhideWhenUsed="0"/>
-    <w:lsdException w:name="Medium Grid 3" w:semiHidden="0" w:uiPriority="69" w:unhideWhenUsed="0"/>
-    <w:lsdException w:name="Dark List" w:semiHidden="0" w:uiPriority="70" w:unhideWhenUsed="0"/>
-    <w:lsdException w:name="Colorful Shading" w:semiHidden="0" w:uiPriority="71" w:unhideWhenUsed="0"/>
-    <w:lsdException w:name="Colorful List" w:semiHidden="0" w:uiPriority="72" w:unhideWhenUsed="0"/>
-    <w:lsdException w:name="Colorful Grid" w:semiHidden="0" w:uiPriority="73" w:unhideWhenUsed="0"/>
-    <w:lsdException w:name="Light Shading Accent 1" w:semiHidden="0" w:uiPriority="60" w:unhideWhenUsed="0"/>
-    <w:lsdException w:name="Light List Accent 1" w:semiHidden="0" w:uiPriority="61" w:unhideWhenUsed="0"/>
-    <w:lsdException w:name="Light Grid Accent 1" w:semiHidden="0" w:uiPriority="62" w:unhideWhenUsed="0"/>
-    <w:lsdException w:name="Medium Shading 1 Accent 1" w:semiHidden="0" w:uiPriority="63" w:unhideWhenUsed="0"/>
-    <w:lsdException w:name="Medium Shading 2 Accent 1" w:semiHidden="0" w:uiPriority="64" w:unhideWhenUsed="0"/>
-    <w:lsdException w:name="Medium List 1 Accent 1" w:semiHidden="0" w:uiPriority="65" w:unhideWhenUsed="0"/>
-    <w:lsdException w:name="Revision" w:unhideWhenUsed="0"/>
-    <w:lsdException w:name="List Paragraph" w:semiHidden="0" w:uiPriority="34" w:unhideWhenUsed="0" w:qFormat="1"/>
-    <w:lsdException w:name="Quote" w:semiHidden="0" w:uiPriority="29" w:unhideWhenUsed="0" w:qFormat="1"/>
-    <w:lsdException w:name="Intense Quote" w:semiHidden="0" w:uiPriority="30" w:unhideWhenUsed="0" w:qFormat="1"/>
-    <w:lsdException w:name="Medium List 2 Accent 1" w:semiHidden="0" w:uiPriority="66" w:unhideWhenUsed="0"/>
-    <w:lsdException w:name="Medium Grid 1 Accent 1" w:semiHidden="0" w:uiPriority="67" w:unhideWhenUsed="0"/>
-    <w:lsdException w:name="Medium Grid 2 Accent 1" w:semiHidden="0" w:uiPriority="68" w:unhideWhenUsed="0"/>
-    <w:lsdException w:name="Medium Grid 3 Accent 1" w:semiHidden="0" w:uiPriority="69" w:unhideWhenUsed="0"/>
-    <w:lsdException w:name="Dark List Accent 1" w:semiHidden="0" w:uiPriority="70" w:unhideWhenUsed="0"/>
-    <w:lsdException w:name="Colorful Shading Accent 1" w:semiHidden="0" w:uiPriority="71" w:unhideWhenUsed="0"/>
-    <w:lsdException w:name="Colorful List Accent 1" w:semiHidden="0" w:uiPriority="72" w:unhideWhenUsed="0"/>
-    <w:lsdException w:name="Colorful Grid Accent 1" w:semiHidden="0" w:uiPriority="73" w:unhideWhenUsed="0"/>
-    <w:lsdException w:name="Light Shading Accent 2" w:semiHidden="0" w:uiPriority="60" w:unhideWhenUsed="0"/>
-    <w:lsdException w:name="Light List Accent 2" w:semiHidden="0" w:uiPriority="61" w:unhideWhenUsed="0"/>
-    <w:lsdException w:name="Light Grid Accent 2" w:semiHidden="0" w:uiPriority="62" w:unhideWhenUsed="0"/>
-    <w:lsdException w:name="Medium Shading 1 Accent 2" w:semiHidden="0" w:uiPriority="63" w:unhideWhenUsed="0"/>
-    <w:lsdException w:name="Medium Shading 2 Accent 2" w:semiHidden="0" w:uiPriority="64" w:unhideWhenUsed="0"/>
-    <w:lsdException w:name="Medium List 1 Accent 2" w:semiHidden="0" w:uiPriority="65" w:unhideWhenUsed="0"/>
-    <w:lsdException w:name="Medium List 2 Accent 2" w:semiHidden="0" w:uiPriority="66" w:unhideWhenUsed="0"/>
-    <w:lsdException w:name="Medium Grid 1 Accent 2" w:semiHidden="0" w:uiPriority="67" w:unhideWhenUsed="0"/>
-    <w:lsdException w:name="Medium Grid 2 Accent 2" w:semiHidden="0" w:uiPriority="68" w:unhideWhenUsed="0"/>
-    <w:lsdException w:name="Medium Grid 3 Accent 2" w:semiHidden="0" w:uiPriority="69" w:unhideWhenUsed="0"/>
-    <w:lsdException w:name="Dark List Accent 2" w:semiHidden="0" w:uiPriority="70" w:unhideWhenUsed="0"/>
-    <w:lsdException w:name="Colorful Shading Accent 2" w:semiHidden="0" w:uiPriority="71" w:unhideWhenUsed="0"/>
-    <w:lsdException w:name="Colorful List Accent 2" w:semiHidden="0" w:uiPriority="72" w:unhideWhenUsed="0"/>
-    <w:lsdException w:name="Colorful Grid Accent 2" w:semiHidden="0" w:uiPriority="73" w:unhideWhenUsed="0"/>
-    <w:lsdException w:name="Light Shading Accent 3" w:semiHidden="0" w:uiPriority="60" w:unhideWhenUsed="0"/>
-    <w:lsdException w:name="Light List Accent 3" w:semiHidden="0" w:uiPriority="61" w:unhideWhenUsed="0"/>
-    <w:lsdException w:name="Light Grid Accent 3" w:semiHidden="0" w:uiPriority="62" w:unhideWhenUsed="0"/>
-    <w:lsdException w:name="Medium Shading 1 Accent 3" w:semiHidden="0" w:uiPriority="63" w:unhideWhenUsed="0"/>
-    <w:lsdException w:name="Medium Shading 2 Accent 3" w:semiHidden="0" w:uiPriority="64" w:unhideWhenUsed="0"/>
-    <w:lsdException w:name="Medium List 1 Accent 3" w:semiHidden="0" w:uiPriority="65" w:unhideWhenUsed="0"/>
-    <w:lsdException w:name="Medium List 2 Accent 3" w:semiHidden="0" w:uiPriority="66" w:unhideWhenUsed="0"/>
-    <w:lsdException w:name="Medium Grid 1 Accent 3" w:semiHidden="0" w:uiPriority="67" w:unhideWhenUsed="0"/>
-    <w:lsdException w:name="Medium Grid 2 Accent 3" w:semiHidden="0" w:uiPriority="68" w:unhideWhenUsed="0"/>
-    <w:lsdException w:name="Medium Grid 3 Accent 3" w:semiHidden="0" w:uiPriority="69" w:unhideWhenUsed="0"/>
-    <w:lsdException w:name="Dark List Accent 3" w:semiHidden="0" w:uiPriority="70" w:unhideWhenUsed="0"/>
-    <w:lsdException w:name="Colorful Shading Accent 3" w:semiHidden="0" w:uiPriority="71" w:unhideWhenUsed="0"/>
-    <w:lsdException w:name="Colorful List Accent 3" w:semiHidden="0" w:uiPriority="72" w:unhideWhenUsed="0"/>
-    <w:lsdException w:name="Colorful Grid Accent 3" w:semiHidden="0" w:uiPriority="73" w:unhideWhenUsed="0"/>
-    <w:lsdException w:name="Light Shading Accent 4" w:semiHidden="0" w:uiPriority="60" w:unhideWhenUsed="0"/>
-    <w:lsdException w:name="Light List Accent 4" w:semiHidden="0" w:uiPriority="61" w:unhideWhenUsed="0"/>
-    <w:lsdException w:name="Light Grid Accent 4" w:semiHidden="0" w:uiPriority="62" w:unhideWhenUsed="0"/>
-    <w:lsdException w:name="Medium Shading 1 Accent 4" w:semiHidden="0" w:uiPriority="63" w:unhideWhenUsed="0"/>
-    <w:lsdException w:name="Medium Shading 2 Accent 4" w:semiHidden="0" w:uiPriority="64" w:unhideWhenUsed="0"/>
-    <w:lsdException w:name="Medium List 1 Accent 4" w:semiHidden="0" w:uiPriority="65" w:unhideWhenUsed="0"/>
-    <w:lsdException w:name="Medium List 2 Accent 4" w:semiHidden="0" w:uiPriority="66" w:unhideWhenUsed="0"/>
-    <w:lsdException w:name="Medium Grid 1 Accent 4" w:semiHidden="0" w:uiPriority="67" w:unhideWhenUsed="0"/>
-    <w:lsdException w:name="Medium Grid 2 Accent 4" w:semiHidden="0" w:uiPriority="68" w:unhideWhenUsed="0"/>
-    <w:lsdException w:name="Medium Grid 3 Accent 4" w:semiHidden="0" w:uiPriority="69" w:unhideWhenUsed="0"/>
-    <w:lsdException w:name="Dark List Accent 4" w:semiHidden="0" w:uiPriority="70" w:unhideWhenUsed="0"/>
-    <w:lsdException w:name="Colorful Shading Accent 4" w:semiHidden="0" w:uiPriority="71" w:unhideWhenUsed="0"/>
-    <w:lsdException w:name="Colorful List Accent 4" w:semiHidden="0" w:uiPriority="72" w:unhideWhenUsed="0"/>
-    <w:lsdException w:name="Colorful Grid Accent 4" w:semiHidden="0" w:uiPriority="73" w:unhideWhenUsed="0"/>
-    <w:lsdException w:name="Light Shading Accent 5" w:semiHidden="0" w:uiPriority="60" w:unhideWhenUsed="0"/>
-    <w:lsdException w:name="Light List Accent 5" w:semiHidden="0" w:uiPriority="61" w:unhideWhenUsed="0"/>
-    <w:lsdException w:name="Light Grid Accent 5" w:semiHidden="0" w:uiPriority="62" w:unhideWhenUsed="0"/>
-    <w:lsdException w:name="Medium Shading 1 Accent 5" w:semiHidden="0" w:uiPriority="63" w:unhideWhenUsed="0"/>
-    <w:lsdException w:name="Medium Shading 2 Accent 5" w:semiHidden="0" w:uiPriority="64" w:unhideWhenUsed="0"/>
-    <w:lsdException w:name="Medium List 1 Accent 5" w:semiHidden="0" w:uiPriority="65" w:unhideWhenUsed="0"/>
-    <w:lsdException w:name="Medium List 2 Accent 5" w:semiHidden="0" w:uiPriority="66" w:unhideWhenUsed="0"/>
-    <w:lsdException w:name="Medium Grid 1 Accent 5" w:semiHidden="0" w:uiPriority="67" w:unhideWhenUsed="0"/>
-    <w:lsdException w:name="Medium Grid 2 Accent 5" w:semiHidden="0" w:uiPriority="68" w:unhideWhenUsed="0"/>
-    <w:lsdException w:name="Medium Grid 3 Accent 5" w:semiHidden="0" w:uiPriority="69" w:unhideWhenUsed="0"/>
-    <w:lsdException w:name="Dark List Accent 5" w:semiHidden="0" w:uiPriority="70" w:unhideWhenUsed="0"/>
-    <w:lsdException w:name="Colorful Shading Accent 5" w:semiHidden="0" w:uiPriority="71" w:unhideWhenUsed="0"/>
-    <w:lsdException w:name="Colorful List Accent 5" w:semiHidden="0" w:uiPriority="72" w:unhideWhenUsed="0"/>
-    <w:lsdException w:name="Colorful Grid Accent 5" w:semiHidden="0" w:uiPriority="73" w:unhideWhenUsed="0"/>
-    <w:lsdException w:name="Light Shading Accent 6" w:semiHidden="0" w:uiPriority="60" w:unhideWhenUsed="0"/>
-    <w:lsdException w:name="Light List Accent 6" w:semiHidden="0" w:uiPriority="61" w:unhideWhenUsed="0"/>
-    <w:lsdException w:name="Light Grid Accent 6" w:semiHidden="0" w:uiPriority="62" w:unhideWhenUsed="0"/>
-    <w:lsdException w:name="Medium Shading 1 Accent 6" w:semiHidden="0" w:uiPriority="63" w:unhideWhenUsed="0"/>
-    <w:lsdException w:name="Medium Shading 2 Accent 6" w:semiHidden="0" w:uiPriority="64" w:unhideWhenUsed="0"/>
-    <w:lsdException w:name="Medium List 1 Accent 6" w:semiHidden="0" w:uiPriority="65" w:unhideWhenUsed="0"/>
-    <w:lsdException w:name="Medium List 2 Accent 6" w:semiHidden="0" w:uiPriority="66" w:unhideWhenUsed="0"/>
-    <w:lsdException w:name="Medium Grid 1 Accent 6" w:semiHidden="0" w:uiPriority="67" w:unhideWhenUsed="0"/>
-    <w:lsdException w:name="Medium Grid 2 Accent 6" w:semiHidden="0" w:uiPriority="68" w:unhideWhenUsed="0"/>
-    <w:lsdException w:name="Medium Grid 3 Accent 6" w:semiHidden="0" w:uiPriority="69" w:unhideWhenUsed="0"/>
-    <w:lsdException w:name="Dark List Accent 6" w:semiHidden="0" w:uiPriority="70" w:unhideWhenUsed="0"/>
-    <w:lsdException w:name="Colorful Shading Accent 6" w:semiHidden="0" w:uiPriority="71" w:unhideWhenUsed="0"/>
-    <w:lsdException w:name="Colorful List Accent 6" w:semiHidden="0" w:uiPriority="72" w:unhideWhenUsed="0"/>
-    <w:lsdException w:name="Colorful Grid Accent 6" w:semiHidden="0" w:uiPriority="73" w:unhideWhenUsed="0"/>
-    <w:lsdException w:name="Subtle Emphasis" w:semiHidden="0" w:uiPriority="19" w:unhideWhenUsed="0" w:qFormat="1"/>
-    <w:lsdException w:name="Intense Emphasis" w:semiHidden="0" w:uiPriority="21" w:unhideWhenUsed="0" w:qFormat="1"/>
-    <w:lsdException w:name="Subtle Reference" w:semiHidden="0" w:uiPriority="31" w:unhideWhenUsed="0" w:qFormat="1"/>
-    <w:lsdException w:name="Intense Reference" w:semiHidden="0" w:uiPriority="32" w:unhideWhenUsed="0" w:qFormat="1"/>
-    <w:lsdException w:name="Book Title" w:semiHidden="0" w:uiPriority="33" w:unhideWhenUsed="0" w:qFormat="1"/>
-    <w:lsdException w:name="Bibliography" w:uiPriority="37"/>
-    <w:lsdException w:name="TOC Heading" w:uiPriority="39" w:qFormat="1"/>
-  </w:latentStyles>
-  <w:style w:type="paragraph" w:default="1" w:styleId="Normal">
-    <w:name w:val="Normal"/>
-    <w:qFormat/>
-    <w:rsid w:val="002720F6"/>
-    <w:rPr>
-      <w:rFonts w:ascii="Arial" w:eastAsia="Times New Roman" w:hAnsi="Arial" w:cs="Times New Roman"/>
-      <w:color w:val="444444"/>
-      <w:spacing w:val="5"/>
-      <w:kern w:val="36"/>
-      <w:lang w:val="en-CA"/>
-    </w:rPr>
-  </w:style>
-  <w:style w:type="paragraph" w:styleId="Heading1">
-    <w:name w:val="heading 1"/>
-    <w:basedOn w:val="Normal"/>
-    <w:link w:val="Heading1Char"/>
-    <w:uiPriority w:val="9"/>
-    <w:qFormat/>
-    <w:rsid w:val="002720F6"/>
-    <w:pPr>
-      <w:outlineLvl w:val="0"/>
-    </w:pPr>
-    <w:rPr>
-      <w:b/>
-      <w:sz w:val="44"/>
-    </w:rPr>
-  </w:style>
-  <w:style w:type="paragraph" w:styleId="Heading2">
-    <w:name w:val="heading 2"/>
-    <w:basedOn w:val="Normal"/>
-    <w:link w:val="Heading2Char"/>
-    <w:uiPriority w:val="9"/>
-    <w:qFormat/>
-    <w:rsid w:val="002720F6"/>
-    <w:pPr>
-      <w:outlineLvl w:val="1"/>
-    </w:pPr>
-    <w:rPr>
-      <w:b/>
-      <w:sz w:val="32"/>
-    </w:rPr>
-  </w:style>
-  <w:style w:type="paragraph" w:styleId="Heading3">
-    <w:name w:val="heading 3"/>
-    <w:basedOn w:val="Normal"/>
-    <w:link w:val="Heading3Char"/>
-    <w:uiPriority w:val="9"/>
-    <w:qFormat/>
-    <w:rsid w:val="002720F6"/>
-    <w:pPr>
-      <w:outlineLvl w:val="2"/>
-    </w:pPr>
-    <w:rPr>
-      <w:b/>
-      <w:color w:val="F09632"/>
-    </w:rPr>
-  </w:style>
-  <w:style w:type="paragraph" w:styleId="Heading4">
-    <w:name w:val="heading 4"/>
-    <w:basedOn w:val="Normal"/>
-    <w:next w:val="Normal"/>
-    <w:link w:val="Heading4Char"/>
-    <w:uiPriority w:val="9"/>
-    <w:unhideWhenUsed/>
-    <w:qFormat/>
-    <w:rsid w:val="002720F6"/>
-    <w:pPr>
-      <w:outlineLvl w:val="3"/>
-    </w:pPr>
-    <w:rPr>
-      <w:color w:val="BFBFBF" w:themeColor="background1" w:themeShade="BF"/>
-    </w:rPr>
-  </w:style>
-  <w:style w:type="paragraph" w:styleId="Heading5">
-    <w:name w:val="heading 5"/>
-    <w:basedOn w:val="Normal"/>
-    <w:link w:val="Heading5Char"/>
-    <w:uiPriority w:val="9"/>
-    <w:qFormat/>
-    <w:rsid w:val="00C917E5"/>
-    <w:pPr>
-      <w:spacing w:before="100" w:beforeAutospacing="1" w:after="100" w:afterAutospacing="1"/>
-      <w:outlineLvl w:val="4"/>
-    </w:pPr>
-    <w:rPr>
-      <w:rFonts w:ascii="Times" w:hAnsi="Times"/>
-      <w:b/>
-      <w:bCs/>
-      <w:sz w:val="20"/>
-      <w:szCs w:val="20"/>
-    </w:rPr>
-  </w:style>
-  <w:style w:type="character" w:default="1" w:styleId="DefaultParagraphFont">
-    <w:name w:val="Default Paragraph Font"/>
-    <w:uiPriority w:val="1"/>
-    <w:unhideWhenUsed/>
-  </w:style>
-  <w:style w:type="table" w:default="1" w:styleId="TableNormal">
-    <w:name w:val="Normal Table"/>
-    <w:uiPriority w:val="99"/>
-    <w:semiHidden/>
-    <w:unhideWhenUsed/>
-    <w:tblPr>
-      <w:tblInd w:w="0" w:type="dxa"/>
-      <w:tblCellMar>
-        <w:top w:w="0" w:type="dxa"/>
-        <w:left w:w="108" w:type="dxa"/>
-        <w:bottom w:w="0" w:type="dxa"/>
-        <w:right w:w="108" w:type="dxa"/>
-      </w:tblCellMar>
-    </w:tblPr>
-  </w:style>
-  <w:style w:type="numbering" w:default="1" w:styleId="NoList">
-    <w:name w:val="No List"/>
-    <w:uiPriority w:val="99"/>
-    <w:semiHidden/>
-    <w:unhideWhenUsed/>
-  </w:style>
-  <w:style w:type="character" w:customStyle="1" w:styleId="Heading1Char">
-    <w:name w:val="Heading 1 Char"/>
-    <w:basedOn w:val="DefaultParagraphFont"/>
-    <w:link w:val="Heading1"/>
-    <w:uiPriority w:val="9"/>
-    <w:rsid w:val="002720F6"/>
-    <w:rPr>
-      <w:rFonts w:ascii="Arial" w:eastAsia="Times New Roman" w:hAnsi="Arial" w:cs="Times New Roman"/>
-      <w:b/>
-      <w:color w:val="444444"/>
-      <w:spacing w:val="5"/>
-      <w:kern w:val="36"/>
-      <w:sz w:val="44"/>
-      <w:lang w:val="en-CA"/>
-    </w:rPr>
-  </w:style>
-  <w:style w:type="character" w:customStyle="1" w:styleId="Heading2Char">
-    <w:name w:val="Heading 2 Char"/>
-    <w:basedOn w:val="DefaultParagraphFont"/>
-    <w:link w:val="Heading2"/>
-    <w:uiPriority w:val="9"/>
-    <w:rsid w:val="002720F6"/>
-    <w:rPr>
-      <w:rFonts w:ascii="Arial" w:eastAsia="Times New Roman" w:hAnsi="Arial" w:cs="Times New Roman"/>
-      <w:b/>
-      <w:color w:val="444444"/>
-      <w:spacing w:val="5"/>
-      <w:kern w:val="36"/>
-      <w:sz w:val="32"/>
-      <w:lang w:val="en-CA"/>
-    </w:rPr>
-  </w:style>
-  <w:style w:type="character" w:customStyle="1" w:styleId="Heading3Char">
-    <w:name w:val="Heading 3 Char"/>
-    <w:basedOn w:val="DefaultParagraphFont"/>
-    <w:link w:val="Heading3"/>
-    <w:uiPriority w:val="9"/>
-    <w:rsid w:val="002720F6"/>
-    <w:rPr>
-      <w:rFonts w:ascii="Arial" w:eastAsia="Times New Roman" w:hAnsi="Arial" w:cs="Times New Roman"/>
-      <w:b/>
-      <w:color w:val="F09632"/>
-      <w:spacing w:val="5"/>
-      <w:kern w:val="36"/>
-      <w:lang w:val="en-CA"/>
-    </w:rPr>
-  </w:style>
-  <w:style w:type="character" w:customStyle="1" w:styleId="Heading5Char">
-    <w:name w:val="Heading 5 Char"/>
-    <w:basedOn w:val="DefaultParagraphFont"/>
-    <w:link w:val="Heading5"/>
-    <w:uiPriority w:val="9"/>
-    <w:rsid w:val="00C917E5"/>
-    <w:rPr>
-      <w:rFonts w:ascii="Times" w:hAnsi="Times"/>
-      <w:b/>
-      <w:bCs/>
-      <w:sz w:val="20"/>
-      <w:szCs w:val="20"/>
-      <w:lang w:val="en-CA"/>
-    </w:rPr>
-  </w:style>
-  <w:style w:type="character" w:customStyle="1" w:styleId="apple-converted-space">
-    <w:name w:val="apple-converted-space"/>
-    <w:basedOn w:val="DefaultParagraphFont"/>
-    <w:rsid w:val="00C917E5"/>
-  </w:style>
-  <w:style w:type="character" w:styleId="Hyperlink">
-    <w:name w:val="Hyperlink"/>
-    <w:basedOn w:val="DefaultParagraphFont"/>
-    <w:uiPriority w:val="99"/>
-    <w:unhideWhenUsed/>
-    <w:rsid w:val="00D34EBC"/>
-    <w:rPr>
-      <w:color w:val="F09632"/>
-      <w:u w:val="single"/>
-    </w:rPr>
-  </w:style>
-  <w:style w:type="paragraph" w:styleId="NormalWeb">
-    <w:name w:val="Normal (Web)"/>
-    <w:basedOn w:val="Normal"/>
-    <w:uiPriority w:val="99"/>
-    <w:semiHidden/>
-    <w:unhideWhenUsed/>
-    <w:rsid w:val="00C917E5"/>
-    <w:pPr>
-      <w:spacing w:before="100" w:beforeAutospacing="1" w:after="100" w:afterAutospacing="1"/>
-    </w:pPr>
-    <w:rPr>
-      <w:rFonts w:ascii="Times" w:hAnsi="Times"/>
-      <w:sz w:val="20"/>
-      <w:szCs w:val="20"/>
-    </w:rPr>
-  </w:style>
-  <w:style w:type="character" w:customStyle="1" w:styleId="date1">
-    <w:name w:val="date1"/>
-    <w:basedOn w:val="DefaultParagraphFont"/>
-    <w:rsid w:val="00C917E5"/>
-  </w:style>
-  <w:style w:type="character" w:styleId="FollowedHyperlink">
-    <w:name w:val="FollowedHyperlink"/>
-    <w:basedOn w:val="DefaultParagraphFont"/>
-    <w:uiPriority w:val="99"/>
-    <w:unhideWhenUsed/>
-    <w:rsid w:val="00D34EBC"/>
-    <w:rPr>
-      <w:color w:val="F09632"/>
-      <w:u w:val="single"/>
-    </w:rPr>
-  </w:style>
-  <w:style w:type="paragraph" w:styleId="ListParagraph">
-    <w:name w:val="List Paragraph"/>
-    <w:basedOn w:val="Normal"/>
-    <w:uiPriority w:val="34"/>
-    <w:qFormat/>
-    <w:rsid w:val="006D3F37"/>
-    <w:pPr>
-      <w:numPr>
-        <w:numId w:val="10"/>
-      </w:numPr>
-      <w:contextualSpacing/>
-    </w:pPr>
-  </w:style>
-  <w:style w:type="character" w:customStyle="1" w:styleId="Heading4Char">
-    <w:name w:val="Heading 4 Char"/>
-    <w:basedOn w:val="DefaultParagraphFont"/>
-    <w:link w:val="Heading4"/>
-    <w:uiPriority w:val="9"/>
-    <w:rsid w:val="002720F6"/>
-    <w:rPr>
-      <w:rFonts w:ascii="Arial" w:eastAsia="Times New Roman" w:hAnsi="Arial" w:cs="Times New Roman"/>
-      <w:color w:val="BFBFBF" w:themeColor="background1" w:themeShade="BF"/>
-      <w:spacing w:val="5"/>
-      <w:kern w:val="36"/>
-      <w:sz w:val="20"/>
-      <w:lang w:val="en-CA"/>
-    </w:rPr>
-  </w:style>
-  <w:style w:type="paragraph" w:styleId="NoSpacing">
-    <w:name w:val="No Spacing"/>
-    <w:uiPriority w:val="1"/>
-    <w:qFormat/>
-    <w:rsid w:val="002720F6"/>
-    <w:rPr>
-      <w:rFonts w:ascii="Arial" w:eastAsia="Times New Roman" w:hAnsi="Arial" w:cs="Times New Roman"/>
-      <w:color w:val="444444"/>
-      <w:spacing w:val="5"/>
-      <w:kern w:val="36"/>
-      <w:lang w:val="en-CA"/>
-    </w:rPr>
-  </w:style>
-</w:styles>
-</file>
-
-<file path=word/stylesWithEffects.xml><?xml version="1.0" encoding="utf-8"?>
-<w:styles xmlns:wpc="http://schemas.microsoft.com/office/word/2010/wordprocessingCanvas" xmlns:mo="http://schemas.microsoft.com/office/mac/office/2008/main" xmlns:mc="http://schemas.openxmlformats.org/markup-compatibility/2006" xmlns:mv="urn:schemas-microsoft-com:mac:vml" xmlns:o="urn:schemas-microsoft-com:office:office" xmlns:r="http://schemas.openxmlformats.org/officeDocument/2006/relationships" xmlns:m="http://schemas.openxmlformats.org/officeDocument/2006/math" xmlns:v="urn:schemas-microsoft-com:vml" xmlns:wp14="http://schemas.microsoft.com/office/word/2010/wordprocessingDrawing" xmlns:wp="http://schemas.openxmlformats.org/drawingml/2006/wordprocessingDrawing" xmlns:w10="urn:schemas-microsoft-com:office:word" xmlns:w="http://schemas.openxmlformats.org/wordprocessingml/2006/main" xmlns:w14="http://schemas.microsoft.com/office/word/2010/wordml" xmlns:wpg="http://schemas.microsoft.com/office/word/2010/wordprocessingGroup" xmlns:wpi="http://schemas.microsoft.com/office/word/2010/wordprocessingInk" xmlns:wne="http://schemas.microsoft.com/office/word/2006/wordml" xmlns:wps="http://schemas.microsoft.com/office/word/2010/wordprocessingShape" mc:Ignorable="w14 wp14">
-  <w:docDefaults>
-    <w:rPrDefault>
-      <w:rPr>
-        <w:rFonts w:asciiTheme="minorHAnsi" w:eastAsiaTheme="minorEastAsia" w:hAnsiTheme="minorHAnsi" w:cstheme="minorBidi"/>
-        <w:sz w:val="24"/>
-        <w:szCs w:val="24"/>
-        <w:lang w:val="en-US" w:eastAsia="en-US" w:bidi="ar-SA"/>
-      </w:rPr>
-    </w:rPrDefault>
-    <w:pPrDefault/>
-  </w:docDefaults>
-  <w:latentStyles w:defLockedState="0" w:defUIPriority="99" w:defSemiHidden="1" w:defUnhideWhenUsed="1" w:defQFormat="0" w:count="276">
-    <w:lsdException w:name="Normal" w:semiHidden="0" w:uiPriority="0" w:unhideWhenUsed="0" w:qFormat="1"/>
-    <w:lsdException w:name="heading 1" w:semiHidden="0" w:uiPriority="9" w:unhideWhenUsed="0" w:qFormat="1"/>
-    <w:lsdException w:name="heading 2" w:uiPriority="9" w:qFormat="1"/>
-    <w:lsdException w:name="heading 3" w:uiPriority="9" w:qFormat="1"/>
-    <w:lsdException w:name="heading 4" w:uiPriority="9" w:qFormat="1"/>
-    <w:lsdException w:name="heading 5" w:uiPriority="9" w:qFormat="1"/>
-    <w:lsdException w:name="heading 6" w:uiPriority="9" w:qFormat="1"/>
-    <w:lsdException w:name="heading 7" w:uiPriority="9" w:qFormat="1"/>
-    <w:lsdException w:name="heading 8" w:uiPriority="9" w:qFormat="1"/>
-    <w:lsdException w:name="heading 9" w:uiPriority="9" w:qFormat="1"/>
-    <w:lsdException w:name="toc 1" w:uiPriority="39"/>
-    <w:lsdException w:name="toc 2" w:uiPriority="39"/>
-    <w:lsdException w:name="toc 3" w:uiPriority="39"/>
-    <w:lsdException w:name="toc 4" w:uiPriority="39"/>
-    <w:lsdException w:name="toc 5" w:uiPriority="39"/>
-    <w:lsdException w:name="toc 6" w:uiPriority="39"/>
-    <w:lsdException w:name="toc 7" w:uiPriority="39"/>
-    <w:lsdException w:name="toc 8" w:uiPriority="39"/>
-    <w:lsdException w:name="toc 9" w:uiPriority="39"/>
-    <w:lsdException w:name="caption" w:uiPriority="35" w:qFormat="1"/>
-    <w:lsdException w:name="Title" w:semiHidden="0" w:uiPriority="10" w:unhideWhenUsed="0" w:qFormat="1"/>
-    <w:lsdException w:name="Default Paragraph Font" w:uiPriority="1"/>
-    <w:lsdException w:name="Subtitle" w:semiHidden="0" w:uiPriority="11" w:unhideWhenUsed="0" w:qFormat="1"/>
-    <w:lsdException w:name="Strong" w:semiHidden="0" w:uiPriority="22" w:unhideWhenUsed="0" w:qFormat="1"/>
-    <w:lsdException w:name="Emphasis" w:semiHidden="0" w:uiPriority="20" w:unhideWhenUsed="0" w:qFormat="1"/>
-    <w:lsdException w:name="Table Grid" w:semiHidden="0" w:uiPriority="59" w:unhideWhenUsed="0"/>
-    <w:lsdException w:name="Placeholder Text" w:unhideWhenUsed="0"/>
-    <w:lsdException w:name="No Spacing" w:semiHidden="0" w:uiPriority="1" w:unhideWhenUsed="0" w:qFormat="1"/>
-    <w:lsdException w:name="Light Shading" w:semiHidden="0" w:uiPriority="60" w:unhideWhenUsed="0"/>
-    <w:lsdException w:name="Light List" w:semiHidden="0" w:uiPriority="61" w:unhideWhenUsed="0"/>
-    <w:lsdException w:name="Light Grid" w:semiHidden="0" w:uiPriority="62" w:unhideWhenUsed="0"/>
-    <w:lsdException w:name="Medium Shading 1" w:semiHidden="0" w:uiPriority="63" w:unhideWhenUsed="0"/>
-    <w:lsdException w:name="Medium Shading 2" w:semiHidden="0" w:uiPriority="64" w:unhideWhenUsed="0"/>
-    <w:lsdException w:name="Medium List 1" w:semiHidden="0" w:uiPriority="65" w:unhideWhenUsed="0"/>
-    <w:lsdException w:name="Medium List 2" w:semiHidden="0" w:uiPriority="66" w:unhideWhenUsed="0"/>
-    <w:lsdException w:name="Medium Grid 1" w:semiHidden="0" w:uiPriority="67" w:unhideWhenUsed="0"/>
-    <w:lsdException w:name="Medium Grid 2" w:semiHidden="0" w:uiPriority="68" w:unhideWhenUsed="0"/>
-    <w:lsdException w:name="Medium Grid 3" w:semiHidden="0" w:uiPriority="69" w:unhideWhenUsed="0"/>
-    <w:lsdException w:name="Dark List" w:semiHidden="0" w:uiPriority="70" w:unhideWhenUsed="0"/>
-    <w:lsdException w:name="Colorful Shading" w:semiHidden="0" w:uiPriority="71" w:unhideWhenUsed="0"/>
-    <w:lsdException w:name="Colorful List" w:semiHidden="0" w:uiPriority="72" w:unhideWhenUsed="0"/>
-    <w:lsdException w:name="Colorful Grid" w:semiHidden="0" w:uiPriority="73" w:unhideWhenUsed="0"/>
-    <w:lsdException w:name="Light Shading Accent 1" w:semiHidden="0" w:uiPriority="60" w:unhideWhenUsed="0"/>
-    <w:lsdException w:name="Light List Accent 1" w:semiHidden="0" w:uiPriority="61" w:unhideWhenUsed="0"/>
-    <w:lsdException w:name="Light Grid Accent 1" w:semiHidden="0" w:uiPriority="62" w:unhideWhenUsed="0"/>
-    <w:lsdException w:name="Medium Shading 1 Accent 1" w:semiHidden="0" w:uiPriority="63" w:unhideWhenUsed="0"/>
-    <w:lsdException w:name="Medium Shading 2 Accent 1" w:semiHidden="0" w:uiPriority="64" w:unhideWhenUsed="0"/>
-    <w:lsdException w:name="Medium List 1 Accent 1" w:semiHidden="0" w:uiPriority="65" w:unhideWhenUsed="0"/>
-    <w:lsdException w:name="Revision" w:unhideWhenUsed="0"/>
-    <w:lsdException w:name="List Paragraph" w:semiHidden="0" w:uiPriority="34" w:unhideWhenUsed="0" w:qFormat="1"/>
-    <w:lsdException w:name="Quote" w:semiHidden="0" w:uiPriority="29" w:unhideWhenUsed="0" w:qFormat="1"/>
-    <w:lsdException w:name="Intense Quote" w:semiHidden="0" w:uiPriority="30" w:unhideWhenUsed="0" w:qFormat="1"/>
-    <w:lsdException w:name="Medium List 2 Accent 1" w:semiHidden="0" w:uiPriority="66" w:unhideWhenUsed="0"/>
-    <w:lsdException w:name="Medium Grid 1 Accent 1" w:semiHidden="0" w:uiPriority="67" w:unhideWhenUsed="0"/>
-    <w:lsdException w:name="Medium Grid 2 Accent 1" w:semiHidden="0" w:uiPriority="68" w:unhideWhenUsed="0"/>
-    <w:lsdException w:name="Medium Grid 3 Accent 1" w:semiHidden="0" w:uiPriority="69" w:unhideWhenUsed="0"/>
-    <w:lsdException w:name="Dark List Accent 1" w:semiHidden="0" w:uiPriority="70" w:unhideWhenUsed="0"/>
-    <w:lsdException w:name="Colorful Shading Accent 1" w:semiHidden="0" w:uiPriority="71" w:unhideWhenUsed="0"/>
-    <w:lsdException w:name="Colorful List Accent 1" w:semiHidden="0" w:uiPriority="72" w:unhideWhenUsed="0"/>
-    <w:lsdException w:name="Colorful Grid Accent 1" w:semiHidden="0" w:uiPriority="73" w:unhideWhenUsed="0"/>
-    <w:lsdException w:name="Light Shading Accent 2" w:semiHidden="0" w:uiPriority="60" w:unhideWhenUsed="0"/>
-    <w:lsdException w:name="Light List Accent 2" w:semiHidden="0" w:uiPriority="61" w:unhideWhenUsed="0"/>
-    <w:lsdException w:name="Light Grid Accent 2" w:semiHidden="0" w:uiPriority="62" w:unhideWhenUsed="0"/>
-    <w:lsdException w:name="Medium Shading 1 Accent 2" w:semiHidden="0" w:uiPriority="63" w:unhideWhenUsed="0"/>
-    <w:lsdException w:name="Medium Shading 2 Accent 2" w:semiHidden="0" w:uiPriority="64" w:unhideWhenUsed="0"/>
-    <w:lsdException w:name="Medium List 1 Accent 2" w:semiHidden="0" w:uiPriority="65" w:unhideWhenUsed="0"/>
-    <w:lsdException w:name="Medium List 2 Accent 2" w:semiHidden="0" w:uiPriority="66" w:unhideWhenUsed="0"/>
-    <w:lsdException w:name="Medium Grid 1 Accent 2" w:semiHidden="0" w:uiPriority="67" w:unhideWhenUsed="0"/>
-    <w:lsdException w:name="Medium Grid 2 Accent 2" w:semiHidden="0" w:uiPriority="68" w:unhideWhenUsed="0"/>
-    <w:lsdException w:name="Medium Grid 3 Accent 2" w:semiHidden="0" w:uiPriority="69" w:unhideWhenUsed="0"/>
-    <w:lsdException w:name="Dark List Accent 2" w:semiHidden="0" w:uiPriority="70" w:unhideWhenUsed="0"/>
-    <w:lsdException w:name="Colorful Shading Accent 2" w:semiHidden="0" w:uiPriority="71" w:unhideWhenUsed="0"/>
-    <w:lsdException w:name="Colorful List Accent 2" w:semiHidden="0" w:uiPriority="72" w:unhideWhenUsed="0"/>
-    <w:lsdException w:name="Colorful Grid Accent 2" w:semiHidden="0" w:uiPriority="73" w:unhideWhenUsed="0"/>
-    <w:lsdException w:name="Light Shading Accent 3" w:semiHidden="0" w:uiPriority="60" w:unhideWhenUsed="0"/>
-    <w:lsdException w:name="Light List Accent 3" w:semiHidden="0" w:uiPriority="61" w:unhideWhenUsed="0"/>
-    <w:lsdException w:name="Light Grid Accent 3" w:semiHidden="0" w:uiPriority="62" w:unhideWhenUsed="0"/>
-    <w:lsdException w:name="Medium Shading 1 Accent 3" w:semiHidden="0" w:uiPriority="63" w:unhideWhenUsed="0"/>
-    <w:lsdException w:name="Medium Shading 2 Accent 3" w:semiHidden="0" w:uiPriority="64" w:unhideWhenUsed="0"/>
-    <w:lsdException w:name="Medium List 1 Accent 3" w:semiHidden="0" w:uiPriority="65" w:unhideWhenUsed="0"/>
-    <w:lsdException w:name="Medium List 2 Accent 3" w:semiHidden="0" w:uiPriority="66" w:unhideWhenUsed="0"/>
-    <w:lsdException w:name="Medium Grid 1 Accent 3" w:semiHidden="0" w:uiPriority="67" w:unhideWhenUsed="0"/>
-    <w:lsdException w:name="Medium Grid 2 Accent 3" w:semiHidden="0" w:uiPriority="68" w:unhideWhenUsed="0"/>
-    <w:lsdException w:name="Medium Grid 3 Accent 3" w:semiHidden="0" w:uiPriority="69" w:unhideWhenUsed="0"/>
-    <w:lsdException w:name="Dark List Accent 3" w:semiHidden="0" w:uiPriority="70" w:unhideWhenUsed="0"/>
-    <w:lsdException w:name="Colorful Shading Accent 3" w:semiHidden="0" w:uiPriority="71" w:unhideWhenUsed="0"/>
-    <w:lsdException w:name="Colorful List Accent 3" w:semiHidden="0" w:uiPriority="72" w:unhideWhenUsed="0"/>
-    <w:lsdException w:name="Colorful Grid Accent 3" w:semiHidden="0" w:uiPriority="73" w:unhideWhenUsed="0"/>
-    <w:lsdException w:name="Light Shading Accent 4" w:semiHidden="0" w:uiPriority="60" w:unhideWhenUsed="0"/>
-    <w:lsdException w:name="Light List Accent 4" w:semiHidden="0" w:uiPriority="61" w:unhideWhenUsed="0"/>
-    <w:lsdException w:name="Light Grid Accent 4" w:semiHidden="0" w:uiPriority="62" w:unhideWhenUsed="0"/>
-    <w:lsdException w:name="Medium Shading 1 Accent 4" w:semiHidden="0" w:uiPriority="63" w:unhideWhenUsed="0"/>
-    <w:lsdException w:name="Medium Shading 2 Accent 4" w:semiHidden="0" w:uiPriority="64" w:unhideWhenUsed="0"/>
-    <w:lsdException w:name="Medium List 1 Accent 4" w:semiHidden="0" w:uiPriority="65" w:unhideWhenUsed="0"/>
-    <w:lsdException w:name="Medium List 2 Accent 4" w:semiHidden="0" w:uiPriority="66" w:unhideWhenUsed="0"/>
-    <w:lsdException w:name="Medium Grid 1 Accent 4" w:semiHidden="0" w:uiPriority="67" w:unhideWhenUsed="0"/>
-    <w:lsdException w:name="Medium Grid 2 Accent 4" w:semiHidden="0" w:uiPriority="68" w:unhideWhenUsed="0"/>
-    <w:lsdException w:name="Medium Grid 3 Accent 4" w:semiHidden="0" w:uiPriority="69" w:unhideWhenUsed="0"/>
-    <w:lsdException w:name="Dark List Accent 4" w:semiHidden="0" w:uiPriority="70" w:unhideWhenUsed="0"/>
-    <w:lsdException w:name="Colorful Shading Accent 4" w:semiHidden="0" w:uiPriority="71" w:unhideWhenUsed="0"/>
-    <w:lsdException w:name="Colorful List Accent 4" w:semiHidden="0" w:uiPriority="72" w:unhideWhenUsed="0"/>
-    <w:lsdException w:name="Colorful Grid Accent 4" w:semiHidden="0" w:uiPriority="73" w:unhideWhenUsed="0"/>
-    <w:lsdException w:name="Light Shading Accent 5" w:semiHidden="0" w:uiPriority="60" w:unhideWhenUsed="0"/>
-    <w:lsdException w:name="Light List Accent 5" w:semiHidden="0" w:uiPriority="61" w:unhideWhenUsed="0"/>
-    <w:lsdException w:name="Light Grid Accent 5" w:semiHidden="0" w:uiPriority="62" w:unhideWhenUsed="0"/>
-    <w:lsdException w:name="Medium Shading 1 Accent 5" w:semiHidden="0" w:uiPriority="63" w:unhideWhenUsed="0"/>
-    <w:lsdException w:name="Medium Shading 2 Accent 5" w:semiHidden="0" w:uiPriority="64" w:unhideWhenUsed="0"/>
-    <w:lsdException w:name="Medium List 1 Accent 5" w:semiHidden="0" w:uiPriority="65" w:unhideWhenUsed="0"/>
-    <w:lsdException w:name="Medium List 2 Accent 5" w:semiHidden="0" w:uiPriority="66" w:unhideWhenUsed="0"/>
-    <w:lsdException w:name="Medium Grid 1 Accent 5" w:semiHidden="0" w:uiPriority="67" w:unhideWhenUsed="0"/>
-    <w:lsdException w:name="Medium Grid 2 Accent 5" w:semiHidden="0" w:uiPriority="68" w:unhideWhenUsed="0"/>
-    <w:lsdException w:name="Medium Grid 3 Accent 5" w:semiHidden="0" w:uiPriority="69" w:unhideWhenUsed="0"/>
-    <w:lsdException w:name="Dark List Accent 5" w:semiHidden="0" w:uiPriority="70" w:unhideWhenUsed="0"/>
-    <w:lsdException w:name="Colorful Shading Accent 5" w:semiHidden="0" w:uiPriority="71" w:unhideWhenUsed="0"/>
-    <w:lsdException w:name="Colorful List Accent 5" w:semiHidden="0" w:uiPriority="72" w:unhideWhenUsed="0"/>
-    <w:lsdException w:name="Colorful Grid Accent 5" w:semiHidden="0" w:uiPriority="73" w:unhideWhenUsed="0"/>
-    <w:lsdException w:name="Light Shading Accent 6" w:semiHidden="0" w:uiPriority="60" w:unhideWhenUsed="0"/>
-    <w:lsdException w:name="Light List Accent 6" w:semiHidden="0" w:uiPriority="61" w:unhideWhenUsed="0"/>
-    <w:lsdException w:name="Light Grid Accent 6" w:semiHidden="0" w:uiPriority="62" w:unhideWhenUsed="0"/>
-    <w:lsdException w:name="Medium Shading 1 Accent 6" w:semiHidden="0" w:uiPriority="63" w:unhideWhenUsed="0"/>
-    <w:lsdException w:name="Medium Shading 2 Accent 6" w:semiHidden="0" w:uiPriority="64" w:unhideWhenUsed="0"/>
-    <w:lsdException w:name="Medium List 1 Accent 6" w:semiHidden="0" w:uiPriority="65" w:unhideWhenUsed="0"/>
-    <w:lsdException w:name="Medium List 2 Accent 6" w:semiHidden="0" w:uiPriority="66" w:unhideWhenUsed="0"/>
-    <w:lsdException w:name="Medium Grid 1 Accent 6" w:semiHidden="0" w:uiPriority="67" w:unhideWhenUsed="0"/>
-    <w:lsdException w:name="Medium Grid 2 Accent 6" w:semiHidden="0" w:uiPriority="68" w:unhideWhenUsed="0"/>
-    <w:lsdException w:name="Medium Grid 3 Accent 6" w:semiHidden="0" w:uiPriority="69" w:unhideWhenUsed="0"/>
-    <w:lsdException w:name="Dark List Accent 6" w:semiHidden="0" w:uiPriority="70" w:unhideWhenUsed="0"/>
-    <w:lsdException w:name="Colorful Shading Accent 6" w:semiHidden="0" w:uiPriority="71" w:unhideWhenUsed="0"/>
-    <w:lsdException w:name="Colorful List Accent 6" w:semiHidden="0" w:uiPriority="72" w:unhideWhenUsed="0"/>
-    <w:lsdException w:name="Colorful Grid Accent 6" w:semiHidden="0" w:uiPriority="73" w:unhideWhenUsed="0"/>
-    <w:lsdException w:name="Subtle Emphasis" w:semiHidden="0" w:uiPriority="19" w:unhideWhenUsed="0" w:qFormat="1"/>
-    <w:lsdException w:name="Intense Emphasis" w:semiHidden="0" w:uiPriority="21" w:unhideWhenUsed="0" w:qFormat="1"/>
-    <w:lsdException w:name="Subtle Reference" w:semiHidden="0" w:uiPriority="31" w:unhideWhenUsed="0" w:qFormat="1"/>
-    <w:lsdException w:name="Intense Reference" w:semiHidden="0" w:uiPriority="32" w:unhideWhenUsed="0" w:qFormat="1"/>
-    <w:lsdException w:name="Book Title" w:semiHidden="0" w:uiPriority="33" w:unhideWhenUsed="0" w:qFormat="1"/>
-    <w:lsdException w:name="Bibliography" w:uiPriority="37"/>
-    <w:lsdException w:name="TOC Heading" w:uiPriority="39" w:qFormat="1"/>
+  <w:latentStyles w:defLockedState="0" w:defUIPriority="99" w:defSemiHidden="0" w:defUnhideWhenUsed="0" w:defQFormat="0" w:count="371">
+    <w:lsdException w:name="Normal" w:uiPriority="0" w:qFormat="1"/>
+    <w:lsdException w:name="heading 1" w:uiPriority="9" w:qFormat="1"/>
+    <w:lsdException w:name="heading 2" w:semiHidden="1" w:uiPriority="9" w:unhideWhenUsed="1" w:qFormat="1"/>
+    <w:lsdException w:name="heading 3" w:semiHidden="1" w:uiPriority="9" w:unhideWhenUsed="1" w:qFormat="1"/>
+    <w:lsdException w:name="heading 4" w:semiHidden="1" w:uiPriority="9" w:unhideWhenUsed="1" w:qFormat="1"/>
+    <w:lsdException w:name="heading 5" w:semiHidden="1" w:uiPriority="9" w:unhideWhenUsed="1" w:qFormat="1"/>
+    <w:lsdException w:name="heading 6" w:semiHidden="1" w:uiPriority="9" w:unhideWhenUsed="1" w:qFormat="1"/>
+    <w:lsdException w:name="heading 7" w:semiHidden="1" w:uiPriority="9" w:unhideWhenUsed="1" w:qFormat="1"/>
+    <w:lsdException w:name="heading 8" w:semiHidden="1" w:uiPriority="9" w:unhideWhenUsed="1" w:qFormat="1"/>
+    <w:lsdException w:name="heading 9" w:semiHidden="1" w:uiPriority="9" w:unhideWhenUsed="1" w:qFormat="1"/>
+    <w:lsdException w:name="index 1" w:semiHidden="1" w:unhideWhenUsed="1"/>
+    <w:lsdException w:name="index 2" w:semiHidden="1" w:unhideWhenUsed="1"/>
+    <w:lsdException w:name="index 3" w:semiHidden="1" w:unhideWhenUsed="1"/>
+    <w:lsdException w:name="index 4" w:semiHidden="1" w:unhideWhenUsed="1"/>
+    <w:lsdException w:name="index 5" w:semiHidden="1" w:unhideWhenUsed="1"/>
+    <w:lsdException w:name="index 6" w:semiHidden="1" w:unhideWhenUsed="1"/>
+    <w:lsdException w:name="index 7" w:semiHidden="1" w:unhideWhenUsed="1"/>
+    <w:lsdException w:name="index 8" w:semiHidden="1" w:unhideWhenUsed="1"/>
+    <w:lsdException w:name="index 9" w:semiHidden="1" w:unhideWhenUsed="1"/>
+    <w:lsdException w:name="toc 1" w:semiHidden="1" w:uiPriority="39" w:unhideWhenUsed="1"/>
+    <w:lsdException w:name="toc 2" w:semiHidden="1" w:uiPriority="39" w:unhideWhenUsed="1"/>
+    <w:lsdException w:name="toc 3" w:semiHidden="1" w:uiPriority="39" w:unhideWhenUsed="1"/>
+    <w:lsdException w:name="toc 4" w:semiHidden="1" w:uiPriority="39" w:unhideWhenUsed="1"/>
+    <w:lsdException w:name="toc 5" w:semiHidden="1" w:uiPriority="39" w:unhideWhenUsed="1"/>
+    <w:lsdException w:name="toc 6" w:semiHidden="1" w:uiPriority="39" w:unhideWhenUsed="1"/>
+    <w:lsdException w:name="toc 7" w:semiHidden="1" w:uiPriority="39" w:unhideWhenUsed="1"/>
+    <w:lsdException w:name="toc 8" w:semiHidden="1" w:uiPriority="39" w:unhideWhenUsed="1"/>
+    <w:lsdException w:name="toc 9" w:semiHidden="1" w:uiPriority="39" w:unhideWhenUsed="1"/>
+    <w:lsdException w:name="Normal Indent" w:semiHidden="1" w:unhideWhenUsed="1"/>
+    <w:lsdException w:name="footnote text" w:semiHidden="1" w:unhideWhenUsed="1"/>
+    <w:lsdException w:name="annotation text" w:semiHidden="1" w:unhideWhenUsed="1"/>
+    <w:lsdException w:name="header" w:semiHidden="1" w:unhideWhenUsed="1"/>
+    <w:lsdException w:name="footer" w:semiHidden="1" w:unhideWhenUsed="1"/>
+    <w:lsdException w:name="index heading" w:semiHidden="1" w:unhideWhenUsed="1"/>
+    <w:lsdException w:name="caption" w:semiHidden="1" w:uiPriority="35" w:unhideWhenUsed="1" w:qFormat="1"/>
+    <w:lsdException w:name="table of figures" w:semiHidden="1" w:unhideWhenUsed="1"/>
+    <w:lsdException w:name="envelope address" w:semiHidden="1" w:unhideWhenUsed="1"/>
+    <w:lsdException w:name="envelope return" w:semiHidden="1" w:unhideWhenUsed="1"/>
+    <w:lsdException w:name="footnote reference" w:semiHidden="1" w:unhideWhenUsed="1"/>
+    <w:lsdException w:name="annotation reference" w:semiHidden="1" w:unhideWhenUsed="1"/>
+    <w:lsdException w:name="line number" w:semiHidden="1" w:unhideWhenUsed="1"/>
+    <w:lsdException w:name="page number" w:semiHidden="1" w:unhideWhenUsed="1"/>
+    <w:lsdException w:name="endnote reference" w:semiHidden="1" w:unhideWhenUsed="1"/>
+    <w:lsdException w:name="endnote text" w:semiHidden="1" w:unhideWhenUsed="1"/>
+    <w:lsdException w:name="table of authorities" w:semiHidden="1" w:unhideWhenUsed="1"/>
+    <w:lsdException w:name="macro" w:semiHidden="1" w:unhideWhenUsed="1"/>
+    <w:lsdException w:name="toa heading" w:semiHidden="1" w:unhideWhenUsed="1"/>
+    <w:lsdException w:name="List" w:semiHidden="1" w:unhideWhenUsed="1"/>
+    <w:lsdException w:name="List Bullet" w:semiHidden="1" w:unhideWhenUsed="1"/>
+    <w:lsdException w:name="List Number" w:semiHidden="1" w:unhideWhenUsed="1"/>
+    <w:lsdException w:name="List 2" w:semiHidden="1" w:unhideWhenUsed="1"/>
+    <w:lsdException w:name="List 3" w:semiHidden="1" w:unhideWhenUsed="1"/>
+    <w:lsdException w:name="List 4" w:semiHidden="1" w:unhideWhenUsed="1"/>
+    <w:lsdException w:name="List 5" w:semiHidden="1" w:unhideWhenUsed="1"/>
+    <w:lsdException w:name="List Bullet 2" w:semiHidden="1" w:unhideWhenUsed="1"/>
+    <w:lsdException w:name="List Bullet 3" w:semiHidden="1" w:unhideWhenUsed="1"/>
+    <w:lsdException w:name="List Bullet 4" w:semiHidden="1" w:unhideWhenUsed="1"/>
+    <w:lsdException w:name="List Bullet 5" w:semiHidden="1" w:unhideWhenUsed="1"/>
+    <w:lsdException w:name="List Number 2" w:semiHidden="1" w:unhideWhenUsed="1"/>
+    <w:lsdException w:name="List Number 3" w:semiHidden="1" w:unhideWhenUsed="1"/>
+    <w:lsdException w:name="List Number 4" w:semiHidden="1" w:unhideWhenUsed="1"/>
+    <w:lsdException w:name="List Number 5" w:semiHidden="1" w:unhideWhenUsed="1"/>
+    <w:lsdException w:name="Title" w:uiPriority="10" w:qFormat="1"/>
+    <w:lsdException w:name="Closing" w:semiHidden="1" w:unhideWhenUsed="1"/>
+    <w:lsdException w:name="Signature" w:semiHidden="1" w:unhideWhenUsed="1"/>
+    <w:lsdException w:name="Default Paragraph Font" w:semiHidden="1" w:uiPriority="1" w:unhideWhenUsed="1"/>
+    <w:lsdException w:name="Body Text" w:semiHidden="1" w:unhideWhenUsed="1"/>
+    <w:lsdException w:name="Body Text Indent" w:semiHidden="1" w:unhideWhenUsed="1"/>
+    <w:lsdException w:name="List Continue" w:semiHidden="1" w:unhideWhenUsed="1"/>
+    <w:lsdException w:name="List Continue 2" w:semiHidden="1" w:unhideWhenUsed="1"/>
+    <w:lsdException w:name="List Continue 3" w:semiHidden="1" w:unhideWhenUsed="1"/>
+    <w:lsdException w:name="List Continue 4" w:semiHidden="1" w:unhideWhenUsed="1"/>
+    <w:lsdException w:name="List Continue 5" w:semiHidden="1" w:unhideWhenUsed="1"/>
+    <w:lsdException w:name="Message Header" w:semiHidden="1" w:unhideWhenUsed="1"/>
+    <w:lsdException w:name="Subtitle" w:uiPriority="11" w:qFormat="1"/>
+    <w:lsdException w:name="Salutation" w:semiHidden="1" w:unhideWhenUsed="1"/>
+    <w:lsdException w:name="Date" w:semiHidden="1" w:unhideWhenUsed="1"/>
+    <w:lsdException w:name="Body Text First Indent" w:semiHidden="1" w:unhideWhenUsed="1"/>
+    <w:lsdException w:name="Body Text First Indent 2" w:semiHidden="1" w:unhideWhenUsed="1"/>
+    <w:lsdException w:name="Note Heading" w:semiHidden="1" w:unhideWhenUsed="1"/>
+    <w:lsdException w:name="Body Text 2" w:semiHidden="1" w:unhideWhenUsed="1"/>
+    <w:lsdException w:name="Body Text 3" w:semiHidden="1" w:unhideWhenUsed="1"/>
+    <w:lsdException w:name="Body Text Indent 2" w:semiHidden="1" w:unhideWhenUsed="1"/>
+    <w:lsdException w:name="Body Text Indent 3" w:semiHidden="1" w:unhideWhenUsed="1"/>
+    <w:lsdException w:name="Block Text" w:semiHidden="1" w:unhideWhenUsed="1"/>
+    <w:lsdException w:name="Hyperlink" w:semiHidden="1" w:unhideWhenUsed="1"/>
+    <w:lsdException w:name="FollowedHyperlink" w:semiHidden="1" w:unhideWhenUsed="1"/>
+    <w:lsdException w:name="Strong" w:uiPriority="22" w:qFormat="1"/>
+    <w:lsdException w:name="Emphasis" w:uiPriority="20" w:qFormat="1"/>
+    <w:lsdException w:name="Document Map" w:semiHidden="1" w:unhideWhenUsed="1"/>
+    <w:lsdException w:name="Plain Text" w:semiHidden="1" w:unhideWhenUsed="1"/>
+    <w:lsdException w:name="E-mail Signature" w:semiHidden="1" w:unhideWhenUsed="1"/>
+    <w:lsdException w:name="HTML Top of Form" w:semiHidden="1" w:unhideWhenUsed="1"/>
+    <w:lsdException w:name="HTML Bottom of Form" w:semiHidden="1" w:unhideWhenUsed="1"/>
+    <w:lsdException w:name="Normal (Web)" w:semiHidden="1" w:unhideWhenUsed="1"/>
+    <w:lsdException w:name="HTML Acronym" w:semiHidden="1" w:unhideWhenUsed="1"/>
+    <w:lsdException w:name="HTML Address" w:semiHidden="1" w:unhideWhenUsed="1"/>
+    <w:lsdException w:name="HTML Cite" w:semiHidden="1" w:unhideWhenUsed="1"/>
+    <w:lsdException w:name="HTML Code" w:semiHidden="1" w:unhideWhenUsed="1"/>
+    <w:lsdException w:name="HTML Definition" w:semiHidden="1" w:unhideWhenUsed="1"/>
+    <w:lsdException w:name="HTML Keyboard" w:semiHidden="1" w:unhideWhenUsed="1"/>
+    <w:lsdException w:name="HTML Preformatted" w:semiHidden="1" w:unhideWhenUsed="1"/>
+    <w:lsdException w:name="HTML Sample" w:semiHidden="1" w:unhideWhenUsed="1"/>
+    <w:lsdException w:name="HTML Typewriter" w:semiHidden="1" w:unhideWhenUsed="1"/>
+    <w:lsdException w:name="HTML Variable" w:semiHidden="1" w:unhideWhenUsed="1"/>
+    <w:lsdException w:name="Normal Table" w:semiHidden="1" w:unhideWhenUsed="1"/>
+    <w:lsdException w:name="annotation subject" w:semiHidden="1" w:unhideWhenUsed="1"/>
+    <w:lsdException w:name="No List" w:semiHidden="1" w:unhideWhenUsed="1"/>
+    <w:lsdException w:name="Outline List 1" w:semiHidden="1" w:unhideWhenUsed="1"/>
+    <w:lsdException w:name="Outline List 2" w:semiHidden="1" w:unhideWhenUsed="1"/>
+    <w:lsdException w:name="Outline List 3" w:semiHidden="1" w:unhideWhenUsed="1"/>
+    <w:lsdException w:name="Table Simple 1" w:semiHidden="1" w:unhideWhenUsed="1"/>
+    <w:lsdException w:name="Table Simple 2" w:semiHidden="1" w:unhideWhenUsed="1"/>
+    <w:lsdException w:name="Table Simple 3" w:semiHidden="1" w:unhideWhenUsed="1"/>
+    <w:lsdException w:name="Table Classic 1" w:semiHidden="1" w:unhideWhenUsed="1"/>
+    <w:lsdException w:name="Table Classic 2" w:semiHidden="1" w:unhideWhenUsed="1"/>
+    <w:lsdException w:name="Table Classic 3" w:semiHidden="1" w:unhideWhenUsed="1"/>
+    <w:lsdException w:name="Table Classic 4" w:semiHidden="1" w:unhideWhenUsed="1"/>
+    <w:lsdException w:name="Table Colorful 1" w:semiHidden="1" w:unhideWhenUsed="1"/>
+    <w:lsdException w:name="Table Colorful 2" w:semiHidden="1" w:unhideWhenUsed="1"/>
+    <w:lsdException w:name="Table Colorful 3" w:semiHidden="1" w:unhideWhenUsed="1"/>
+    <w:lsdException w:name="Table Columns 1" w:semiHidden="1" w:unhideWhenUsed="1"/>
+    <w:lsdException w:name="Table Columns 2" w:semiHidden="1" w:unhideWhenUsed="1"/>
+    <w:lsdException w:name="Table Columns 3" w:semiHidden="1" w:unhideWhenUsed="1"/>
+    <w:lsdException w:name="Table Columns 4" w:semiHidden="1" w:unhideWhenUsed="1"/>
+    <w:lsdException w:name="Table Columns 5" w:semiHidden="1" w:unhideWhenUsed="1"/>
+    <w:lsdException w:name="Table Grid 1" w:semiHidden="1" w:unhideWhenUsed="1"/>
+    <w:lsdException w:name="Table Grid 2" w:semiHidden="1" w:unhideWhenUsed="1"/>
+    <w:lsdException w:name="Table Grid 3" w:semiHidden="1" w:unhideWhenUsed="1"/>
+    <w:lsdException w:name="Table Grid 4" w:semiHidden="1" w:unhideWhenUsed="1"/>
+    <w:lsdException w:name="Table Grid 5" w:semiHidden="1" w:unhideWhenUsed="1"/>
+    <w:lsdException w:name="Table Grid 6" w:semiHidden="1" w:unhideWhenUsed="1"/>
+    <w:lsdException w:name="Table Grid 7" w:semiHidden="1" w:unhideWhenUsed="1"/>
+    <w:lsdException w:name="Table Grid 8" w:semiHidden="1" w:unhideWhenUsed="1"/>
+    <w:lsdException w:name="Table List 1" w:semiHidden="1" w:unhideWhenUsed="1"/>
+    <w:lsdException w:name="Table List 2" w:semiHidden="1" w:unhideWhenUsed="1"/>
+    <w:lsdException w:name="Table List 3" w:semiHidden="1" w:unhideWhenUsed="1"/>
+    <w:lsdException w:name="Table List 4" w:semiHidden="1" w:unhideWhenUsed="1"/>
+    <w:lsdException w:name="Table List 5" w:semiHidden="1" w:unhideWhenUsed="1"/>
+    <w:lsdException w:name="Table List 6" w:semiHidden="1" w:unhideWhenUsed="1"/>
+    <w:lsdException w:name="Table List 7" w:semiHidden="1" w:unhideWhenUsed="1"/>
+    <w:lsdException w:name="Table List 8" w:semiHidden="1" w:unhideWhenUsed="1"/>
+    <w:lsdException w:name="Table 3D effects 1" w:semiHidden="1" w:unhideWhenUsed="1"/>
+    <w:lsdException w:name="Table 3D effects 2" w:semiHidden="1" w:unhideWhenUsed="1"/>
+    <w:lsdException w:name="Table 3D effects 3" w:semiHidden="1" w:unhideWhenUsed="1"/>
+    <w:lsdException w:name="Table Contemporary" w:semiHidden="1" w:unhideWhenUsed="1"/>
+    <w:lsdException w:name="Table Elegant" w:semiHidden="1" w:unhideWhenUsed="1"/>
+    <w:lsdException w:name="Table Professional" w:semiHidden="1" w:unhideWhenUsed="1"/>
+    <w:lsdException w:name="Table Subtle 1" w:semiHidden="1" w:unhideWhenUsed="1"/>
+    <w:lsdException w:name="Table Subtle 2" w:semiHidden="1" w:unhideWhenUsed="1"/>
+    <w:lsdException w:name="Table Web 1" w:semiHidden="1" w:unhideWhenUsed="1"/>
+    <w:lsdException w:name="Table Web 2" w:semiHidden="1" w:unhideWhenUsed="1"/>
+    <w:lsdException w:name="Table Web 3" w:semiHidden="1" w:unhideWhenUsed="1"/>
+    <w:lsdException w:name="Balloon Text" w:semiHidden="1" w:unhideWhenUsed="1"/>
+    <w:lsdException w:name="Table Grid" w:uiPriority="59"/>
+    <w:lsdException w:name="Table Theme" w:semiHidden="1" w:unhideWhenUsed="1"/>
+    <w:lsdException w:name="Placeholder Text" w:semiHidden="1"/>
+    <w:lsdException w:name="No Spacing" w:uiPriority="1" w:qFormat="1"/>
+    <w:lsdException w:name="Light Shading" w:uiPriority="60"/>
+    <w:lsdException w:name="Light List" w:uiPriority="61"/>
+    <w:lsdException w:name="Light Grid" w:uiPriority="62"/>
+    <w:lsdException w:name="Medium Shading 1" w:uiPriority="63"/>
+    <w:lsdException w:name="Medium Shading 2" w:uiPriority="64"/>
+    <w:lsdException w:name="Medium List 1" w:uiPriority="65"/>
+    <w:lsdException w:name="Medium List 2" w:uiPriority="66"/>
+    <w:lsdException w:name="Medium Grid 1" w:uiPriority="67"/>
+    <w:lsdException w:name="Medium Grid 2" w:uiPriority="68"/>
+    <w:lsdException w:name="Medium Grid 3" w:uiPriority="69"/>
+    <w:lsdException w:name="Dark List" w:uiPriority="70"/>
+    <w:lsdException w:name="Colorful Shading" w:uiPriority="71"/>
+    <w:lsdException w:name="Colorful List" w:uiPriority="72"/>
+    <w:lsdException w:name="Colorful Grid" w:uiPriority="73"/>
+    <w:lsdException w:name="Light Shading Accent 1" w:uiPriority="60"/>
+    <w:lsdException w:name="Light List Accent 1" w:uiPriority="61"/>
+    <w:lsdException w:name="Light Grid Accent 1" w:uiPriority="62"/>
+    <w:lsdException w:name="Medium Shading 1 Accent 1" w:uiPriority="63"/>
+    <w:lsdException w:name="Medium Shading 2 Accent 1" w:uiPriority="64"/>
+    <w:lsdException w:name="Medium List 1 Accent 1" w:uiPriority="65"/>
+    <w:lsdException w:name="Revision" w:semiHidden="1"/>
+    <w:lsdException w:name="List Paragraph" w:uiPriority="34" w:qFormat="1"/>
+    <w:lsdException w:name="Quote" w:uiPriority="29" w:qFormat="1"/>
+    <w:lsdException w:name="Intense Quote" w:uiPriority="30" w:qFormat="1"/>
+    <w:lsdException w:name="Medium List 2 Accent 1" w:uiPriority="66"/>
+    <w:lsdException w:name="Medium Grid 1 Accent 1" w:uiPriority="67"/>
+    <w:lsdException w:name="Medium Grid 2 Accent 1" w:uiPriority="68"/>
+    <w:lsdException w:name="Medium Grid 3 Accent 1" w:uiPriority="69"/>
+    <w:lsdException w:name="Dark List Accent 1" w:uiPriority="70"/>
+    <w:lsdException w:name="Colorful Shading Accent 1" w:uiPriority="71"/>
+    <w:lsdException w:name="Colorful List Accent 1" w:uiPriority="72"/>
+    <w:lsdException w:name="Colorful Grid Accent 1" w:uiPriority="73"/>
+    <w:lsdException w:name="Light Shading Accent 2" w:uiPriority="60"/>
+    <w:lsdException w:name="Light List Accent 2" w:uiPriority="61"/>
+    <w:lsdException w:name="Light Grid Accent 2" w:uiPriority="62"/>
+    <w:lsdException w:name="Medium Shading 1 Accent 2" w:uiPriority="63"/>
+    <w:lsdException w:name="Medium Shading 2 Accent 2" w:uiPriority="64"/>
+    <w:lsdException w:name="Medium List 1 Accent 2" w:uiPriority="65"/>
+    <w:lsdException w:name="Medium List 2 Accent 2" w:uiPriority="66"/>
+    <w:lsdException w:name="Medium Grid 1 Accent 2" w:uiPriority="67"/>
+    <w:lsdException w:name="Medium Grid 2 Accent 2" w:uiPriority="68"/>
+    <w:lsdException w:name="Medium Grid 3 Accent 2" w:uiPriority="69"/>
+    <w:lsdException w:name="Dark List Accent 2" w:uiPriority="70"/>
+    <w:lsdException w:name="Colorful Shading Accent 2" w:uiPriority="71"/>
+    <w:lsdException w:name="Colorful List Accent 2" w:uiPriority="72"/>
+    <w:lsdException w:name="Colorful Grid Accent 2" w:uiPriority="73"/>
+    <w:lsdException w:name="Light Shading Accent 3" w:uiPriority="60"/>
+    <w:lsdException w:name="Light List Accent 3" w:uiPriority="61"/>
+    <w:lsdException w:name="Light Grid Accent 3" w:uiPriority="62"/>
+    <w:lsdException w:name="Medium Shading 1 Accent 3" w:uiPriority="63"/>
+    <w:lsdException w:name="Medium Shading 2 Accent 3" w:uiPriority="64"/>
+    <w:lsdException w:name="Medium List 1 Accent 3" w:uiPriority="65"/>
+    <w:lsdException w:name="Medium List 2 Accent 3" w:uiPriority="66"/>
+    <w:lsdException w:name="Medium Grid 1 Accent 3" w:uiPriority="67"/>
+    <w:lsdException w:name="Medium Grid 2 Accent 3" w:uiPriority="68"/>
+    <w:lsdException w:name="Medium Grid 3 Accent 3" w:uiPriority="69"/>
+    <w:lsdException w:name="Dark List Accent 3" w:uiPriority="70"/>
+    <w:lsdException w:name="Colorful Shading Accent 3" w:uiPriority="71"/>
+    <w:lsdException w:name="Colorful List Accent 3" w:uiPriority="72"/>
+    <w:lsdException w:name="Colorful Grid Accent 3" w:uiPriority="73"/>
+    <w:lsdException w:name="Light Shading Accent 4" w:uiPriority="60"/>
+    <w:lsdException w:name="Light List Accent 4" w:uiPriority="61"/>
+    <w:lsdException w:name="Light Grid Accent 4" w:uiPriority="62"/>
+    <w:lsdException w:name="Medium Shading 1 Accent 4" w:uiPriority="63"/>
+    <w:lsdException w:name="Medium Shading 2 Accent 4" w:uiPriority="64"/>
+    <w:lsdException w:name="Medium List 1 Accent 4" w:uiPriority="65"/>
+    <w:lsdException w:name="Medium List 2 Accent 4" w:uiPriority="66"/>
+    <w:lsdException w:name="Medium Grid 1 Accent 4" w:uiPriority="67"/>
+    <w:lsdException w:name="Medium Grid 2 Accent 4" w:uiPriority="68"/>
+    <w:lsdException w:name="Medium Grid 3 Accent 4" w:uiPriority="69"/>
+    <w:lsdException w:name="Dark List Accent 4" w:uiPriority="70"/>
+    <w:lsdException w:name="Colorful Shading Accent 4" w:uiPriority="71"/>
+    <w:lsdException w:name="Colorful List Accent 4" w:uiPriority="72"/>
+    <w:lsdException w:name="Colorful Grid Accent 4" w:uiPriority="73"/>
+    <w:lsdException w:name="Light Shading Accent 5" w:uiPriority="60"/>
+    <w:lsdException w:name="Light List Accent 5" w:uiPriority="61"/>
+    <w:lsdException w:name="Light Grid Accent 5" w:uiPriority="62"/>
+    <w:lsdException w:name="Medium Shading 1 Accent 5" w:uiPriority="63"/>
+    <w:lsdException w:name="Medium Shading 2 Accent 5" w:uiPriority="64"/>
+    <w:lsdException w:name="Medium List 1 Accent 5" w:uiPriority="65"/>
+    <w:lsdException w:name="Medium List 2 Accent 5" w:uiPriority="66"/>
+    <w:lsdException w:name="Medium Grid 1 Accent 5" w:uiPriority="67"/>
+    <w:lsdException w:name="Medium Grid 2 Accent 5" w:uiPriority="68"/>
+    <w:lsdException w:name="Medium Grid 3 Accent 5" w:uiPriority="69"/>
+    <w:lsdException w:name="Dark List Accent 5" w:uiPriority="70"/>
+    <w:lsdException w:name="Colorful Shading Accent 5" w:uiPriority="71"/>
+    <w:lsdException w:name="Colorful List Accent 5" w:uiPriority="72"/>
+    <w:lsdException w:name="Colorful Grid Accent 5" w:uiPriority="73"/>
+    <w:lsdException w:name="Light Shading Accent 6" w:uiPriority="60"/>
+    <w:lsdException w:name="Light List Accent 6" w:uiPriority="61"/>
+    <w:lsdException w:name="Light Grid Accent 6" w:uiPriority="62"/>
+    <w:lsdException w:name="Medium Shading 1 Accent 6" w:uiPriority="63"/>
+    <w:lsdException w:name="Medium Shading 2 Accent 6" w:uiPriority="64"/>
+    <w:lsdException w:name="Medium List 1 Accent 6" w:uiPriority="65"/>
+    <w:lsdException w:name="Medium List 2 Accent 6" w:uiPriority="66"/>
+    <w:lsdException w:name="Medium Grid 1 Accent 6" w:uiPriority="67"/>
+    <w:lsdException w:name="Medium Grid 2 Accent 6" w:uiPriority="68"/>
+    <w:lsdException w:name="Medium Grid 3 Accent 6" w:uiPriority="69"/>
+    <w:lsdException w:name="Dark List Accent 6" w:uiPriority="70"/>
+    <w:lsdException w:name="Colorful Shading Accent 6" w:uiPriority="71"/>
+    <w:lsdException w:name="Colorful List Accent 6" w:uiPriority="72"/>
+    <w:lsdException w:name="Colorful Grid Accent 6" w:uiPriority="73"/>
+    <w:lsdException w:name="Subtle Emphasis" w:uiPriority="19" w:qFormat="1"/>
+    <w:lsdException w:name="Intense Emphasis" w:uiPriority="21" w:qFormat="1"/>
+    <w:lsdException w:name="Subtle Reference" w:uiPriority="31" w:qFormat="1"/>
+    <w:lsdException w:name="Intense Reference" w:uiPriority="32" w:qFormat="1"/>
+    <w:lsdException w:name="Book Title" w:uiPriority="33" w:qFormat="1"/>
+    <w:lsdException w:name="Bibliography" w:semiHidden="1" w:uiPriority="37" w:unhideWhenUsed="1"/>
+    <w:lsdException w:name="TOC Heading" w:semiHidden="1" w:uiPriority="39" w:unhideWhenUsed="1" w:qFormat="1"/>
+    <w:lsdException w:name="Grid Table 4" w:uiPriority="49"/>
+    <w:lsdException w:name="Grid Table 5 Dark" w:uiPriority="50"/>
+    <w:lsdException w:name="Grid Table 6 Colorful" w:uiPriority="51"/>
+    <w:lsdException w:name="Grid Table 7 Colorful" w:uiPriority="52"/>
+    <w:lsdException w:name="Grid Table 1 Light Accent 1" w:uiPriority="46"/>
+    <w:lsdException w:name="Grid Table 2 Accent 1" w:uiPriority="47"/>
+    <w:lsdException w:name="Grid Table 3 Accent 1" w:uiPriority="48"/>
+    <w:lsdException w:name="Grid Table 4 Accent 1" w:uiPriority="49"/>
+    <w:lsdException w:name="Grid Table 5 Dark Accent 1" w:uiPriority="50"/>
+    <w:lsdException w:name="Grid Table 6 Colorful Accent 1" w:uiPriority="51"/>
+    <w:lsdException w:name="Grid Table 7 Colorful Accent 1" w:uiPriority="52"/>
+    <w:lsdException w:name="Grid Table 1 Light Accent 2" w:uiPriority="46"/>
+    <w:lsdException w:name="Grid Table 2 Accent 2" w:uiPriority="47"/>
+    <w:lsdException w:name="Grid Table 3 Accent 2" w:uiPriority="48"/>
+    <w:lsdException w:name="Grid Table 4 Accent 2" w:uiPriority="49"/>
+    <w:lsdException w:name="Grid Table 5 Dark Accent 2" w:uiPriority="50"/>
+    <w:lsdException w:name="Grid Table 6 Colorful Accent 2" w:uiPriority="51"/>
+    <w:lsdException w:name="Grid Table 7 Colorful Accent 2" w:uiPriority="52"/>
+    <w:lsdException w:name="Grid Table 1 Light Accent 3" w:uiPriority="46"/>
+    <w:lsdException w:name="Grid Table 2 Accent 3" w:uiPriority="47"/>
+    <w:lsdException w:name="Grid Table 3 Accent 3" w:uiPriority="48"/>
+    <w:lsdException w:name="Grid Table 4 Accent 3" w:uiPriority="49"/>
+    <w:lsdException w:name="Grid Table 5 Dark Accent 3" w:uiPriority="50"/>
+    <w:lsdException w:name="Grid Table 6 Colorful Accent 3" w:uiPriority="51"/>
+    <w:lsdException w:name="Grid Table 7 Colorful Accent 3" w:uiPriority="52"/>
+    <w:lsdException w:name="Grid Table 1 Light Accent 4" w:uiPriority="46"/>
+    <w:lsdException w:name="Grid Table 2 Accent 4" w:uiPriority="47"/>
+    <w:lsdException w:name="Grid Table 3 Accent 4" w:uiPriority="48"/>
+    <w:lsdException w:name="Grid Table 4 Accent 4" w:uiPriority="49"/>
+    <w:lsdException w:name="Grid Table 5 Dark Accent 4" w:uiPriority="50"/>
+    <w:lsdException w:name="Grid Table 6 Colorful Accent 4" w:uiPriority="51"/>
+    <w:lsdException w:name="Grid Table 7 Colorful Accent 4" w:uiPriority="52"/>
+    <w:lsdException w:name="Grid Table 1 Light Accent 5" w:uiPriority="46"/>
+    <w:lsdException w:name="Grid Table 2 Accent 5" w:uiPriority="47"/>
+    <w:lsdException w:name="Grid Table 3 Accent 5" w:uiPriority="48"/>
+    <w:lsdException w:name="Grid Table 4 Accent 5" w:uiPriority="49"/>
+    <w:lsdException w:name="Grid Table 5 Dark Accent 5" w:uiPriority="50"/>
+    <w:lsdException w:name="Grid Table 6 Colorful Accent 5" w:uiPriority="51"/>
+    <w:lsdException w:name="Grid Table 7 Colorful Accent 5" w:uiPriority="52"/>
+    <w:lsdException w:name="Grid Table 1 Light Accent 6" w:uiPriority="46"/>
+    <w:lsdException w:name="Grid Table 2 Accent 6" w:uiPriority="47"/>
+    <w:lsdException w:name="Grid Table 3 Accent 6" w:uiPriority="48"/>
+    <w:lsdException w:name="Grid Table 4 Accent 6" w:uiPriority="49"/>
+    <w:lsdException w:name="Grid Table 5 Dark Accent 6" w:uiPriority="50"/>
+    <w:lsdException w:name="Grid Table 6 Colorful Accent 6" w:uiPriority="51"/>
+    <w:lsdException w:name="Grid Table 7 Colorful Accent 6" w:uiPriority="52"/>
+    <w:lsdException w:name="List Table 1 Light" w:uiPriority="46"/>
+    <w:lsdException w:name="List Table 2" w:uiPriority="47"/>
+    <w:lsdException w:name="List Table 3" w:uiPriority="48"/>
+    <w:lsdException w:name="List Table 4" w:uiPriority="49"/>
+    <w:lsdException w:name="List Table 5 Dark" w:uiPriority="50"/>
+    <w:lsdException w:name="List Table 6 Colorful" w:uiPriority="51"/>
+    <w:lsdException w:name="List Table 7 Colorful" w:uiPriority="52"/>
+    <w:lsdException w:name="List Table 1 Light Accent 1" w:uiPriority="46"/>
+    <w:lsdException w:name="List Table 2 Accent 1" w:uiPriority="47"/>
+    <w:lsdException w:name="List Table 3 Accent 1" w:uiPriority="48"/>
+    <w:lsdException w:name="List Table 4 Accent 1" w:uiPriority="49"/>
+    <w:lsdException w:name="List Table 5 Dark Accent 1" w:uiPriority="50"/>
+    <w:lsdException w:name="List Table 6 Colorful Accent 1" w:uiPriority="51"/>
+    <w:lsdException w:name="List Table 7 Colorful Accent 1" w:uiPriority="52"/>
+    <w:lsdException w:name="List Table 1 Light Accent 2" w:uiPriority="46"/>
+    <w:lsdException w:name="List Table 2 Accent 2" w:uiPriority="47"/>
+    <w:lsdException w:name="List Table 3 Accent 2" w:uiPriority="48"/>
+    <w:lsdException w:name="List Table 4 Accent 2" w:uiPriority="49"/>
+    <w:lsdException w:name="List Table 5 Dark Accent 2" w:uiPriority="50"/>
+    <w:lsdException w:name="List Table 6 Colorful Accent 2" w:uiPriority="51"/>
+    <w:lsdException w:name="List Table 7 Colorful Accent 2" w:uiPriority="52"/>
+    <w:lsdException w:name="List Table 1 Light Accent 3" w:uiPriority="46"/>
+    <w:lsdException w:name="List Table 2 Accent 3" w:uiPriority="47"/>
+    <w:lsdException w:name="List Table 3 Accent 3" w:uiPriority="48"/>
+    <w:lsdException w:name="List Table 4 Accent 3" w:uiPriority="49"/>
+    <w:lsdException w:name="List Table 5 Dark Accent 3" w:uiPriority="50"/>
+    <w:lsdException w:name="List Table 6 Colorful Accent 3" w:uiPriority="51"/>
+    <w:lsdException w:name="List Table 7 Colorful Accent 3" w:uiPriority="52"/>
+    <w:lsdException w:name="List Table 1 Light Accent 4" w:uiPriority="46"/>
+    <w:lsdException w:name="List Table 2 Accent 4" w:uiPriority="47"/>
+    <w:lsdException w:name="List Table 3 Accent 4" w:uiPriority="48"/>
+    <w:lsdException w:name="List Table 4 Accent 4" w:uiPriority="49"/>
+    <w:lsdException w:name="List Table 5 Dark Accent 4" w:uiPriority="50"/>
+    <w:lsdException w:name="List Table 6 Colorful Accent 4" w:uiPriority="51"/>
+    <w:lsdException w:name="List Table 7 Colorful Accent 4" w:uiPriority="52"/>
+    <w:lsdException w:name="List Table 1 Light Accent 5" w:uiPriority="46"/>
+    <w:lsdException w:name="List Table 2 Accent 5" w:uiPriority="47"/>
+    <w:lsdException w:name="List Table 3 Accent 5" w:uiPriority="48"/>
+    <w:lsdException w:name="List Table 4 Accent 5" w:uiPriority="49"/>
+    <w:lsdException w:name="List Table 5 Dark Accent 5" w:uiPriority="50"/>
+    <w:lsdException w:name="List Table 6 Colorful Accent 5" w:uiPriority="51"/>
+    <w:lsdException w:name="List Table 7 Colorful Accent 5" w:uiPriority="52"/>
+    <w:lsdException w:name="List Table 1 Light Accent 6" w:uiPriority="46"/>
+    <w:lsdException w:name="List Table 2 Accent 6" w:uiPriority="47"/>
+    <w:lsdException w:name="List Table 3 Accent 6" w:uiPriority="48"/>
+    <w:lsdException w:name="List Table 4 Accent 6" w:uiPriority="49"/>
+    <w:lsdException w:name="List Table 5 Dark Accent 6" w:uiPriority="50"/>
+    <w:lsdException w:name="List Table 6 Colorful Accent 6" w:uiPriority="51"/>
+    <w:lsdException w:name="List Table 7 Colorful Accent 6" w:uiPriority="52"/>
   </w:latentStyles>
   <w:style w:type="paragraph" w:default="1" w:styleId="Normal">
     <w:name w:val="Normal"/>
@@ -5698,7 +5346,7 @@
 </file>
 
 <file path=customXml/itemProps1.xml><?xml version="1.0" encoding="utf-8"?>
-<ds:datastoreItem xmlns:ds="http://schemas.openxmlformats.org/officeDocument/2006/customXml" ds:itemID="{1E089449-58F2-AE43-8020-DCF8ECEB3707}">
+<ds:datastoreItem xmlns:ds="http://schemas.openxmlformats.org/officeDocument/2006/customXml" ds:itemID="{062ED6C2-9853-4D88-BAE1-3EC5246181CD}">
   <ds:schemaRefs>
     <ds:schemaRef ds:uri="http://schemas.openxmlformats.org/officeDocument/2006/bibliography"/>
   </ds:schemaRefs>

</xml_diff>